<commit_message>
Modified scenary configuration for graph methods.docx
</commit_message>
<xml_diff>
--- a/doc/Scenery configuration for graph methods.docx
+++ b/doc/Scenery configuration for graph methods.docx
@@ -2063,28 +2063,7 @@
                 <w:i/>
                 <w:iCs/>
               </w:rPr>
-              <w:t xml:space="preserve"> and </w:t>
-            </w:r>
-            <w:r>
-              <w:rPr>
-                <w:i/>
-                <w:iCs/>
-              </w:rPr>
-              <w:t xml:space="preserve">Key =A, Data = </w:t>
-            </w:r>
-            <w:r>
-              <w:rPr>
-                <w:i/>
-                <w:iCs/>
-              </w:rPr>
-              <w:t>2</w:t>
-            </w:r>
-            <w:r>
-              <w:rPr>
-                <w:i/>
-                <w:iCs/>
-              </w:rPr>
-              <w:t>)</w:t>
+              <w:t xml:space="preserve"> and Key =A, Data = 2)</w:t>
             </w:r>
             <w:r>
               <w:rPr>
@@ -2190,42 +2169,7 @@
                 <w:i/>
                 <w:iCs/>
               </w:rPr>
-              <w:t xml:space="preserve">, </w:t>
-            </w:r>
-            <w:r>
-              <w:rPr>
-                <w:i/>
-                <w:iCs/>
-              </w:rPr>
-              <w:t>("A", 1);</w:t>
-            </w:r>
-            <w:r>
-              <w:rPr>
-                <w:i/>
-                <w:iCs/>
-              </w:rPr>
-              <w:t xml:space="preserve"> </w:t>
-            </w:r>
-            <w:r>
-              <w:rPr>
-                <w:i/>
-                <w:iCs/>
-              </w:rPr>
-              <w:t>("B", 2);</w:t>
-            </w:r>
-            <w:r>
-              <w:rPr>
-                <w:i/>
-                <w:iCs/>
-              </w:rPr>
-              <w:t xml:space="preserve"> </w:t>
-            </w:r>
-            <w:r>
-              <w:rPr>
-                <w:i/>
-                <w:iCs/>
-              </w:rPr>
-              <w:t>("C", 3);</w:t>
+              <w:t>, ("A", 1); ("B", 2); ("C", 3);</w:t>
             </w:r>
             <w:r>
               <w:rPr>
@@ -2300,14 +2244,7 @@
                 <w:i/>
                 <w:iCs/>
               </w:rPr>
-              <w:t>l);</w:t>
-            </w:r>
-            <w:r>
-              <w:rPr>
-                <w:i/>
-                <w:iCs/>
-              </w:rPr>
-              <w:t xml:space="preserve"> then checks that </w:t>
+              <w:t xml:space="preserve">l); then checks that </w:t>
             </w:r>
             <w:r>
               <w:rPr>
@@ -2507,14 +2444,7 @@
                 <w:i/>
                 <w:iCs/>
               </w:rPr>
-              <w:t>Initializes a graph implemented using adjacency lists</w:t>
-            </w:r>
-            <w:r>
-              <w:rPr>
-                <w:i/>
-                <w:iCs/>
-              </w:rPr>
-              <w:t xml:space="preserve">, creates multiple vertexes with multiple data and creates </w:t>
+              <w:t xml:space="preserve">Initializes a graph implemented using adjacency lists, creates multiple vertexes with multiple data and creates </w:t>
             </w:r>
             <w:r>
               <w:rPr>
@@ -2547,7 +2477,13 @@
               <w:spacing w:line="240" w:lineRule="auto"/>
             </w:pPr>
             <w:r>
-              <w:t>Setting Valid Edges</w:t>
+              <w:t xml:space="preserve">Setting </w:t>
+            </w:r>
+            <w:r>
+              <w:t xml:space="preserve">Edge </w:t>
+            </w:r>
+            <w:r>
+              <w:t>– Not Source</w:t>
             </w:r>
           </w:p>
         </w:tc>
@@ -2595,7 +2531,67 @@
               </w:pBdr>
               <w:spacing w:line="240" w:lineRule="auto"/>
               <w:jc w:val="both"/>
-            </w:pPr>
+              <w:rPr>
+                <w:i/>
+                <w:iCs/>
+              </w:rPr>
+            </w:pPr>
+            <w:r>
+              <w:rPr>
+                <w:i/>
+                <w:iCs/>
+              </w:rPr>
+              <w:t>Initializes a graph implemented using adjacency lists</w:t>
+            </w:r>
+            <w:r>
+              <w:rPr>
+                <w:i/>
+                <w:iCs/>
+              </w:rPr>
+              <w:t xml:space="preserve">, creates </w:t>
+            </w:r>
+            <w:r>
+              <w:rPr>
+                <w:i/>
+                <w:iCs/>
+              </w:rPr>
+              <w:t>one</w:t>
+            </w:r>
+            <w:r>
+              <w:rPr>
+                <w:i/>
+                <w:iCs/>
+              </w:rPr>
+              <w:t xml:space="preserve"> Vert</w:t>
+            </w:r>
+            <w:r>
+              <w:rPr>
+                <w:i/>
+                <w:iCs/>
+              </w:rPr>
+              <w:t>ex</w:t>
+            </w:r>
+            <w:r>
+              <w:rPr>
+                <w:i/>
+                <w:iCs/>
+              </w:rPr>
+              <w:t>.</w:t>
+            </w:r>
+            <w:r>
+              <w:rPr>
+                <w:i/>
+                <w:iCs/>
+              </w:rPr>
+              <w:t xml:space="preserve"> Then, verifies that an error is produced when trying to add an edge</w:t>
+            </w:r>
+            <w:r>
+              <w:rPr>
+                <w:i/>
+                <w:iCs/>
+              </w:rPr>
+              <w:t xml:space="preserve"> from a non-existent source to the created Vertex.</w:t>
+            </w:r>
           </w:p>
         </w:tc>
       </w:tr>
@@ -2619,24 +2615,36 @@
               <w:widowControl w:val="0"/>
               <w:spacing w:line="240" w:lineRule="auto"/>
             </w:pPr>
-          </w:p>
-        </w:tc>
-        <w:tc>
-          <w:tcPr>
-            <w:tcW w:w="3010" w:type="dxa"/>
-            <w:shd w:val="clear" w:color="auto" w:fill="auto"/>
-            <w:tcMar>
-              <w:top w:w="100" w:type="dxa"/>
-              <w:left w:w="100" w:type="dxa"/>
-              <w:bottom w:w="100" w:type="dxa"/>
-              <w:right w:w="100" w:type="dxa"/>
-            </w:tcMar>
-          </w:tcPr>
-          <w:p>
-            <w:pPr>
-              <w:widowControl w:val="0"/>
-              <w:spacing w:line="240" w:lineRule="auto"/>
-            </w:pPr>
+            <w:r>
+              <w:t xml:space="preserve">Setting Edge  </w:t>
+            </w:r>
+            <w:r>
+              <w:t xml:space="preserve">- No </w:t>
+            </w:r>
+            <w:r>
+              <w:t xml:space="preserve">Destination </w:t>
+            </w:r>
+          </w:p>
+        </w:tc>
+        <w:tc>
+          <w:tcPr>
+            <w:tcW w:w="3010" w:type="dxa"/>
+            <w:shd w:val="clear" w:color="auto" w:fill="auto"/>
+            <w:tcMar>
+              <w:top w:w="100" w:type="dxa"/>
+              <w:left w:w="100" w:type="dxa"/>
+              <w:bottom w:w="100" w:type="dxa"/>
+              <w:right w:w="100" w:type="dxa"/>
+            </w:tcMar>
+          </w:tcPr>
+          <w:p>
+            <w:pPr>
+              <w:widowControl w:val="0"/>
+              <w:spacing w:line="240" w:lineRule="auto"/>
+            </w:pPr>
+            <w:r>
+              <w:t>TestListGraph</w:t>
+            </w:r>
           </w:p>
         </w:tc>
         <w:tc>
@@ -2663,6 +2671,70 @@
               <w:spacing w:line="240" w:lineRule="auto"/>
               <w:jc w:val="both"/>
             </w:pPr>
+            <w:r>
+              <w:rPr>
+                <w:i/>
+                <w:iCs/>
+              </w:rPr>
+              <w:t>Initializes a graph implemented using adjacency lists</w:t>
+            </w:r>
+            <w:r>
+              <w:rPr>
+                <w:i/>
+                <w:iCs/>
+              </w:rPr>
+              <w:t xml:space="preserve">, creates </w:t>
+            </w:r>
+            <w:r>
+              <w:rPr>
+                <w:i/>
+                <w:iCs/>
+              </w:rPr>
+              <w:t>one</w:t>
+            </w:r>
+            <w:r>
+              <w:rPr>
+                <w:i/>
+                <w:iCs/>
+              </w:rPr>
+              <w:t xml:space="preserve"> </w:t>
+            </w:r>
+            <w:r>
+              <w:rPr>
+                <w:i/>
+                <w:iCs/>
+              </w:rPr>
+              <w:lastRenderedPageBreak/>
+              <w:t>Vertex</w:t>
+            </w:r>
+            <w:r>
+              <w:rPr>
+                <w:i/>
+                <w:iCs/>
+              </w:rPr>
+              <w:t>.</w:t>
+            </w:r>
+            <w:r>
+              <w:rPr>
+                <w:i/>
+                <w:iCs/>
+              </w:rPr>
+              <w:t xml:space="preserve"> Then, verifies that an error is produced when trying to add an edge</w:t>
+            </w:r>
+            <w:r>
+              <w:rPr>
+                <w:i/>
+                <w:iCs/>
+              </w:rPr>
+              <w:t xml:space="preserve"> from the created vertex</w:t>
+            </w:r>
+            <w:r>
+              <w:rPr>
+                <w:i/>
+                <w:iCs/>
+              </w:rPr>
+              <w:t xml:space="preserve"> to a non-existent destination.</w:t>
+            </w:r>
           </w:p>
         </w:tc>
       </w:tr>
@@ -2686,24 +2758,31 @@
               <w:widowControl w:val="0"/>
               <w:spacing w:line="240" w:lineRule="auto"/>
             </w:pPr>
-          </w:p>
-        </w:tc>
-        <w:tc>
-          <w:tcPr>
-            <w:tcW w:w="3010" w:type="dxa"/>
-            <w:shd w:val="clear" w:color="auto" w:fill="auto"/>
-            <w:tcMar>
-              <w:top w:w="100" w:type="dxa"/>
-              <w:left w:w="100" w:type="dxa"/>
-              <w:bottom w:w="100" w:type="dxa"/>
-              <w:right w:w="100" w:type="dxa"/>
-            </w:tcMar>
-          </w:tcPr>
-          <w:p>
-            <w:pPr>
-              <w:widowControl w:val="0"/>
-              <w:spacing w:line="240" w:lineRule="auto"/>
-            </w:pPr>
+            <w:r>
+              <w:lastRenderedPageBreak/>
+              <w:t>BFS - Linear Graph</w:t>
+            </w:r>
+          </w:p>
+        </w:tc>
+        <w:tc>
+          <w:tcPr>
+            <w:tcW w:w="3010" w:type="dxa"/>
+            <w:shd w:val="clear" w:color="auto" w:fill="auto"/>
+            <w:tcMar>
+              <w:top w:w="100" w:type="dxa"/>
+              <w:left w:w="100" w:type="dxa"/>
+              <w:bottom w:w="100" w:type="dxa"/>
+              <w:right w:w="100" w:type="dxa"/>
+            </w:tcMar>
+          </w:tcPr>
+          <w:p>
+            <w:pPr>
+              <w:widowControl w:val="0"/>
+              <w:spacing w:line="240" w:lineRule="auto"/>
+            </w:pPr>
+            <w:r>
+              <w:t>TestListGraph</w:t>
+            </w:r>
           </w:p>
         </w:tc>
         <w:tc>
@@ -2729,7 +2808,81 @@
               </w:pBdr>
               <w:spacing w:line="240" w:lineRule="auto"/>
               <w:jc w:val="both"/>
-            </w:pPr>
+              <w:rPr>
+                <w:i/>
+                <w:iCs/>
+              </w:rPr>
+            </w:pPr>
+            <w:r>
+              <w:rPr>
+                <w:i/>
+                <w:iCs/>
+              </w:rPr>
+              <w:t xml:space="preserve">Initializes a </w:t>
+            </w:r>
+            <w:r>
+              <w:rPr>
+                <w:i/>
+                <w:iCs/>
+              </w:rPr>
+              <w:t xml:space="preserve">branched </w:t>
+            </w:r>
+            <w:r>
+              <w:rPr>
+                <w:i/>
+                <w:iCs/>
+              </w:rPr>
+              <w:t xml:space="preserve">graph implemented using adjacency list, creates </w:t>
+            </w:r>
+            <w:r>
+              <w:rPr>
+                <w:i/>
+                <w:iCs/>
+              </w:rPr>
+              <w:t xml:space="preserve">multiple </w:t>
+            </w:r>
+            <w:r>
+              <w:rPr>
+                <w:i/>
+                <w:iCs/>
+              </w:rPr>
+              <w:t xml:space="preserve">vertexes and </w:t>
+            </w:r>
+            <w:r>
+              <w:rPr>
+                <w:i/>
+                <w:iCs/>
+              </w:rPr>
+              <w:t xml:space="preserve">multiple </w:t>
+            </w:r>
+            <w:r>
+              <w:rPr>
+                <w:i/>
+                <w:iCs/>
+              </w:rPr>
+              <w:t>edges</w:t>
+            </w:r>
+            <w:r>
+              <w:rPr>
+                <w:i/>
+                <w:iCs/>
+              </w:rPr>
+              <w:t xml:space="preserve"> with an assigned weight</w:t>
+            </w:r>
+            <w:r>
+              <w:rPr>
+                <w:i/>
+                <w:iCs/>
+              </w:rPr>
+              <w:t xml:space="preserve">. Then verifies the result of the </w:t>
+            </w:r>
+            <w:r>
+              <w:rPr>
+                <w:i/>
+                <w:iCs/>
+              </w:rPr>
+              <w:t>DFS</w:t>
+            </w:r>
           </w:p>
         </w:tc>
       </w:tr>
@@ -2753,24 +2906,30 @@
               <w:widowControl w:val="0"/>
               <w:spacing w:line="240" w:lineRule="auto"/>
             </w:pPr>
-          </w:p>
-        </w:tc>
-        <w:tc>
-          <w:tcPr>
-            <w:tcW w:w="3010" w:type="dxa"/>
-            <w:shd w:val="clear" w:color="auto" w:fill="auto"/>
-            <w:tcMar>
-              <w:top w:w="100" w:type="dxa"/>
-              <w:left w:w="100" w:type="dxa"/>
-              <w:bottom w:w="100" w:type="dxa"/>
-              <w:right w:w="100" w:type="dxa"/>
-            </w:tcMar>
-          </w:tcPr>
-          <w:p>
-            <w:pPr>
-              <w:widowControl w:val="0"/>
-              <w:spacing w:line="240" w:lineRule="auto"/>
-            </w:pPr>
+            <w:r>
+              <w:t>BFS – Branched Graph</w:t>
+            </w:r>
+          </w:p>
+        </w:tc>
+        <w:tc>
+          <w:tcPr>
+            <w:tcW w:w="3010" w:type="dxa"/>
+            <w:shd w:val="clear" w:color="auto" w:fill="auto"/>
+            <w:tcMar>
+              <w:top w:w="100" w:type="dxa"/>
+              <w:left w:w="100" w:type="dxa"/>
+              <w:bottom w:w="100" w:type="dxa"/>
+              <w:right w:w="100" w:type="dxa"/>
+            </w:tcMar>
+          </w:tcPr>
+          <w:p>
+            <w:pPr>
+              <w:widowControl w:val="0"/>
+              <w:spacing w:line="240" w:lineRule="auto"/>
+            </w:pPr>
+            <w:r>
+              <w:t>TestListGraph</w:t>
+            </w:r>
           </w:p>
         </w:tc>
         <w:tc>
@@ -2797,6 +2956,27 @@
               <w:spacing w:line="240" w:lineRule="auto"/>
               <w:jc w:val="both"/>
             </w:pPr>
+            <w:r>
+              <w:rPr>
+                <w:i/>
+                <w:iCs/>
+              </w:rPr>
+              <w:t xml:space="preserve">Initializes a </w:t>
+            </w:r>
+            <w:r>
+              <w:rPr>
+                <w:i/>
+                <w:iCs/>
+              </w:rPr>
+              <w:t xml:space="preserve">branched </w:t>
+            </w:r>
+            <w:r>
+              <w:rPr>
+                <w:i/>
+                <w:iCs/>
+              </w:rPr>
+              <w:t>graph implemented using adjacency list, creates a couple of vertexes and a couple of edges. Then verifies the result of the BFS</w:t>
+            </w:r>
           </w:p>
         </w:tc>
       </w:tr>
@@ -2820,24 +3000,30 @@
               <w:widowControl w:val="0"/>
               <w:spacing w:line="240" w:lineRule="auto"/>
             </w:pPr>
-          </w:p>
-        </w:tc>
-        <w:tc>
-          <w:tcPr>
-            <w:tcW w:w="3010" w:type="dxa"/>
-            <w:shd w:val="clear" w:color="auto" w:fill="auto"/>
-            <w:tcMar>
-              <w:top w:w="100" w:type="dxa"/>
-              <w:left w:w="100" w:type="dxa"/>
-              <w:bottom w:w="100" w:type="dxa"/>
-              <w:right w:w="100" w:type="dxa"/>
-            </w:tcMar>
-          </w:tcPr>
-          <w:p>
-            <w:pPr>
-              <w:widowControl w:val="0"/>
-              <w:spacing w:line="240" w:lineRule="auto"/>
-            </w:pPr>
+            <w:r>
+              <w:t>BFS – Disconnected Graph</w:t>
+            </w:r>
+          </w:p>
+        </w:tc>
+        <w:tc>
+          <w:tcPr>
+            <w:tcW w:w="3010" w:type="dxa"/>
+            <w:shd w:val="clear" w:color="auto" w:fill="auto"/>
+            <w:tcMar>
+              <w:top w:w="100" w:type="dxa"/>
+              <w:left w:w="100" w:type="dxa"/>
+              <w:bottom w:w="100" w:type="dxa"/>
+              <w:right w:w="100" w:type="dxa"/>
+            </w:tcMar>
+          </w:tcPr>
+          <w:p>
+            <w:pPr>
+              <w:widowControl w:val="0"/>
+              <w:spacing w:line="240" w:lineRule="auto"/>
+            </w:pPr>
+            <w:r>
+              <w:t>TestListGraph</w:t>
+            </w:r>
           </w:p>
         </w:tc>
         <w:tc>
@@ -2864,6 +3050,27 @@
               <w:spacing w:line="240" w:lineRule="auto"/>
               <w:jc w:val="both"/>
             </w:pPr>
+            <w:r>
+              <w:rPr>
+                <w:i/>
+                <w:iCs/>
+              </w:rPr>
+              <w:t xml:space="preserve">Initializes a </w:t>
+            </w:r>
+            <w:r>
+              <w:rPr>
+                <w:i/>
+                <w:iCs/>
+              </w:rPr>
+              <w:t xml:space="preserve">disconnected </w:t>
+            </w:r>
+            <w:r>
+              <w:rPr>
+                <w:i/>
+                <w:iCs/>
+              </w:rPr>
+              <w:t>graph implemented using adjacency list, creates a couple of vertexes and a couple of edges. Then verifies the result of the BFS</w:t>
+            </w:r>
           </w:p>
         </w:tc>
       </w:tr>
@@ -2887,24 +3094,30 @@
               <w:widowControl w:val="0"/>
               <w:spacing w:line="240" w:lineRule="auto"/>
             </w:pPr>
-          </w:p>
-        </w:tc>
-        <w:tc>
-          <w:tcPr>
-            <w:tcW w:w="3010" w:type="dxa"/>
-            <w:shd w:val="clear" w:color="auto" w:fill="auto"/>
-            <w:tcMar>
-              <w:top w:w="100" w:type="dxa"/>
-              <w:left w:w="100" w:type="dxa"/>
-              <w:bottom w:w="100" w:type="dxa"/>
-              <w:right w:w="100" w:type="dxa"/>
-            </w:tcMar>
-          </w:tcPr>
-          <w:p>
-            <w:pPr>
-              <w:widowControl w:val="0"/>
-              <w:spacing w:line="240" w:lineRule="auto"/>
-            </w:pPr>
+            <w:r>
+              <w:t>DFS – Simple Graph</w:t>
+            </w:r>
+          </w:p>
+        </w:tc>
+        <w:tc>
+          <w:tcPr>
+            <w:tcW w:w="3010" w:type="dxa"/>
+            <w:shd w:val="clear" w:color="auto" w:fill="auto"/>
+            <w:tcMar>
+              <w:top w:w="100" w:type="dxa"/>
+              <w:left w:w="100" w:type="dxa"/>
+              <w:bottom w:w="100" w:type="dxa"/>
+              <w:right w:w="100" w:type="dxa"/>
+            </w:tcMar>
+          </w:tcPr>
+          <w:p>
+            <w:pPr>
+              <w:widowControl w:val="0"/>
+              <w:spacing w:line="240" w:lineRule="auto"/>
+            </w:pPr>
+            <w:r>
+              <w:t>TestListGraph</w:t>
+            </w:r>
           </w:p>
         </w:tc>
         <w:tc>
@@ -2931,6 +3144,83 @@
               <w:spacing w:line="240" w:lineRule="auto"/>
               <w:jc w:val="both"/>
             </w:pPr>
+            <w:r>
+              <w:rPr>
+                <w:i/>
+                <w:iCs/>
+              </w:rPr>
+              <w:t xml:space="preserve">Initializes a </w:t>
+            </w:r>
+            <w:r>
+              <w:rPr>
+                <w:i/>
+                <w:iCs/>
+              </w:rPr>
+              <w:t>simple</w:t>
+            </w:r>
+            <w:r>
+              <w:rPr>
+                <w:i/>
+                <w:iCs/>
+              </w:rPr>
+              <w:t xml:space="preserve"> </w:t>
+            </w:r>
+            <w:r>
+              <w:rPr>
+                <w:i/>
+                <w:iCs/>
+              </w:rPr>
+              <w:t xml:space="preserve">graph implemented using adjacency list, creates </w:t>
+            </w:r>
+            <w:r>
+              <w:rPr>
+                <w:i/>
+                <w:iCs/>
+              </w:rPr>
+              <w:t xml:space="preserve">multiple </w:t>
+            </w:r>
+            <w:r>
+              <w:rPr>
+                <w:i/>
+                <w:iCs/>
+              </w:rPr>
+              <w:t xml:space="preserve">vertexes and </w:t>
+            </w:r>
+            <w:r>
+              <w:rPr>
+                <w:i/>
+                <w:iCs/>
+              </w:rPr>
+              <w:t xml:space="preserve">multiple </w:t>
+            </w:r>
+            <w:r>
+              <w:rPr>
+                <w:i/>
+                <w:iCs/>
+              </w:rPr>
+              <w:t>edges</w:t>
+            </w:r>
+            <w:r>
+              <w:rPr>
+                <w:i/>
+                <w:iCs/>
+              </w:rPr>
+              <w:t xml:space="preserve"> with an assigned weight</w:t>
+            </w:r>
+            <w:r>
+              <w:rPr>
+                <w:i/>
+                <w:iCs/>
+              </w:rPr>
+              <w:t xml:space="preserve">. Then verifies the result of the </w:t>
+            </w:r>
+            <w:r>
+              <w:rPr>
+                <w:i/>
+                <w:iCs/>
+              </w:rPr>
+              <w:t>DFS</w:t>
+            </w:r>
           </w:p>
         </w:tc>
       </w:tr>
@@ -2954,24 +3244,30 @@
               <w:widowControl w:val="0"/>
               <w:spacing w:line="240" w:lineRule="auto"/>
             </w:pPr>
-          </w:p>
-        </w:tc>
-        <w:tc>
-          <w:tcPr>
-            <w:tcW w:w="3010" w:type="dxa"/>
-            <w:shd w:val="clear" w:color="auto" w:fill="auto"/>
-            <w:tcMar>
-              <w:top w:w="100" w:type="dxa"/>
-              <w:left w:w="100" w:type="dxa"/>
-              <w:bottom w:w="100" w:type="dxa"/>
-              <w:right w:w="100" w:type="dxa"/>
-            </w:tcMar>
-          </w:tcPr>
-          <w:p>
-            <w:pPr>
-              <w:widowControl w:val="0"/>
-              <w:spacing w:line="240" w:lineRule="auto"/>
-            </w:pPr>
+            <w:r>
+              <w:t>DFS – Branched Graph (With Weights)</w:t>
+            </w:r>
+          </w:p>
+        </w:tc>
+        <w:tc>
+          <w:tcPr>
+            <w:tcW w:w="3010" w:type="dxa"/>
+            <w:shd w:val="clear" w:color="auto" w:fill="auto"/>
+            <w:tcMar>
+              <w:top w:w="100" w:type="dxa"/>
+              <w:left w:w="100" w:type="dxa"/>
+              <w:bottom w:w="100" w:type="dxa"/>
+              <w:right w:w="100" w:type="dxa"/>
+            </w:tcMar>
+          </w:tcPr>
+          <w:p>
+            <w:pPr>
+              <w:widowControl w:val="0"/>
+              <w:spacing w:line="240" w:lineRule="auto"/>
+            </w:pPr>
+            <w:r>
+              <w:t>TestListGraph</w:t>
+            </w:r>
           </w:p>
         </w:tc>
         <w:tc>
@@ -2998,6 +3294,76 @@
               <w:spacing w:line="240" w:lineRule="auto"/>
               <w:jc w:val="both"/>
             </w:pPr>
+            <w:r>
+              <w:rPr>
+                <w:i/>
+                <w:iCs/>
+              </w:rPr>
+              <w:t xml:space="preserve">Initializes a </w:t>
+            </w:r>
+            <w:r>
+              <w:rPr>
+                <w:i/>
+                <w:iCs/>
+              </w:rPr>
+              <w:t xml:space="preserve">branched </w:t>
+            </w:r>
+            <w:r>
+              <w:rPr>
+                <w:i/>
+                <w:iCs/>
+              </w:rPr>
+              <w:t xml:space="preserve">graph implemented using adjacency list, creates </w:t>
+            </w:r>
+            <w:r>
+              <w:rPr>
+                <w:i/>
+                <w:iCs/>
+              </w:rPr>
+              <w:t xml:space="preserve">multiple </w:t>
+            </w:r>
+            <w:r>
+              <w:rPr>
+                <w:i/>
+                <w:iCs/>
+              </w:rPr>
+              <w:t xml:space="preserve">vertexes and </w:t>
+            </w:r>
+            <w:r>
+              <w:rPr>
+                <w:i/>
+                <w:iCs/>
+              </w:rPr>
+              <w:t xml:space="preserve">multiple </w:t>
+            </w:r>
+            <w:r>
+              <w:rPr>
+                <w:i/>
+                <w:iCs/>
+              </w:rPr>
+              <w:t>edges</w:t>
+            </w:r>
+            <w:r>
+              <w:rPr>
+                <w:i/>
+                <w:iCs/>
+              </w:rPr>
+              <w:t xml:space="preserve"> with an assigned weight</w:t>
+            </w:r>
+            <w:r>
+              <w:rPr>
+                <w:i/>
+                <w:iCs/>
+              </w:rPr>
+              <w:t xml:space="preserve">. Then verifies the result of the </w:t>
+            </w:r>
+            <w:r>
+              <w:rPr>
+                <w:i/>
+                <w:iCs/>
+              </w:rPr>
+              <w:t>DFS.</w:t>
+            </w:r>
           </w:p>
         </w:tc>
       </w:tr>
@@ -3021,24 +3387,30 @@
               <w:widowControl w:val="0"/>
               <w:spacing w:line="240" w:lineRule="auto"/>
             </w:pPr>
-          </w:p>
-        </w:tc>
-        <w:tc>
-          <w:tcPr>
-            <w:tcW w:w="3010" w:type="dxa"/>
-            <w:shd w:val="clear" w:color="auto" w:fill="auto"/>
-            <w:tcMar>
-              <w:top w:w="100" w:type="dxa"/>
-              <w:left w:w="100" w:type="dxa"/>
-              <w:bottom w:w="100" w:type="dxa"/>
-              <w:right w:w="100" w:type="dxa"/>
-            </w:tcMar>
-          </w:tcPr>
-          <w:p>
-            <w:pPr>
-              <w:widowControl w:val="0"/>
-              <w:spacing w:line="240" w:lineRule="auto"/>
-            </w:pPr>
+            <w:r>
+              <w:t>Dijkstra – Shortest Path Exists</w:t>
+            </w:r>
+          </w:p>
+        </w:tc>
+        <w:tc>
+          <w:tcPr>
+            <w:tcW w:w="3010" w:type="dxa"/>
+            <w:shd w:val="clear" w:color="auto" w:fill="auto"/>
+            <w:tcMar>
+              <w:top w:w="100" w:type="dxa"/>
+              <w:left w:w="100" w:type="dxa"/>
+              <w:bottom w:w="100" w:type="dxa"/>
+              <w:right w:w="100" w:type="dxa"/>
+            </w:tcMar>
+          </w:tcPr>
+          <w:p>
+            <w:pPr>
+              <w:widowControl w:val="0"/>
+              <w:spacing w:line="240" w:lineRule="auto"/>
+            </w:pPr>
+            <w:r>
+              <w:t>TestListGraph</w:t>
+            </w:r>
           </w:p>
         </w:tc>
         <w:tc>
@@ -3065,6 +3437,70 @@
               <w:spacing w:line="240" w:lineRule="auto"/>
               <w:jc w:val="both"/>
             </w:pPr>
+            <w:r>
+              <w:rPr>
+                <w:i/>
+                <w:iCs/>
+              </w:rPr>
+              <w:t xml:space="preserve">Initializes a graph implemented using adjacency list, creates </w:t>
+            </w:r>
+            <w:r>
+              <w:rPr>
+                <w:i/>
+                <w:iCs/>
+              </w:rPr>
+              <w:t xml:space="preserve">multiple </w:t>
+            </w:r>
+            <w:r>
+              <w:rPr>
+                <w:i/>
+                <w:iCs/>
+              </w:rPr>
+              <w:t xml:space="preserve">vertexes and </w:t>
+            </w:r>
+            <w:r>
+              <w:rPr>
+                <w:i/>
+                <w:iCs/>
+              </w:rPr>
+              <w:t xml:space="preserve">multiple </w:t>
+            </w:r>
+            <w:r>
+              <w:rPr>
+                <w:i/>
+                <w:iCs/>
+              </w:rPr>
+              <w:t>edges</w:t>
+            </w:r>
+            <w:r>
+              <w:rPr>
+                <w:i/>
+                <w:iCs/>
+              </w:rPr>
+              <w:t xml:space="preserve"> with an assigned weight</w:t>
+            </w:r>
+            <w:r>
+              <w:rPr>
+                <w:i/>
+                <w:iCs/>
+              </w:rPr>
+              <w:t xml:space="preserve">. Then verifies the </w:t>
+            </w:r>
+            <w:r>
+              <w:rPr>
+                <w:i/>
+                <w:iCs/>
+              </w:rPr>
+              <w:t xml:space="preserve">shortest path </w:t>
+            </w:r>
+            <w:r>
+              <w:rPr>
+                <w:i/>
+                <w:iCs/>
+              </w:rPr>
+              <w:lastRenderedPageBreak/>
+              <w:t>from the source to the destination.</w:t>
+            </w:r>
           </w:p>
         </w:tc>
       </w:tr>
@@ -3088,24 +3524,31 @@
               <w:widowControl w:val="0"/>
               <w:spacing w:line="240" w:lineRule="auto"/>
             </w:pPr>
-          </w:p>
-        </w:tc>
-        <w:tc>
-          <w:tcPr>
-            <w:tcW w:w="3010" w:type="dxa"/>
-            <w:shd w:val="clear" w:color="auto" w:fill="auto"/>
-            <w:tcMar>
-              <w:top w:w="100" w:type="dxa"/>
-              <w:left w:w="100" w:type="dxa"/>
-              <w:bottom w:w="100" w:type="dxa"/>
-              <w:right w:w="100" w:type="dxa"/>
-            </w:tcMar>
-          </w:tcPr>
-          <w:p>
-            <w:pPr>
-              <w:widowControl w:val="0"/>
-              <w:spacing w:line="240" w:lineRule="auto"/>
-            </w:pPr>
+            <w:r>
+              <w:lastRenderedPageBreak/>
+              <w:t>Dijkstra – No Path Exists</w:t>
+            </w:r>
+          </w:p>
+        </w:tc>
+        <w:tc>
+          <w:tcPr>
+            <w:tcW w:w="3010" w:type="dxa"/>
+            <w:shd w:val="clear" w:color="auto" w:fill="auto"/>
+            <w:tcMar>
+              <w:top w:w="100" w:type="dxa"/>
+              <w:left w:w="100" w:type="dxa"/>
+              <w:bottom w:w="100" w:type="dxa"/>
+              <w:right w:w="100" w:type="dxa"/>
+            </w:tcMar>
+          </w:tcPr>
+          <w:p>
+            <w:pPr>
+              <w:widowControl w:val="0"/>
+              <w:spacing w:line="240" w:lineRule="auto"/>
+            </w:pPr>
+            <w:r>
+              <w:t>TestListGraph</w:t>
+            </w:r>
           </w:p>
         </w:tc>
         <w:tc>
@@ -3132,6 +3575,83 @@
               <w:spacing w:line="240" w:lineRule="auto"/>
               <w:jc w:val="both"/>
             </w:pPr>
+            <w:r>
+              <w:rPr>
+                <w:i/>
+                <w:iCs/>
+              </w:rPr>
+              <w:t>Initializes a</w:t>
+            </w:r>
+            <w:r>
+              <w:rPr>
+                <w:i/>
+                <w:iCs/>
+              </w:rPr>
+              <w:t xml:space="preserve"> </w:t>
+            </w:r>
+            <w:r>
+              <w:rPr>
+                <w:i/>
+                <w:iCs/>
+              </w:rPr>
+              <w:t xml:space="preserve">graph implemented using adjacency list, creates </w:t>
+            </w:r>
+            <w:r>
+              <w:rPr>
+                <w:i/>
+                <w:iCs/>
+              </w:rPr>
+              <w:t xml:space="preserve">multiple </w:t>
+            </w:r>
+            <w:r>
+              <w:rPr>
+                <w:i/>
+                <w:iCs/>
+              </w:rPr>
+              <w:t xml:space="preserve">vertexes and </w:t>
+            </w:r>
+            <w:r>
+              <w:rPr>
+                <w:i/>
+                <w:iCs/>
+              </w:rPr>
+              <w:t xml:space="preserve">multiple </w:t>
+            </w:r>
+            <w:r>
+              <w:rPr>
+                <w:i/>
+                <w:iCs/>
+              </w:rPr>
+              <w:t>edges</w:t>
+            </w:r>
+            <w:r>
+              <w:rPr>
+                <w:i/>
+                <w:iCs/>
+              </w:rPr>
+              <w:t xml:space="preserve"> with an assigned weight</w:t>
+            </w:r>
+            <w:r>
+              <w:rPr>
+                <w:i/>
+                <w:iCs/>
+              </w:rPr>
+              <w:t>, there is no valid path from the source to the destination</w:t>
+            </w:r>
+            <w:r>
+              <w:rPr>
+                <w:i/>
+                <w:iCs/>
+              </w:rPr>
+              <w:t xml:space="preserve">. Then verifies the result of the </w:t>
+            </w:r>
+            <w:r>
+              <w:rPr>
+                <w:i/>
+                <w:iCs/>
+              </w:rPr>
+              <w:t>Dijkstra.</w:t>
+            </w:r>
           </w:p>
         </w:tc>
       </w:tr>
@@ -3155,24 +3675,30 @@
               <w:widowControl w:val="0"/>
               <w:spacing w:line="240" w:lineRule="auto"/>
             </w:pPr>
-          </w:p>
-        </w:tc>
-        <w:tc>
-          <w:tcPr>
-            <w:tcW w:w="3010" w:type="dxa"/>
-            <w:shd w:val="clear" w:color="auto" w:fill="auto"/>
-            <w:tcMar>
-              <w:top w:w="100" w:type="dxa"/>
-              <w:left w:w="100" w:type="dxa"/>
-              <w:bottom w:w="100" w:type="dxa"/>
-              <w:right w:w="100" w:type="dxa"/>
-            </w:tcMar>
-          </w:tcPr>
-          <w:p>
-            <w:pPr>
-              <w:widowControl w:val="0"/>
-              <w:spacing w:line="240" w:lineRule="auto"/>
-            </w:pPr>
+            <w:r>
+              <w:t>Dijkstra – Disconnected Vertices</w:t>
+            </w:r>
+          </w:p>
+        </w:tc>
+        <w:tc>
+          <w:tcPr>
+            <w:tcW w:w="3010" w:type="dxa"/>
+            <w:shd w:val="clear" w:color="auto" w:fill="auto"/>
+            <w:tcMar>
+              <w:top w:w="100" w:type="dxa"/>
+              <w:left w:w="100" w:type="dxa"/>
+              <w:bottom w:w="100" w:type="dxa"/>
+              <w:right w:w="100" w:type="dxa"/>
+            </w:tcMar>
+          </w:tcPr>
+          <w:p>
+            <w:pPr>
+              <w:widowControl w:val="0"/>
+              <w:spacing w:line="240" w:lineRule="auto"/>
+            </w:pPr>
+            <w:r>
+              <w:t>TestListGraph</w:t>
+            </w:r>
           </w:p>
         </w:tc>
         <w:tc>
@@ -3199,6 +3725,581 @@
               <w:spacing w:line="240" w:lineRule="auto"/>
               <w:jc w:val="both"/>
             </w:pPr>
+            <w:r>
+              <w:rPr>
+                <w:i/>
+                <w:iCs/>
+              </w:rPr>
+              <w:t xml:space="preserve">Initializes a graph implemented using adjacency list, creates </w:t>
+            </w:r>
+            <w:r>
+              <w:rPr>
+                <w:i/>
+                <w:iCs/>
+              </w:rPr>
+              <w:t xml:space="preserve">a disconnected couple of </w:t>
+            </w:r>
+            <w:r>
+              <w:rPr>
+                <w:i/>
+                <w:iCs/>
+              </w:rPr>
+              <w:t xml:space="preserve">vertexes and </w:t>
+            </w:r>
+            <w:r>
+              <w:rPr>
+                <w:i/>
+                <w:iCs/>
+              </w:rPr>
+              <w:t>a couple of</w:t>
+            </w:r>
+            <w:r>
+              <w:rPr>
+                <w:i/>
+                <w:iCs/>
+              </w:rPr>
+              <w:t xml:space="preserve"> </w:t>
+            </w:r>
+            <w:r>
+              <w:rPr>
+                <w:i/>
+                <w:iCs/>
+              </w:rPr>
+              <w:t>edges</w:t>
+            </w:r>
+            <w:r>
+              <w:rPr>
+                <w:i/>
+                <w:iCs/>
+              </w:rPr>
+              <w:t xml:space="preserve"> with an assigned weight</w:t>
+            </w:r>
+            <w:r>
+              <w:rPr>
+                <w:i/>
+                <w:iCs/>
+              </w:rPr>
+              <w:t xml:space="preserve">. Then verifies the result of the </w:t>
+            </w:r>
+            <w:r>
+              <w:rPr>
+                <w:i/>
+                <w:iCs/>
+              </w:rPr>
+              <w:t>Dijkstra.</w:t>
+            </w:r>
+          </w:p>
+        </w:tc>
+      </w:tr>
+      <w:tr>
+        <w:trPr>
+          <w:trHeight w:val="589"/>
+        </w:trPr>
+        <w:tc>
+          <w:tcPr>
+            <w:tcW w:w="3009" w:type="dxa"/>
+            <w:shd w:val="clear" w:color="auto" w:fill="auto"/>
+            <w:tcMar>
+              <w:top w:w="100" w:type="dxa"/>
+              <w:left w:w="100" w:type="dxa"/>
+              <w:bottom w:w="100" w:type="dxa"/>
+              <w:right w:w="100" w:type="dxa"/>
+            </w:tcMar>
+          </w:tcPr>
+          <w:p>
+            <w:pPr>
+              <w:widowControl w:val="0"/>
+              <w:spacing w:line="240" w:lineRule="auto"/>
+            </w:pPr>
+            <w:r>
+              <w:t>Get Adjacency list – Linear Graph</w:t>
+            </w:r>
+          </w:p>
+        </w:tc>
+        <w:tc>
+          <w:tcPr>
+            <w:tcW w:w="3010" w:type="dxa"/>
+            <w:shd w:val="clear" w:color="auto" w:fill="auto"/>
+            <w:tcMar>
+              <w:top w:w="100" w:type="dxa"/>
+              <w:left w:w="100" w:type="dxa"/>
+              <w:bottom w:w="100" w:type="dxa"/>
+              <w:right w:w="100" w:type="dxa"/>
+            </w:tcMar>
+          </w:tcPr>
+          <w:p>
+            <w:pPr>
+              <w:widowControl w:val="0"/>
+              <w:spacing w:line="240" w:lineRule="auto"/>
+            </w:pPr>
+            <w:r>
+              <w:t>TestListGraph</w:t>
+            </w:r>
+          </w:p>
+        </w:tc>
+        <w:tc>
+          <w:tcPr>
+            <w:tcW w:w="3010" w:type="dxa"/>
+            <w:shd w:val="clear" w:color="auto" w:fill="auto"/>
+            <w:tcMar>
+              <w:top w:w="100" w:type="dxa"/>
+              <w:left w:w="100" w:type="dxa"/>
+              <w:bottom w:w="100" w:type="dxa"/>
+              <w:right w:w="100" w:type="dxa"/>
+            </w:tcMar>
+          </w:tcPr>
+          <w:p>
+            <w:pPr>
+              <w:widowControl w:val="0"/>
+              <w:pBdr>
+                <w:top w:val="nil"/>
+                <w:left w:val="nil"/>
+                <w:bottom w:val="nil"/>
+                <w:right w:val="nil"/>
+                <w:between w:val="nil"/>
+              </w:pBdr>
+              <w:spacing w:line="240" w:lineRule="auto"/>
+              <w:jc w:val="both"/>
+            </w:pPr>
+            <w:r>
+              <w:rPr>
+                <w:i/>
+                <w:iCs/>
+              </w:rPr>
+              <w:t xml:space="preserve">Initializes a </w:t>
+            </w:r>
+            <w:r>
+              <w:rPr>
+                <w:i/>
+                <w:iCs/>
+              </w:rPr>
+              <w:t>linear</w:t>
+            </w:r>
+            <w:r>
+              <w:rPr>
+                <w:i/>
+                <w:iCs/>
+              </w:rPr>
+              <w:t xml:space="preserve"> </w:t>
+            </w:r>
+            <w:r>
+              <w:rPr>
+                <w:i/>
+                <w:iCs/>
+              </w:rPr>
+              <w:t xml:space="preserve">graph implemented using adjacency list, creates </w:t>
+            </w:r>
+            <w:r>
+              <w:rPr>
+                <w:i/>
+                <w:iCs/>
+              </w:rPr>
+              <w:t>couple of</w:t>
+            </w:r>
+            <w:r>
+              <w:rPr>
+                <w:i/>
+                <w:iCs/>
+              </w:rPr>
+              <w:t xml:space="preserve"> </w:t>
+            </w:r>
+            <w:r>
+              <w:rPr>
+                <w:i/>
+                <w:iCs/>
+              </w:rPr>
+              <w:t xml:space="preserve">vertexes and </w:t>
+            </w:r>
+            <w:r>
+              <w:rPr>
+                <w:i/>
+                <w:iCs/>
+              </w:rPr>
+              <w:t>couple of</w:t>
+            </w:r>
+            <w:r>
+              <w:rPr>
+                <w:i/>
+                <w:iCs/>
+              </w:rPr>
+              <w:t xml:space="preserve"> </w:t>
+            </w:r>
+            <w:r>
+              <w:rPr>
+                <w:i/>
+                <w:iCs/>
+              </w:rPr>
+              <w:t>edges</w:t>
+            </w:r>
+            <w:r>
+              <w:rPr>
+                <w:i/>
+                <w:iCs/>
+              </w:rPr>
+              <w:t xml:space="preserve"> with an assigned weight</w:t>
+            </w:r>
+            <w:r>
+              <w:rPr>
+                <w:i/>
+                <w:iCs/>
+              </w:rPr>
+              <w:t xml:space="preserve">. Then verifies </w:t>
+            </w:r>
+            <w:r>
+              <w:rPr>
+                <w:i/>
+                <w:iCs/>
+              </w:rPr>
+              <w:t xml:space="preserve">that </w:t>
+            </w:r>
+            <w:r>
+              <w:rPr>
+                <w:i/>
+                <w:iCs/>
+              </w:rPr>
+              <w:t>the adjacency list is the corresponding one</w:t>
+            </w:r>
+          </w:p>
+        </w:tc>
+      </w:tr>
+      <w:tr>
+        <w:trPr>
+          <w:trHeight w:val="589"/>
+        </w:trPr>
+        <w:tc>
+          <w:tcPr>
+            <w:tcW w:w="3009" w:type="dxa"/>
+            <w:tcBorders>
+              <w:top w:val="single" w:sz="8" w:space="0" w:color="000000"/>
+              <w:left w:val="single" w:sz="8" w:space="0" w:color="000000"/>
+              <w:bottom w:val="single" w:sz="8" w:space="0" w:color="000000"/>
+              <w:right w:val="single" w:sz="8" w:space="0" w:color="000000"/>
+            </w:tcBorders>
+            <w:shd w:val="clear" w:color="auto" w:fill="auto"/>
+            <w:tcMar>
+              <w:top w:w="100" w:type="dxa"/>
+              <w:left w:w="100" w:type="dxa"/>
+              <w:bottom w:w="100" w:type="dxa"/>
+              <w:right w:w="100" w:type="dxa"/>
+            </w:tcMar>
+          </w:tcPr>
+          <w:p>
+            <w:pPr>
+              <w:widowControl w:val="0"/>
+              <w:spacing w:line="240" w:lineRule="auto"/>
+            </w:pPr>
+            <w:r>
+              <w:t xml:space="preserve">Get Adjacency list – </w:t>
+            </w:r>
+            <w:r>
+              <w:t>Branched</w:t>
+            </w:r>
+            <w:r>
+              <w:t xml:space="preserve"> Graph</w:t>
+            </w:r>
+          </w:p>
+        </w:tc>
+        <w:tc>
+          <w:tcPr>
+            <w:tcW w:w="3010" w:type="dxa"/>
+            <w:tcBorders>
+              <w:top w:val="single" w:sz="8" w:space="0" w:color="000000"/>
+              <w:left w:val="single" w:sz="8" w:space="0" w:color="000000"/>
+              <w:bottom w:val="single" w:sz="8" w:space="0" w:color="000000"/>
+              <w:right w:val="single" w:sz="8" w:space="0" w:color="000000"/>
+            </w:tcBorders>
+            <w:shd w:val="clear" w:color="auto" w:fill="auto"/>
+            <w:tcMar>
+              <w:top w:w="100" w:type="dxa"/>
+              <w:left w:w="100" w:type="dxa"/>
+              <w:bottom w:w="100" w:type="dxa"/>
+              <w:right w:w="100" w:type="dxa"/>
+            </w:tcMar>
+          </w:tcPr>
+          <w:p>
+            <w:pPr>
+              <w:widowControl w:val="0"/>
+              <w:spacing w:line="240" w:lineRule="auto"/>
+            </w:pPr>
+            <w:r>
+              <w:t>TestListGraph</w:t>
+            </w:r>
+          </w:p>
+        </w:tc>
+        <w:tc>
+          <w:tcPr>
+            <w:tcW w:w="3010" w:type="dxa"/>
+            <w:tcBorders>
+              <w:top w:val="single" w:sz="8" w:space="0" w:color="000000"/>
+              <w:left w:val="single" w:sz="8" w:space="0" w:color="000000"/>
+              <w:bottom w:val="single" w:sz="8" w:space="0" w:color="000000"/>
+              <w:right w:val="single" w:sz="8" w:space="0" w:color="000000"/>
+            </w:tcBorders>
+            <w:shd w:val="clear" w:color="auto" w:fill="auto"/>
+            <w:tcMar>
+              <w:top w:w="100" w:type="dxa"/>
+              <w:left w:w="100" w:type="dxa"/>
+              <w:bottom w:w="100" w:type="dxa"/>
+              <w:right w:w="100" w:type="dxa"/>
+            </w:tcMar>
+          </w:tcPr>
+          <w:p>
+            <w:pPr>
+              <w:widowControl w:val="0"/>
+              <w:pBdr>
+                <w:top w:val="nil"/>
+                <w:left w:val="nil"/>
+                <w:bottom w:val="nil"/>
+                <w:right w:val="nil"/>
+                <w:between w:val="nil"/>
+              </w:pBdr>
+              <w:spacing w:line="240" w:lineRule="auto"/>
+              <w:jc w:val="both"/>
+            </w:pPr>
+            <w:r>
+              <w:rPr>
+                <w:i/>
+                <w:iCs/>
+              </w:rPr>
+              <w:t xml:space="preserve">Initializes a </w:t>
+            </w:r>
+            <w:r>
+              <w:rPr>
+                <w:i/>
+                <w:iCs/>
+              </w:rPr>
+              <w:t xml:space="preserve">branched </w:t>
+            </w:r>
+            <w:r>
+              <w:rPr>
+                <w:i/>
+                <w:iCs/>
+              </w:rPr>
+              <w:t xml:space="preserve">graph implemented using adjacency list, creates </w:t>
+            </w:r>
+            <w:r>
+              <w:rPr>
+                <w:i/>
+                <w:iCs/>
+              </w:rPr>
+              <w:t xml:space="preserve">multiple </w:t>
+            </w:r>
+            <w:r>
+              <w:rPr>
+                <w:i/>
+                <w:iCs/>
+              </w:rPr>
+              <w:t xml:space="preserve">vertexes and </w:t>
+            </w:r>
+            <w:r>
+              <w:rPr>
+                <w:i/>
+                <w:iCs/>
+              </w:rPr>
+              <w:t xml:space="preserve">multiple </w:t>
+            </w:r>
+            <w:r>
+              <w:rPr>
+                <w:i/>
+                <w:iCs/>
+              </w:rPr>
+              <w:t>edges</w:t>
+            </w:r>
+            <w:r>
+              <w:rPr>
+                <w:i/>
+                <w:iCs/>
+              </w:rPr>
+              <w:t xml:space="preserve"> with an assigned weight</w:t>
+            </w:r>
+            <w:r>
+              <w:rPr>
+                <w:i/>
+                <w:iCs/>
+              </w:rPr>
+              <w:t xml:space="preserve">. Then verifies </w:t>
+            </w:r>
+            <w:r>
+              <w:rPr>
+                <w:i/>
+                <w:iCs/>
+              </w:rPr>
+              <w:t xml:space="preserve">that </w:t>
+            </w:r>
+            <w:r>
+              <w:rPr>
+                <w:i/>
+                <w:iCs/>
+              </w:rPr>
+              <w:t>the adjacency list is the corresponding one</w:t>
+            </w:r>
+          </w:p>
+        </w:tc>
+      </w:tr>
+      <w:tr>
+        <w:trPr>
+          <w:trHeight w:val="589"/>
+        </w:trPr>
+        <w:tc>
+          <w:tcPr>
+            <w:tcW w:w="3009" w:type="dxa"/>
+            <w:tcBorders>
+              <w:top w:val="single" w:sz="8" w:space="0" w:color="000000"/>
+              <w:left w:val="single" w:sz="8" w:space="0" w:color="000000"/>
+              <w:bottom w:val="single" w:sz="8" w:space="0" w:color="000000"/>
+              <w:right w:val="single" w:sz="8" w:space="0" w:color="000000"/>
+            </w:tcBorders>
+            <w:shd w:val="clear" w:color="auto" w:fill="auto"/>
+            <w:tcMar>
+              <w:top w:w="100" w:type="dxa"/>
+              <w:left w:w="100" w:type="dxa"/>
+              <w:bottom w:w="100" w:type="dxa"/>
+              <w:right w:w="100" w:type="dxa"/>
+            </w:tcMar>
+          </w:tcPr>
+          <w:p>
+            <w:pPr>
+              <w:widowControl w:val="0"/>
+              <w:spacing w:line="240" w:lineRule="auto"/>
+            </w:pPr>
+            <w:r>
+              <w:t xml:space="preserve">Get Adjacency list – </w:t>
+            </w:r>
+            <w:r>
+              <w:t>Disconnected</w:t>
+            </w:r>
+            <w:r>
+              <w:t xml:space="preserve"> Graph</w:t>
+            </w:r>
+          </w:p>
+        </w:tc>
+        <w:tc>
+          <w:tcPr>
+            <w:tcW w:w="3010" w:type="dxa"/>
+            <w:tcBorders>
+              <w:top w:val="single" w:sz="8" w:space="0" w:color="000000"/>
+              <w:left w:val="single" w:sz="8" w:space="0" w:color="000000"/>
+              <w:bottom w:val="single" w:sz="8" w:space="0" w:color="000000"/>
+              <w:right w:val="single" w:sz="8" w:space="0" w:color="000000"/>
+            </w:tcBorders>
+            <w:shd w:val="clear" w:color="auto" w:fill="auto"/>
+            <w:tcMar>
+              <w:top w:w="100" w:type="dxa"/>
+              <w:left w:w="100" w:type="dxa"/>
+              <w:bottom w:w="100" w:type="dxa"/>
+              <w:right w:w="100" w:type="dxa"/>
+            </w:tcMar>
+          </w:tcPr>
+          <w:p>
+            <w:pPr>
+              <w:widowControl w:val="0"/>
+              <w:spacing w:line="240" w:lineRule="auto"/>
+            </w:pPr>
+            <w:r>
+              <w:t>TestListGraph</w:t>
+            </w:r>
+          </w:p>
+        </w:tc>
+        <w:tc>
+          <w:tcPr>
+            <w:tcW w:w="3010" w:type="dxa"/>
+            <w:tcBorders>
+              <w:top w:val="single" w:sz="8" w:space="0" w:color="000000"/>
+              <w:left w:val="single" w:sz="8" w:space="0" w:color="000000"/>
+              <w:bottom w:val="single" w:sz="8" w:space="0" w:color="000000"/>
+              <w:right w:val="single" w:sz="8" w:space="0" w:color="000000"/>
+            </w:tcBorders>
+            <w:shd w:val="clear" w:color="auto" w:fill="auto"/>
+            <w:tcMar>
+              <w:top w:w="100" w:type="dxa"/>
+              <w:left w:w="100" w:type="dxa"/>
+              <w:bottom w:w="100" w:type="dxa"/>
+              <w:right w:w="100" w:type="dxa"/>
+            </w:tcMar>
+          </w:tcPr>
+          <w:p>
+            <w:pPr>
+              <w:widowControl w:val="0"/>
+              <w:pBdr>
+                <w:top w:val="nil"/>
+                <w:left w:val="nil"/>
+                <w:bottom w:val="nil"/>
+                <w:right w:val="nil"/>
+                <w:between w:val="nil"/>
+              </w:pBdr>
+              <w:spacing w:line="240" w:lineRule="auto"/>
+              <w:jc w:val="both"/>
+            </w:pPr>
+            <w:r>
+              <w:rPr>
+                <w:i/>
+                <w:iCs/>
+              </w:rPr>
+              <w:t xml:space="preserve">Initializes a </w:t>
+            </w:r>
+            <w:r>
+              <w:rPr>
+                <w:i/>
+                <w:iCs/>
+              </w:rPr>
+              <w:t>disconnected</w:t>
+            </w:r>
+            <w:r>
+              <w:rPr>
+                <w:i/>
+                <w:iCs/>
+              </w:rPr>
+              <w:t xml:space="preserve"> </w:t>
+            </w:r>
+            <w:r>
+              <w:rPr>
+                <w:i/>
+                <w:iCs/>
+              </w:rPr>
+              <w:t xml:space="preserve">graph implemented using adjacency list, creates </w:t>
+            </w:r>
+            <w:r>
+              <w:rPr>
+                <w:i/>
+                <w:iCs/>
+              </w:rPr>
+              <w:t xml:space="preserve">multiple </w:t>
+            </w:r>
+            <w:r>
+              <w:rPr>
+                <w:i/>
+                <w:iCs/>
+              </w:rPr>
+              <w:t xml:space="preserve">disconnected </w:t>
+            </w:r>
+            <w:r>
+              <w:rPr>
+                <w:i/>
+                <w:iCs/>
+              </w:rPr>
+              <w:t>vertexe</w:t>
+            </w:r>
+            <w:r>
+              <w:rPr>
+                <w:i/>
+                <w:iCs/>
+              </w:rPr>
+              <w:t xml:space="preserve">s. </w:t>
+            </w:r>
+            <w:r>
+              <w:rPr>
+                <w:i/>
+                <w:iCs/>
+              </w:rPr>
+              <w:t xml:space="preserve">Then verifies </w:t>
+            </w:r>
+            <w:r>
+              <w:rPr>
+                <w:i/>
+                <w:iCs/>
+              </w:rPr>
+              <w:t>that isn’t an adjacency list for them.</w:t>
+            </w:r>
           </w:p>
         </w:tc>
       </w:tr>
@@ -3218,21 +4319,6 @@
           <w:szCs w:val="24"/>
         </w:rPr>
       </w:pPr>
-      <w:r>
-        <w:rPr>
-          <w:sz w:val="24"/>
-          <w:szCs w:val="24"/>
-        </w:rPr>
-        <w:t>Designing test cases for the graph implemented with adjacency matrix:</w:t>
-      </w:r>
-    </w:p>
-    <w:p>
-      <w:pPr>
-        <w:rPr>
-          <w:sz w:val="24"/>
-          <w:szCs w:val="24"/>
-        </w:rPr>
-      </w:pPr>
     </w:p>
     <w:sectPr>
       <w:pgSz w:w="12240" w:h="15840"/>
@@ -3242,10 +4328,6 @@
     </w:sectPr>
   </w:body>
 </w:document>
-</file>
-
-<file path=word/numbering.xml><?xml version="1.0" encoding="utf-8"?>
-<w:numbering xmlns:wpc="http://schemas.microsoft.com/office/word/2010/wordprocessingCanvas" xmlns:cx="http://schemas.microsoft.com/office/drawing/2014/chartex" xmlns:cx1="http://schemas.microsoft.com/office/drawing/2015/9/8/chartex" xmlns:cx2="http://schemas.microsoft.com/office/drawing/2015/10/21/chartex" xmlns:cx3="http://schemas.microsoft.com/office/drawing/2016/5/9/chartex" xmlns:cx4="http://schemas.microsoft.com/office/drawing/2016/5/10/chartex" xmlns:cx5="http://schemas.microsoft.com/office/drawing/2016/5/11/chartex" xmlns:cx6="http://schemas.microsoft.com/office/drawing/2016/5/12/chartex" xmlns:cx7="http://schemas.microsoft.com/office/drawing/2016/5/13/chartex" xmlns:cx8="http://schemas.microsoft.com/office/drawing/2016/5/14/chartex" xmlns:mc="http://schemas.openxmlformats.org/markup-compatibility/2006" xmlns:aink="http://schemas.microsoft.com/office/drawing/2016/ink" xmlns:am3d="http://schemas.microsoft.com/office/drawing/2017/model3d" xmlns:o="urn:schemas-microsoft-com:office:office" xmlns:oel="http://schemas.microsoft.com/office/2019/extlst" xmlns:r="http://schemas.openxmlformats.org/officeDocument/2006/relationships" xmlns:m="http://schemas.openxmlformats.org/officeDocument/2006/math" xmlns:v="urn:schemas-microsoft-com:vml" xmlns:wp14="http://schemas.microsoft.com/office/word/2010/wordprocessingDrawing" xmlns:wp="http://schemas.openxmlformats.org/drawingml/2006/wordprocessingDrawing" xmlns:w10="urn:schemas-microsoft-com:office:word" xmlns:w="http://schemas.openxmlformats.org/wordprocessingml/2006/main" xmlns:w14="http://schemas.microsoft.com/office/word/2010/wordml" xmlns:w15="http://schemas.microsoft.com/office/word/2012/wordml" xmlns:w16cex="http://schemas.microsoft.com/office/word/2018/wordml/cex" xmlns:w16cid="http://schemas.microsoft.com/office/word/2016/wordml/cid" xmlns:w16="http://schemas.microsoft.com/office/word/2018/wordml" xmlns:w16sdtdh="http://schemas.microsoft.com/office/word/2020/wordml/sdtdatahash" xmlns:w16se="http://schemas.microsoft.com/office/word/2015/wordml/symex" xmlns:wpg="http://schemas.microsoft.com/office/word/2010/wordprocessingGroup" xmlns:wpi="http://schemas.microsoft.com/office/word/2010/wordprocessingInk" xmlns:wne="http://schemas.microsoft.com/office/word/2006/wordml" xmlns:wps="http://schemas.microsoft.com/office/word/2010/wordprocessingShape" mc:Ignorable="w14 w15 w16se w16cid w16 w16cex w16sdtdh wp14"/>
 </file>
 
 <file path=word/styles.xml><?xml version="1.0" encoding="utf-8"?>

</xml_diff>

<commit_message>
Modified Scenery configuration for graph methods.docx
</commit_message>
<xml_diff>
--- a/doc/Scenery configuration for graph methods.docx
+++ b/doc/Scenery configuration for graph methods.docx
@@ -185,12 +185,14 @@
                 <w:lang w:val="en-US"/>
               </w:rPr>
             </w:pPr>
+            <w:proofErr w:type="spellStart"/>
             <w:r>
               <w:rPr>
                 <w:lang w:val="en-US"/>
               </w:rPr>
               <w:t>settingUpVertexes</w:t>
             </w:r>
+            <w:proofErr w:type="spellEnd"/>
           </w:p>
         </w:tc>
         <w:tc>
@@ -216,9 +218,11 @@
               </w:pBdr>
               <w:spacing w:line="240" w:lineRule="auto"/>
             </w:pPr>
+            <w:proofErr w:type="spellStart"/>
             <w:r>
               <w:t>TestsMatrixGraph</w:t>
             </w:r>
+            <w:proofErr w:type="spellEnd"/>
           </w:p>
         </w:tc>
         <w:tc>
@@ -278,12 +282,14 @@
               <w:widowControl w:val="0"/>
               <w:spacing w:line="240" w:lineRule="auto"/>
             </w:pPr>
+            <w:proofErr w:type="spellStart"/>
             <w:r>
               <w:rPr>
                 <w:lang w:val="en-US"/>
               </w:rPr>
               <w:t>settingUpVertexes</w:t>
             </w:r>
+            <w:proofErr w:type="spellEnd"/>
           </w:p>
         </w:tc>
         <w:tc>
@@ -309,9 +315,11 @@
               </w:pBdr>
               <w:spacing w:line="240" w:lineRule="auto"/>
             </w:pPr>
+            <w:proofErr w:type="spellStart"/>
             <w:r>
               <w:t>TestsMatrixGraph</w:t>
             </w:r>
+            <w:proofErr w:type="spellEnd"/>
           </w:p>
         </w:tc>
         <w:tc>
@@ -369,12 +377,14 @@
               <w:widowControl w:val="0"/>
               <w:spacing w:line="240" w:lineRule="auto"/>
             </w:pPr>
+            <w:proofErr w:type="spellStart"/>
             <w:r>
               <w:rPr>
                 <w:lang w:val="en-US"/>
               </w:rPr>
               <w:t>settingUpVertexes</w:t>
             </w:r>
+            <w:proofErr w:type="spellEnd"/>
           </w:p>
         </w:tc>
         <w:tc>
@@ -400,9 +410,11 @@
               </w:pBdr>
               <w:spacing w:line="240" w:lineRule="auto"/>
             </w:pPr>
+            <w:proofErr w:type="spellStart"/>
             <w:r>
               <w:t>TestsMatrixGraph</w:t>
             </w:r>
+            <w:proofErr w:type="spellEnd"/>
           </w:p>
         </w:tc>
         <w:tc>
@@ -460,12 +472,14 @@
               <w:widowControl w:val="0"/>
               <w:spacing w:line="240" w:lineRule="auto"/>
             </w:pPr>
+            <w:proofErr w:type="spellStart"/>
             <w:r>
               <w:rPr>
                 <w:lang w:val="en-US"/>
               </w:rPr>
               <w:t>settingUpVertexes</w:t>
             </w:r>
+            <w:proofErr w:type="spellEnd"/>
           </w:p>
         </w:tc>
         <w:tc>
@@ -491,9 +505,11 @@
               </w:pBdr>
               <w:spacing w:line="240" w:lineRule="auto"/>
             </w:pPr>
+            <w:proofErr w:type="spellStart"/>
             <w:r>
               <w:t>TestsMatrixGraph</w:t>
             </w:r>
+            <w:proofErr w:type="spellEnd"/>
           </w:p>
         </w:tc>
         <w:tc>
@@ -551,12 +567,14 @@
               <w:widowControl w:val="0"/>
               <w:spacing w:line="240" w:lineRule="auto"/>
             </w:pPr>
+            <w:proofErr w:type="spellStart"/>
             <w:r>
               <w:rPr>
                 <w:lang w:val="en-US"/>
               </w:rPr>
               <w:t>settingUpVertexes</w:t>
             </w:r>
+            <w:proofErr w:type="spellEnd"/>
           </w:p>
         </w:tc>
         <w:tc>
@@ -582,9 +600,11 @@
               </w:pBdr>
               <w:spacing w:line="240" w:lineRule="auto"/>
             </w:pPr>
+            <w:proofErr w:type="spellStart"/>
             <w:r>
               <w:t>TestsMatrixGraph</w:t>
             </w:r>
+            <w:proofErr w:type="spellEnd"/>
           </w:p>
         </w:tc>
         <w:tc>
@@ -645,9 +665,11 @@
               <w:widowControl w:val="0"/>
               <w:spacing w:line="240" w:lineRule="auto"/>
             </w:pPr>
+            <w:proofErr w:type="spellStart"/>
             <w:r>
               <w:t>settingUpEdges</w:t>
             </w:r>
+            <w:proofErr w:type="spellEnd"/>
           </w:p>
         </w:tc>
         <w:tc>
@@ -673,9 +695,11 @@
               </w:pBdr>
               <w:spacing w:line="240" w:lineRule="auto"/>
             </w:pPr>
+            <w:proofErr w:type="spellStart"/>
             <w:r>
               <w:t>TestMatrixGraph</w:t>
             </w:r>
+            <w:proofErr w:type="spellEnd"/>
           </w:p>
         </w:tc>
         <w:tc>
@@ -747,9 +771,11 @@
               <w:widowControl w:val="0"/>
               <w:spacing w:line="240" w:lineRule="auto"/>
             </w:pPr>
+            <w:proofErr w:type="spellStart"/>
             <w:r>
               <w:t>settingUpEdges</w:t>
             </w:r>
+            <w:proofErr w:type="spellEnd"/>
           </w:p>
         </w:tc>
         <w:tc>
@@ -768,9 +794,11 @@
               <w:widowControl w:val="0"/>
               <w:spacing w:line="240" w:lineRule="auto"/>
             </w:pPr>
+            <w:proofErr w:type="spellStart"/>
             <w:r>
               <w:t>TestMatrixGraph</w:t>
             </w:r>
+            <w:proofErr w:type="spellEnd"/>
           </w:p>
         </w:tc>
         <w:tc>
@@ -828,9 +856,11 @@
               <w:widowControl w:val="0"/>
               <w:spacing w:line="240" w:lineRule="auto"/>
             </w:pPr>
+            <w:proofErr w:type="spellStart"/>
             <w:r>
               <w:t>settingUpEdges</w:t>
             </w:r>
+            <w:proofErr w:type="spellEnd"/>
           </w:p>
         </w:tc>
         <w:tc>
@@ -849,9 +879,11 @@
               <w:widowControl w:val="0"/>
               <w:spacing w:line="240" w:lineRule="auto"/>
             </w:pPr>
+            <w:proofErr w:type="spellStart"/>
             <w:r>
               <w:t>TestMatrixGraph</w:t>
             </w:r>
+            <w:proofErr w:type="spellEnd"/>
           </w:p>
         </w:tc>
         <w:tc>
@@ -909,9 +941,11 @@
               <w:widowControl w:val="0"/>
               <w:spacing w:line="240" w:lineRule="auto"/>
             </w:pPr>
+            <w:proofErr w:type="spellStart"/>
             <w:r>
               <w:t>settingUpEdges</w:t>
             </w:r>
+            <w:proofErr w:type="spellEnd"/>
           </w:p>
         </w:tc>
         <w:tc>
@@ -930,9 +964,11 @@
               <w:widowControl w:val="0"/>
               <w:spacing w:line="240" w:lineRule="auto"/>
             </w:pPr>
+            <w:proofErr w:type="spellStart"/>
             <w:r>
               <w:t>TestMatrixGraph</w:t>
             </w:r>
+            <w:proofErr w:type="spellEnd"/>
           </w:p>
         </w:tc>
         <w:tc>
@@ -990,9 +1026,11 @@
               <w:widowControl w:val="0"/>
               <w:spacing w:line="240" w:lineRule="auto"/>
             </w:pPr>
+            <w:proofErr w:type="spellStart"/>
             <w:r>
               <w:t>setUpForDijkstra</w:t>
             </w:r>
+            <w:proofErr w:type="spellEnd"/>
           </w:p>
         </w:tc>
         <w:tc>
@@ -1011,9 +1049,11 @@
               <w:widowControl w:val="0"/>
               <w:spacing w:line="240" w:lineRule="auto"/>
             </w:pPr>
+            <w:proofErr w:type="spellStart"/>
             <w:r>
               <w:t>TestMatrixGraph</w:t>
             </w:r>
+            <w:proofErr w:type="spellEnd"/>
           </w:p>
         </w:tc>
         <w:tc>
@@ -1095,9 +1135,11 @@
               <w:widowControl w:val="0"/>
               <w:spacing w:line="240" w:lineRule="auto"/>
             </w:pPr>
+            <w:proofErr w:type="spellStart"/>
             <w:r>
               <w:t>TestMatrixGraph</w:t>
             </w:r>
+            <w:proofErr w:type="spellEnd"/>
           </w:p>
         </w:tc>
         <w:tc>
@@ -1180,9 +1222,11 @@
               <w:widowControl w:val="0"/>
               <w:spacing w:line="240" w:lineRule="auto"/>
             </w:pPr>
+            <w:proofErr w:type="spellStart"/>
             <w:r>
               <w:t>TestMatrixGraph</w:t>
             </w:r>
+            <w:proofErr w:type="spellEnd"/>
           </w:p>
         </w:tc>
         <w:tc>
@@ -1264,9 +1308,11 @@
               <w:widowControl w:val="0"/>
               <w:spacing w:line="240" w:lineRule="auto"/>
             </w:pPr>
+            <w:proofErr w:type="spellStart"/>
             <w:r>
               <w:t>TestMatrixGraph</w:t>
             </w:r>
+            <w:proofErr w:type="spellEnd"/>
           </w:p>
         </w:tc>
         <w:tc>
@@ -1324,9 +1370,11 @@
               <w:widowControl w:val="0"/>
               <w:spacing w:line="240" w:lineRule="auto"/>
             </w:pPr>
+            <w:proofErr w:type="spellStart"/>
             <w:r>
               <w:t>settingUpForMatrix</w:t>
             </w:r>
+            <w:proofErr w:type="spellEnd"/>
           </w:p>
         </w:tc>
         <w:tc>
@@ -1345,9 +1393,11 @@
               <w:widowControl w:val="0"/>
               <w:spacing w:line="240" w:lineRule="auto"/>
             </w:pPr>
+            <w:proofErr w:type="spellStart"/>
             <w:r>
               <w:t>TestMatrixGraph</w:t>
             </w:r>
+            <w:proofErr w:type="spellEnd"/>
           </w:p>
         </w:tc>
         <w:tc>
@@ -1412,9 +1462,11 @@
               <w:widowControl w:val="0"/>
               <w:spacing w:line="240" w:lineRule="auto"/>
             </w:pPr>
+            <w:proofErr w:type="spellStart"/>
             <w:r>
               <w:t>settingUpForMatrix</w:t>
             </w:r>
+            <w:proofErr w:type="spellEnd"/>
           </w:p>
         </w:tc>
         <w:tc>
@@ -1433,9 +1485,11 @@
               <w:widowControl w:val="0"/>
               <w:spacing w:line="240" w:lineRule="auto"/>
             </w:pPr>
+            <w:proofErr w:type="spellStart"/>
             <w:r>
               <w:t>TestMatrixGraph</w:t>
             </w:r>
+            <w:proofErr w:type="spellEnd"/>
           </w:p>
         </w:tc>
         <w:tc>
@@ -1517,9 +1571,11 @@
               <w:widowControl w:val="0"/>
               <w:spacing w:line="240" w:lineRule="auto"/>
             </w:pPr>
+            <w:proofErr w:type="spellStart"/>
             <w:r>
               <w:t>TestMatrixGraph</w:t>
             </w:r>
+            <w:proofErr w:type="spellEnd"/>
           </w:p>
         </w:tc>
         <w:tc>
@@ -1577,9 +1633,11 @@
               <w:widowControl w:val="0"/>
               <w:spacing w:line="240" w:lineRule="auto"/>
             </w:pPr>
+            <w:proofErr w:type="spellStart"/>
             <w:r>
               <w:t>settingUpTrasversal</w:t>
             </w:r>
+            <w:proofErr w:type="spellEnd"/>
           </w:p>
         </w:tc>
         <w:tc>
@@ -1598,9 +1656,11 @@
               <w:widowControl w:val="0"/>
               <w:spacing w:line="240" w:lineRule="auto"/>
             </w:pPr>
+            <w:proofErr w:type="spellStart"/>
             <w:r>
               <w:t>TestMatrixGraph</w:t>
             </w:r>
+            <w:proofErr w:type="spellEnd"/>
           </w:p>
         </w:tc>
         <w:tc>
@@ -1682,9 +1742,11 @@
               <w:widowControl w:val="0"/>
               <w:spacing w:line="240" w:lineRule="auto"/>
             </w:pPr>
+            <w:proofErr w:type="spellStart"/>
             <w:r>
               <w:t>TestMatrixGraph</w:t>
             </w:r>
+            <w:proofErr w:type="spellEnd"/>
           </w:p>
         </w:tc>
         <w:tc>
@@ -1783,9 +1845,11 @@
               <w:widowControl w:val="0"/>
               <w:spacing w:line="240" w:lineRule="auto"/>
             </w:pPr>
+            <w:proofErr w:type="spellStart"/>
             <w:r>
               <w:t>TestMatrixGraph</w:t>
             </w:r>
+            <w:proofErr w:type="spellEnd"/>
           </w:p>
         </w:tc>
         <w:tc>
@@ -1870,9 +1934,11 @@
               <w:widowControl w:val="0"/>
               <w:spacing w:line="240" w:lineRule="auto"/>
             </w:pPr>
+            <w:proofErr w:type="spellStart"/>
             <w:r>
               <w:t>TestListGaph</w:t>
             </w:r>
+            <w:proofErr w:type="spellEnd"/>
           </w:p>
         </w:tc>
         <w:tc>
@@ -2705,14 +2771,7 @@
                 <w:iCs/>
               </w:rPr>
               <w:lastRenderedPageBreak/>
-              <w:t>Vertex</w:t>
-            </w:r>
-            <w:r>
-              <w:rPr>
-                <w:i/>
-                <w:iCs/>
-              </w:rPr>
-              <w:t>.</w:t>
+              <w:t>Vertex.</w:t>
             </w:r>
             <w:r>
               <w:rPr>
@@ -3156,14 +3215,7 @@
                 <w:i/>
                 <w:iCs/>
               </w:rPr>
-              <w:t>simple</w:t>
-            </w:r>
-            <w:r>
-              <w:rPr>
-                <w:i/>
-                <w:iCs/>
-              </w:rPr>
-              <w:t xml:space="preserve"> </w:t>
+              <w:t xml:space="preserve">simple </w:t>
             </w:r>
             <w:r>
               <w:rPr>
@@ -3629,14 +3681,7 @@
                 <w:i/>
                 <w:iCs/>
               </w:rPr>
-              <w:t xml:space="preserve"> with an assigned weight</w:t>
-            </w:r>
-            <w:r>
-              <w:rPr>
-                <w:i/>
-                <w:iCs/>
-              </w:rPr>
-              <w:t>, there is no valid path from the source to the destination</w:t>
+              <w:t xml:space="preserve"> with an assigned weight, there is no valid path from the source to the destination</w:t>
             </w:r>
             <w:r>
               <w:rPr>
@@ -3751,14 +3796,7 @@
                 <w:i/>
                 <w:iCs/>
               </w:rPr>
-              <w:t>a couple of</w:t>
-            </w:r>
-            <w:r>
-              <w:rPr>
-                <w:i/>
-                <w:iCs/>
-              </w:rPr>
-              <w:t xml:space="preserve"> </w:t>
+              <w:t xml:space="preserve">a couple of </w:t>
             </w:r>
             <w:r>
               <w:rPr>
@@ -3873,14 +3911,7 @@
                 <w:i/>
                 <w:iCs/>
               </w:rPr>
-              <w:t>linear</w:t>
-            </w:r>
-            <w:r>
-              <w:rPr>
-                <w:i/>
-                <w:iCs/>
-              </w:rPr>
-              <w:t xml:space="preserve"> </w:t>
+              <w:t xml:space="preserve">linear </w:t>
             </w:r>
             <w:r>
               <w:rPr>
@@ -3894,14 +3925,7 @@
                 <w:i/>
                 <w:iCs/>
               </w:rPr>
-              <w:t>couple of</w:t>
-            </w:r>
-            <w:r>
-              <w:rPr>
-                <w:i/>
-                <w:iCs/>
-              </w:rPr>
-              <w:t xml:space="preserve"> </w:t>
+              <w:t xml:space="preserve">couple of </w:t>
             </w:r>
             <w:r>
               <w:rPr>
@@ -3915,14 +3939,7 @@
                 <w:i/>
                 <w:iCs/>
               </w:rPr>
-              <w:t>couple of</w:t>
-            </w:r>
-            <w:r>
-              <w:rPr>
-                <w:i/>
-                <w:iCs/>
-              </w:rPr>
-              <w:t xml:space="preserve"> </w:t>
+              <w:t xml:space="preserve">couple of </w:t>
             </w:r>
             <w:r>
               <w:rPr>
@@ -3989,13 +4006,7 @@
               <w:spacing w:line="240" w:lineRule="auto"/>
             </w:pPr>
             <w:r>
-              <w:t xml:space="preserve">Get Adjacency list – </w:t>
-            </w:r>
-            <w:r>
-              <w:t>Branched</w:t>
-            </w:r>
-            <w:r>
-              <w:t xml:space="preserve"> Graph</w:t>
+              <w:t>Get Adjacency list – Branched Graph</w:t>
             </w:r>
           </w:p>
         </w:tc>
@@ -4163,13 +4174,7 @@
               <w:spacing w:line="240" w:lineRule="auto"/>
             </w:pPr>
             <w:r>
-              <w:t xml:space="preserve">Get Adjacency list – </w:t>
-            </w:r>
-            <w:r>
-              <w:t>Disconnected</w:t>
-            </w:r>
-            <w:r>
-              <w:t xml:space="preserve"> Graph</w:t>
+              <w:t>Get Adjacency list – Disconnected Graph</w:t>
             </w:r>
           </w:p>
         </w:tc>
@@ -4242,14 +4247,7 @@
                 <w:i/>
                 <w:iCs/>
               </w:rPr>
-              <w:t>disconnected</w:t>
-            </w:r>
-            <w:r>
-              <w:rPr>
-                <w:i/>
-                <w:iCs/>
-              </w:rPr>
-              <w:t xml:space="preserve"> </w:t>
+              <w:t xml:space="preserve">disconnected </w:t>
             </w:r>
             <w:r>
               <w:rPr>
@@ -4263,14 +4261,7 @@
                 <w:i/>
                 <w:iCs/>
               </w:rPr>
-              <w:t xml:space="preserve">multiple </w:t>
-            </w:r>
-            <w:r>
-              <w:rPr>
-                <w:i/>
-                <w:iCs/>
-              </w:rPr>
-              <w:t xml:space="preserve">disconnected </w:t>
+              <w:t xml:space="preserve">multiple disconnected </w:t>
             </w:r>
             <w:r>
               <w:rPr>
@@ -4317,6 +4308,4297 @@
         <w:rPr>
           <w:sz w:val="24"/>
           <w:szCs w:val="24"/>
+        </w:rPr>
+      </w:pPr>
+    </w:p>
+    <w:tbl>
+      <w:tblPr>
+        <w:tblStyle w:val="Tablaconcuadrcula"/>
+        <w:tblW w:w="8828" w:type="dxa"/>
+        <w:tblLayout w:type="fixed"/>
+        <w:tblLook w:val="04A0" w:firstRow="1" w:lastRow="0" w:firstColumn="1" w:lastColumn="0" w:noHBand="0" w:noVBand="1"/>
+      </w:tblPr>
+      <w:tblGrid>
+        <w:gridCol w:w="1603"/>
+        <w:gridCol w:w="1533"/>
+        <w:gridCol w:w="2813"/>
+        <w:gridCol w:w="1719"/>
+        <w:gridCol w:w="1160"/>
+      </w:tblGrid>
+      <w:tr>
+        <w:trPr>
+          <w:trHeight w:val="433"/>
+        </w:trPr>
+        <w:tc>
+          <w:tcPr>
+            <w:tcW w:w="1603" w:type="dxa"/>
+          </w:tcPr>
+          <w:p>
+            <w:pPr>
+              <w:rPr>
+                <w:sz w:val="24"/>
+                <w:szCs w:val="24"/>
+              </w:rPr>
+            </w:pPr>
+            <w:r>
+              <w:rPr>
+                <w:sz w:val="24"/>
+                <w:szCs w:val="24"/>
+              </w:rPr>
+              <w:lastRenderedPageBreak/>
+              <w:t>Scenery</w:t>
+            </w:r>
+          </w:p>
+        </w:tc>
+        <w:tc>
+          <w:tcPr>
+            <w:tcW w:w="1533" w:type="dxa"/>
+          </w:tcPr>
+          <w:p>
+            <w:pPr>
+              <w:rPr>
+                <w:sz w:val="24"/>
+                <w:szCs w:val="24"/>
+              </w:rPr>
+            </w:pPr>
+            <w:r>
+              <w:rPr>
+                <w:sz w:val="24"/>
+                <w:szCs w:val="24"/>
+              </w:rPr>
+              <w:t>Class</w:t>
+            </w:r>
+          </w:p>
+        </w:tc>
+        <w:tc>
+          <w:tcPr>
+            <w:tcW w:w="2813" w:type="dxa"/>
+          </w:tcPr>
+          <w:p>
+            <w:pPr>
+              <w:rPr>
+                <w:sz w:val="24"/>
+                <w:szCs w:val="24"/>
+              </w:rPr>
+            </w:pPr>
+            <w:r>
+              <w:rPr>
+                <w:sz w:val="24"/>
+                <w:szCs w:val="24"/>
+              </w:rPr>
+              <w:t>Method</w:t>
+            </w:r>
+          </w:p>
+        </w:tc>
+        <w:tc>
+          <w:tcPr>
+            <w:tcW w:w="1719" w:type="dxa"/>
+          </w:tcPr>
+          <w:p>
+            <w:pPr>
+              <w:rPr>
+                <w:sz w:val="24"/>
+                <w:szCs w:val="24"/>
+              </w:rPr>
+            </w:pPr>
+            <w:r>
+              <w:rPr>
+                <w:sz w:val="24"/>
+                <w:szCs w:val="24"/>
+              </w:rPr>
+              <w:t>Inputs</w:t>
+            </w:r>
+          </w:p>
+        </w:tc>
+        <w:tc>
+          <w:tcPr>
+            <w:tcW w:w="1160" w:type="dxa"/>
+          </w:tcPr>
+          <w:p>
+            <w:pPr>
+              <w:rPr>
+                <w:sz w:val="24"/>
+                <w:szCs w:val="24"/>
+              </w:rPr>
+            </w:pPr>
+            <w:r>
+              <w:rPr>
+                <w:sz w:val="24"/>
+                <w:szCs w:val="24"/>
+              </w:rPr>
+              <w:t>Result</w:t>
+            </w:r>
+          </w:p>
+        </w:tc>
+      </w:tr>
+      <w:tr>
+        <w:trPr>
+          <w:trHeight w:val="433"/>
+        </w:trPr>
+        <w:tc>
+          <w:tcPr>
+            <w:tcW w:w="1603" w:type="dxa"/>
+          </w:tcPr>
+          <w:p>
+            <w:pPr>
+              <w:rPr>
+                <w:sz w:val="24"/>
+                <w:szCs w:val="24"/>
+              </w:rPr>
+            </w:pPr>
+            <w:r>
+              <w:rPr>
+                <w:sz w:val="24"/>
+                <w:szCs w:val="24"/>
+              </w:rPr>
+              <w:t>Setting List Graph</w:t>
+            </w:r>
+          </w:p>
+        </w:tc>
+        <w:tc>
+          <w:tcPr>
+            <w:tcW w:w="1533" w:type="dxa"/>
+          </w:tcPr>
+          <w:p>
+            <w:pPr>
+              <w:rPr>
+                <w:sz w:val="24"/>
+                <w:szCs w:val="24"/>
+              </w:rPr>
+            </w:pPr>
+            <w:r>
+              <w:rPr>
+                <w:sz w:val="24"/>
+                <w:szCs w:val="24"/>
+              </w:rPr>
+              <w:t>TestListGraph</w:t>
+            </w:r>
+          </w:p>
+        </w:tc>
+        <w:tc>
+          <w:tcPr>
+            <w:tcW w:w="2813" w:type="dxa"/>
+          </w:tcPr>
+          <w:p>
+            <w:pPr>
+              <w:rPr>
+                <w:sz w:val="24"/>
+                <w:szCs w:val="24"/>
+              </w:rPr>
+            </w:pPr>
+            <w:proofErr w:type="spellStart"/>
+            <w:r>
+              <w:rPr>
+                <w:sz w:val="24"/>
+                <w:szCs w:val="24"/>
+              </w:rPr>
+              <w:t>addVertex</w:t>
+            </w:r>
+            <w:proofErr w:type="spellEnd"/>
+            <w:r>
+              <w:rPr>
+                <w:sz w:val="24"/>
+                <w:szCs w:val="24"/>
+              </w:rPr>
+              <w:t>()</w:t>
+            </w:r>
+          </w:p>
+        </w:tc>
+        <w:tc>
+          <w:tcPr>
+            <w:tcW w:w="1719" w:type="dxa"/>
+          </w:tcPr>
+          <w:p>
+            <w:pPr>
+              <w:rPr>
+                <w:sz w:val="24"/>
+                <w:szCs w:val="24"/>
+              </w:rPr>
+            </w:pPr>
+            <w:r>
+              <w:rPr>
+                <w:sz w:val="24"/>
+                <w:szCs w:val="24"/>
+              </w:rPr>
+              <w:t>Vertex[“A”, 1]</w:t>
+            </w:r>
+          </w:p>
+        </w:tc>
+        <w:tc>
+          <w:tcPr>
+            <w:tcW w:w="1160" w:type="dxa"/>
+          </w:tcPr>
+          <w:p>
+            <w:pPr>
+              <w:rPr>
+                <w:sz w:val="24"/>
+                <w:szCs w:val="24"/>
+              </w:rPr>
+            </w:pPr>
+            <w:r>
+              <w:rPr>
+                <w:sz w:val="24"/>
+                <w:szCs w:val="24"/>
+              </w:rPr>
+              <w:t xml:space="preserve">The adjacency list must be </w:t>
+            </w:r>
+            <w:r>
+              <w:rPr>
+                <w:sz w:val="24"/>
+                <w:szCs w:val="24"/>
+              </w:rPr>
+              <w:t>no null</w:t>
+            </w:r>
+            <w:r>
+              <w:rPr>
+                <w:sz w:val="24"/>
+                <w:szCs w:val="24"/>
+              </w:rPr>
+              <w:t>.</w:t>
+            </w:r>
+          </w:p>
+        </w:tc>
+      </w:tr>
+      <w:tr>
+        <w:trPr>
+          <w:trHeight w:val="433"/>
+        </w:trPr>
+        <w:tc>
+          <w:tcPr>
+            <w:tcW w:w="1603" w:type="dxa"/>
+          </w:tcPr>
+          <w:p>
+            <w:pPr>
+              <w:rPr>
+                <w:sz w:val="24"/>
+                <w:szCs w:val="24"/>
+              </w:rPr>
+            </w:pPr>
+            <w:r>
+              <w:rPr>
+                <w:sz w:val="24"/>
+                <w:szCs w:val="24"/>
+              </w:rPr>
+              <w:t>Setting double vertex</w:t>
+            </w:r>
+          </w:p>
+        </w:tc>
+        <w:tc>
+          <w:tcPr>
+            <w:tcW w:w="1533" w:type="dxa"/>
+          </w:tcPr>
+          <w:p>
+            <w:pPr>
+              <w:rPr>
+                <w:sz w:val="24"/>
+                <w:szCs w:val="24"/>
+              </w:rPr>
+            </w:pPr>
+            <w:r>
+              <w:rPr>
+                <w:sz w:val="24"/>
+                <w:szCs w:val="24"/>
+              </w:rPr>
+              <w:t>TestListGraph</w:t>
+            </w:r>
+          </w:p>
+        </w:tc>
+        <w:tc>
+          <w:tcPr>
+            <w:tcW w:w="2813" w:type="dxa"/>
+          </w:tcPr>
+          <w:p>
+            <w:pPr>
+              <w:rPr>
+                <w:sz w:val="24"/>
+                <w:szCs w:val="24"/>
+              </w:rPr>
+            </w:pPr>
+            <w:proofErr w:type="spellStart"/>
+            <w:r>
+              <w:rPr>
+                <w:sz w:val="24"/>
+                <w:szCs w:val="24"/>
+              </w:rPr>
+              <w:t>addVertex</w:t>
+            </w:r>
+            <w:proofErr w:type="spellEnd"/>
+            <w:r>
+              <w:rPr>
+                <w:sz w:val="24"/>
+                <w:szCs w:val="24"/>
+              </w:rPr>
+              <w:t>()</w:t>
+            </w:r>
+          </w:p>
+        </w:tc>
+        <w:tc>
+          <w:tcPr>
+            <w:tcW w:w="1719" w:type="dxa"/>
+          </w:tcPr>
+          <w:p>
+            <w:pPr>
+              <w:rPr>
+                <w:sz w:val="24"/>
+                <w:szCs w:val="24"/>
+              </w:rPr>
+            </w:pPr>
+            <w:r>
+              <w:rPr>
+                <w:sz w:val="24"/>
+                <w:szCs w:val="24"/>
+              </w:rPr>
+              <w:t>Vertex1[“A”, 1], Vertex2[“A”, 2]</w:t>
+            </w:r>
+          </w:p>
+        </w:tc>
+        <w:tc>
+          <w:tcPr>
+            <w:tcW w:w="1160" w:type="dxa"/>
+          </w:tcPr>
+          <w:p>
+            <w:pPr>
+              <w:rPr>
+                <w:sz w:val="24"/>
+                <w:szCs w:val="24"/>
+              </w:rPr>
+            </w:pPr>
+            <w:r>
+              <w:rPr>
+                <w:sz w:val="24"/>
+                <w:szCs w:val="24"/>
+              </w:rPr>
+              <w:t>The adjacency list must be of size one.</w:t>
+            </w:r>
+          </w:p>
+        </w:tc>
+      </w:tr>
+      <w:tr>
+        <w:trPr>
+          <w:trHeight w:val="433"/>
+        </w:trPr>
+        <w:tc>
+          <w:tcPr>
+            <w:tcW w:w="1603" w:type="dxa"/>
+          </w:tcPr>
+          <w:p>
+            <w:pPr>
+              <w:rPr>
+                <w:sz w:val="24"/>
+                <w:szCs w:val="24"/>
+              </w:rPr>
+            </w:pPr>
+            <w:r>
+              <w:rPr>
+                <w:sz w:val="24"/>
+                <w:szCs w:val="24"/>
+              </w:rPr>
+              <w:t>Setting multiple vertexes</w:t>
+            </w:r>
+          </w:p>
+        </w:tc>
+        <w:tc>
+          <w:tcPr>
+            <w:tcW w:w="1533" w:type="dxa"/>
+          </w:tcPr>
+          <w:p>
+            <w:pPr>
+              <w:rPr>
+                <w:sz w:val="24"/>
+                <w:szCs w:val="24"/>
+              </w:rPr>
+            </w:pPr>
+            <w:r>
+              <w:rPr>
+                <w:sz w:val="24"/>
+                <w:szCs w:val="24"/>
+              </w:rPr>
+              <w:t>TestListGraph</w:t>
+            </w:r>
+          </w:p>
+        </w:tc>
+        <w:tc>
+          <w:tcPr>
+            <w:tcW w:w="2813" w:type="dxa"/>
+          </w:tcPr>
+          <w:p>
+            <w:pPr>
+              <w:rPr>
+                <w:sz w:val="24"/>
+                <w:szCs w:val="24"/>
+              </w:rPr>
+            </w:pPr>
+            <w:proofErr w:type="spellStart"/>
+            <w:r>
+              <w:rPr>
+                <w:sz w:val="24"/>
+                <w:szCs w:val="24"/>
+              </w:rPr>
+              <w:t>ddVertex</w:t>
+            </w:r>
+            <w:proofErr w:type="spellEnd"/>
+            <w:r>
+              <w:rPr>
+                <w:sz w:val="24"/>
+                <w:szCs w:val="24"/>
+              </w:rPr>
+              <w:t>()</w:t>
+            </w:r>
+          </w:p>
+        </w:tc>
+        <w:tc>
+          <w:tcPr>
+            <w:tcW w:w="1719" w:type="dxa"/>
+          </w:tcPr>
+          <w:p>
+            <w:pPr>
+              <w:rPr>
+                <w:sz w:val="24"/>
+                <w:szCs w:val="24"/>
+                <w:lang w:val="es-CO"/>
+              </w:rPr>
+            </w:pPr>
+            <w:r>
+              <w:rPr>
+                <w:sz w:val="24"/>
+                <w:szCs w:val="24"/>
+                <w:lang w:val="es-CO"/>
+              </w:rPr>
+              <w:t>Vertex1[“A”, 1], Ver</w:t>
+            </w:r>
+            <w:r>
+              <w:rPr>
+                <w:sz w:val="24"/>
+                <w:szCs w:val="24"/>
+                <w:lang w:val="es-CO"/>
+              </w:rPr>
+              <w:t>t</w:t>
+            </w:r>
+            <w:r>
+              <w:rPr>
+                <w:sz w:val="24"/>
+                <w:szCs w:val="24"/>
+                <w:lang w:val="es-CO"/>
+              </w:rPr>
+              <w:t>ex2[“A”, 2], Ve</w:t>
+            </w:r>
+            <w:r>
+              <w:rPr>
+                <w:sz w:val="24"/>
+                <w:szCs w:val="24"/>
+                <w:lang w:val="es-CO"/>
+              </w:rPr>
+              <w:t>rtex3[“A”, 3]</w:t>
+            </w:r>
+          </w:p>
+        </w:tc>
+        <w:tc>
+          <w:tcPr>
+            <w:tcW w:w="1160" w:type="dxa"/>
+          </w:tcPr>
+          <w:p>
+            <w:pPr>
+              <w:rPr>
+                <w:sz w:val="24"/>
+                <w:szCs w:val="24"/>
+                <w:lang w:val="en-US"/>
+              </w:rPr>
+            </w:pPr>
+            <w:r>
+              <w:rPr>
+                <w:sz w:val="24"/>
+                <w:szCs w:val="24"/>
+              </w:rPr>
+              <w:t xml:space="preserve">The adjacency list must be of size </w:t>
+            </w:r>
+            <w:r>
+              <w:rPr>
+                <w:sz w:val="24"/>
+                <w:szCs w:val="24"/>
+              </w:rPr>
+              <w:t>three</w:t>
+            </w:r>
+            <w:r>
+              <w:rPr>
+                <w:sz w:val="24"/>
+                <w:szCs w:val="24"/>
+              </w:rPr>
+              <w:t>.</w:t>
+            </w:r>
+          </w:p>
+        </w:tc>
+      </w:tr>
+      <w:tr>
+        <w:trPr>
+          <w:trHeight w:val="433"/>
+        </w:trPr>
+        <w:tc>
+          <w:tcPr>
+            <w:tcW w:w="1603" w:type="dxa"/>
+          </w:tcPr>
+          <w:p>
+            <w:pPr>
+              <w:rPr>
+                <w:sz w:val="24"/>
+                <w:szCs w:val="24"/>
+              </w:rPr>
+            </w:pPr>
+            <w:r>
+              <w:rPr>
+                <w:sz w:val="24"/>
+                <w:szCs w:val="24"/>
+              </w:rPr>
+              <w:t>Setting null vertex</w:t>
+            </w:r>
+          </w:p>
+        </w:tc>
+        <w:tc>
+          <w:tcPr>
+            <w:tcW w:w="1533" w:type="dxa"/>
+          </w:tcPr>
+          <w:p>
+            <w:pPr>
+              <w:rPr>
+                <w:sz w:val="24"/>
+                <w:szCs w:val="24"/>
+              </w:rPr>
+            </w:pPr>
+            <w:r>
+              <w:rPr>
+                <w:sz w:val="24"/>
+                <w:szCs w:val="24"/>
+              </w:rPr>
+              <w:t>TestListGraph</w:t>
+            </w:r>
+          </w:p>
+        </w:tc>
+        <w:tc>
+          <w:tcPr>
+            <w:tcW w:w="2813" w:type="dxa"/>
+          </w:tcPr>
+          <w:p>
+            <w:pPr>
+              <w:rPr>
+                <w:sz w:val="24"/>
+                <w:szCs w:val="24"/>
+              </w:rPr>
+            </w:pPr>
+            <w:proofErr w:type="spellStart"/>
+            <w:r>
+              <w:rPr>
+                <w:sz w:val="24"/>
+                <w:szCs w:val="24"/>
+              </w:rPr>
+              <w:t>addVetex</w:t>
+            </w:r>
+            <w:proofErr w:type="spellEnd"/>
+            <w:r>
+              <w:rPr>
+                <w:sz w:val="24"/>
+                <w:szCs w:val="24"/>
+              </w:rPr>
+              <w:t>()</w:t>
+            </w:r>
+          </w:p>
+        </w:tc>
+        <w:tc>
+          <w:tcPr>
+            <w:tcW w:w="1719" w:type="dxa"/>
+          </w:tcPr>
+          <w:p>
+            <w:pPr>
+              <w:rPr>
+                <w:sz w:val="24"/>
+                <w:szCs w:val="24"/>
+                <w:lang w:val="es-CO"/>
+              </w:rPr>
+            </w:pPr>
+            <w:r>
+              <w:rPr>
+                <w:sz w:val="24"/>
+                <w:szCs w:val="24"/>
+                <w:lang w:val="es-CO"/>
+              </w:rPr>
+              <w:t>Vertex[“A”, 1], Vertex2[“B”, 2], Vertex3[“C”, 3]</w:t>
+            </w:r>
+          </w:p>
+        </w:tc>
+        <w:tc>
+          <w:tcPr>
+            <w:tcW w:w="1160" w:type="dxa"/>
+          </w:tcPr>
+          <w:p>
+            <w:pPr>
+              <w:rPr>
+                <w:sz w:val="24"/>
+                <w:szCs w:val="24"/>
+                <w:lang w:val="en-US"/>
+              </w:rPr>
+            </w:pPr>
+            <w:r>
+              <w:rPr>
+                <w:sz w:val="24"/>
+                <w:szCs w:val="24"/>
+                <w:lang w:val="en-US"/>
+              </w:rPr>
+              <w:t>When obtaining the vertex with key "C", a null value is obtained.</w:t>
+            </w:r>
+          </w:p>
+        </w:tc>
+      </w:tr>
+      <w:tr>
+        <w:trPr>
+          <w:trHeight w:val="433"/>
+        </w:trPr>
+        <w:tc>
+          <w:tcPr>
+            <w:tcW w:w="1603" w:type="dxa"/>
+          </w:tcPr>
+          <w:p>
+            <w:pPr>
+              <w:rPr>
+                <w:sz w:val="24"/>
+                <w:szCs w:val="24"/>
+              </w:rPr>
+            </w:pPr>
+            <w:r>
+              <w:rPr>
+                <w:sz w:val="24"/>
+                <w:szCs w:val="24"/>
+              </w:rPr>
+              <w:t>Setting Valid Edges</w:t>
+            </w:r>
+          </w:p>
+        </w:tc>
+        <w:tc>
+          <w:tcPr>
+            <w:tcW w:w="1533" w:type="dxa"/>
+          </w:tcPr>
+          <w:p>
+            <w:pPr>
+              <w:rPr>
+                <w:sz w:val="24"/>
+                <w:szCs w:val="24"/>
+              </w:rPr>
+            </w:pPr>
+            <w:r>
+              <w:rPr>
+                <w:sz w:val="24"/>
+                <w:szCs w:val="24"/>
+              </w:rPr>
+              <w:t>TestListGraph</w:t>
+            </w:r>
+          </w:p>
+        </w:tc>
+        <w:tc>
+          <w:tcPr>
+            <w:tcW w:w="2813" w:type="dxa"/>
+          </w:tcPr>
+          <w:p>
+            <w:pPr>
+              <w:rPr>
+                <w:sz w:val="24"/>
+                <w:szCs w:val="24"/>
+              </w:rPr>
+            </w:pPr>
+            <w:proofErr w:type="spellStart"/>
+            <w:r>
+              <w:rPr>
+                <w:sz w:val="24"/>
+                <w:szCs w:val="24"/>
+              </w:rPr>
+              <w:t>addEdge</w:t>
+            </w:r>
+            <w:proofErr w:type="spellEnd"/>
+            <w:r>
+              <w:rPr>
+                <w:sz w:val="24"/>
+                <w:szCs w:val="24"/>
+              </w:rPr>
+              <w:t>()</w:t>
+            </w:r>
+          </w:p>
+        </w:tc>
+        <w:tc>
+          <w:tcPr>
+            <w:tcW w:w="1719" w:type="dxa"/>
+          </w:tcPr>
+          <w:p>
+            <w:pPr>
+              <w:rPr>
+                <w:sz w:val="24"/>
+                <w:szCs w:val="24"/>
+                <w:lang w:val="es-CO"/>
+              </w:rPr>
+            </w:pPr>
+            <w:r>
+              <w:rPr>
+                <w:sz w:val="24"/>
+                <w:szCs w:val="24"/>
+                <w:lang w:val="es-CO"/>
+              </w:rPr>
+              <w:t xml:space="preserve">Vertex[“A”, 1], Vertex2[“B”, 2], </w:t>
+            </w:r>
+          </w:p>
+          <w:p>
+            <w:pPr>
+              <w:rPr>
+                <w:sz w:val="24"/>
+                <w:szCs w:val="24"/>
+                <w:lang w:val="es-CO"/>
+              </w:rPr>
+            </w:pPr>
+          </w:p>
+          <w:p>
+            <w:pPr>
+              <w:rPr>
+                <w:sz w:val="24"/>
+                <w:szCs w:val="24"/>
+                <w:lang w:val="en-US"/>
+              </w:rPr>
+            </w:pPr>
+            <w:r>
+              <w:rPr>
+                <w:sz w:val="24"/>
+                <w:szCs w:val="24"/>
+                <w:lang w:val="en-US"/>
+              </w:rPr>
+              <w:t xml:space="preserve">Edge1[“A”, “B”, 1], </w:t>
+            </w:r>
+            <w:r>
+              <w:rPr>
+                <w:sz w:val="24"/>
+                <w:szCs w:val="24"/>
+                <w:lang w:val="en-US"/>
+              </w:rPr>
+              <w:t>Edge</w:t>
+            </w:r>
+            <w:r>
+              <w:rPr>
+                <w:sz w:val="24"/>
+                <w:szCs w:val="24"/>
+                <w:lang w:val="en-US"/>
+              </w:rPr>
+              <w:t>2</w:t>
+            </w:r>
+            <w:r>
+              <w:rPr>
+                <w:sz w:val="24"/>
+                <w:szCs w:val="24"/>
+                <w:lang w:val="en-US"/>
+              </w:rPr>
+              <w:t>[“</w:t>
+            </w:r>
+            <w:r>
+              <w:rPr>
+                <w:sz w:val="24"/>
+                <w:szCs w:val="24"/>
+                <w:lang w:val="en-US"/>
+              </w:rPr>
+              <w:t>B</w:t>
+            </w:r>
+            <w:r>
+              <w:rPr>
+                <w:sz w:val="24"/>
+                <w:szCs w:val="24"/>
+                <w:lang w:val="en-US"/>
+              </w:rPr>
+              <w:t>”, “</w:t>
+            </w:r>
+            <w:r>
+              <w:rPr>
+                <w:sz w:val="24"/>
+                <w:szCs w:val="24"/>
+                <w:lang w:val="en-US"/>
+              </w:rPr>
+              <w:t>A</w:t>
+            </w:r>
+            <w:r>
+              <w:rPr>
+                <w:sz w:val="24"/>
+                <w:szCs w:val="24"/>
+                <w:lang w:val="en-US"/>
+              </w:rPr>
+              <w:t>”, 1]</w:t>
+            </w:r>
+            <w:r>
+              <w:rPr>
+                <w:sz w:val="24"/>
+                <w:szCs w:val="24"/>
+                <w:lang w:val="en-US"/>
+              </w:rPr>
+              <w:t xml:space="preserve">, </w:t>
+            </w:r>
+          </w:p>
+        </w:tc>
+        <w:tc>
+          <w:tcPr>
+            <w:tcW w:w="1160" w:type="dxa"/>
+          </w:tcPr>
+          <w:p>
+            <w:pPr>
+              <w:rPr>
+                <w:sz w:val="24"/>
+                <w:szCs w:val="24"/>
+                <w:lang w:val="en-US"/>
+              </w:rPr>
+            </w:pPr>
+          </w:p>
+        </w:tc>
+      </w:tr>
+      <w:tr>
+        <w:trPr>
+          <w:trHeight w:val="433"/>
+        </w:trPr>
+        <w:tc>
+          <w:tcPr>
+            <w:tcW w:w="1603" w:type="dxa"/>
+          </w:tcPr>
+          <w:p>
+            <w:pPr>
+              <w:rPr>
+                <w:sz w:val="24"/>
+                <w:szCs w:val="24"/>
+              </w:rPr>
+            </w:pPr>
+            <w:r>
+              <w:rPr>
+                <w:sz w:val="24"/>
+                <w:szCs w:val="24"/>
+              </w:rPr>
+              <w:t>Setting Edge – Not Source</w:t>
+            </w:r>
+          </w:p>
+        </w:tc>
+        <w:tc>
+          <w:tcPr>
+            <w:tcW w:w="1533" w:type="dxa"/>
+          </w:tcPr>
+          <w:p>
+            <w:pPr>
+              <w:rPr>
+                <w:sz w:val="24"/>
+                <w:szCs w:val="24"/>
+              </w:rPr>
+            </w:pPr>
+            <w:r>
+              <w:rPr>
+                <w:sz w:val="24"/>
+                <w:szCs w:val="24"/>
+              </w:rPr>
+              <w:t>TestListGraph</w:t>
+            </w:r>
+          </w:p>
+        </w:tc>
+        <w:tc>
+          <w:tcPr>
+            <w:tcW w:w="2813" w:type="dxa"/>
+          </w:tcPr>
+          <w:p>
+            <w:pPr>
+              <w:rPr>
+                <w:sz w:val="24"/>
+                <w:szCs w:val="24"/>
+              </w:rPr>
+            </w:pPr>
+            <w:proofErr w:type="spellStart"/>
+            <w:r>
+              <w:rPr>
+                <w:sz w:val="24"/>
+                <w:szCs w:val="24"/>
+              </w:rPr>
+              <w:t>addEdge</w:t>
+            </w:r>
+            <w:proofErr w:type="spellEnd"/>
+            <w:r>
+              <w:rPr>
+                <w:sz w:val="24"/>
+                <w:szCs w:val="24"/>
+              </w:rPr>
+              <w:t>()</w:t>
+            </w:r>
+          </w:p>
+        </w:tc>
+        <w:tc>
+          <w:tcPr>
+            <w:tcW w:w="1719" w:type="dxa"/>
+          </w:tcPr>
+          <w:p>
+            <w:pPr>
+              <w:rPr>
+                <w:sz w:val="24"/>
+                <w:szCs w:val="24"/>
+                <w:lang w:val="es-CO"/>
+              </w:rPr>
+            </w:pPr>
+            <w:r>
+              <w:rPr>
+                <w:sz w:val="24"/>
+                <w:szCs w:val="24"/>
+                <w:lang w:val="es-CO"/>
+              </w:rPr>
+              <w:t xml:space="preserve">Vertex[“B”, ]. </w:t>
+            </w:r>
+          </w:p>
+          <w:p>
+            <w:pPr>
+              <w:rPr>
+                <w:sz w:val="24"/>
+                <w:szCs w:val="24"/>
+                <w:lang w:val="es-CO"/>
+              </w:rPr>
+            </w:pPr>
+            <w:r>
+              <w:rPr>
+                <w:sz w:val="24"/>
+                <w:szCs w:val="24"/>
+                <w:lang w:val="es-CO"/>
+              </w:rPr>
+              <w:t>Edge[“A”, “B”, 5]</w:t>
+            </w:r>
+          </w:p>
+        </w:tc>
+        <w:tc>
+          <w:tcPr>
+            <w:tcW w:w="1160" w:type="dxa"/>
+          </w:tcPr>
+          <w:p>
+            <w:pPr>
+              <w:rPr>
+                <w:sz w:val="24"/>
+                <w:szCs w:val="24"/>
+                <w:lang w:val="en-US"/>
+              </w:rPr>
+            </w:pPr>
+            <w:r>
+              <w:rPr>
+                <w:sz w:val="24"/>
+                <w:szCs w:val="24"/>
+                <w:lang w:val="en-US"/>
+              </w:rPr>
+              <w:t xml:space="preserve">An error message occurs when </w:t>
+            </w:r>
+            <w:r>
+              <w:rPr>
+                <w:sz w:val="24"/>
+                <w:szCs w:val="24"/>
+                <w:lang w:val="en-US"/>
+              </w:rPr>
+              <w:lastRenderedPageBreak/>
+              <w:t>trying to connect the edge.</w:t>
+            </w:r>
+          </w:p>
+        </w:tc>
+      </w:tr>
+      <w:tr>
+        <w:trPr>
+          <w:trHeight w:val="433"/>
+        </w:trPr>
+        <w:tc>
+          <w:tcPr>
+            <w:tcW w:w="1603" w:type="dxa"/>
+          </w:tcPr>
+          <w:p>
+            <w:pPr>
+              <w:rPr>
+                <w:sz w:val="24"/>
+                <w:szCs w:val="24"/>
+              </w:rPr>
+            </w:pPr>
+            <w:r>
+              <w:rPr>
+                <w:sz w:val="24"/>
+                <w:szCs w:val="24"/>
+              </w:rPr>
+              <w:lastRenderedPageBreak/>
+              <w:t>Setting Edge – No Destination</w:t>
+            </w:r>
+          </w:p>
+        </w:tc>
+        <w:tc>
+          <w:tcPr>
+            <w:tcW w:w="1533" w:type="dxa"/>
+          </w:tcPr>
+          <w:p>
+            <w:pPr>
+              <w:rPr>
+                <w:sz w:val="24"/>
+                <w:szCs w:val="24"/>
+              </w:rPr>
+            </w:pPr>
+            <w:r>
+              <w:rPr>
+                <w:sz w:val="24"/>
+                <w:szCs w:val="24"/>
+              </w:rPr>
+              <w:t>TestListGraph</w:t>
+            </w:r>
+          </w:p>
+        </w:tc>
+        <w:tc>
+          <w:tcPr>
+            <w:tcW w:w="2813" w:type="dxa"/>
+          </w:tcPr>
+          <w:p>
+            <w:pPr>
+              <w:rPr>
+                <w:sz w:val="24"/>
+                <w:szCs w:val="24"/>
+              </w:rPr>
+            </w:pPr>
+            <w:proofErr w:type="spellStart"/>
+            <w:r>
+              <w:rPr>
+                <w:sz w:val="24"/>
+                <w:szCs w:val="24"/>
+              </w:rPr>
+              <w:t>addEdge</w:t>
+            </w:r>
+            <w:proofErr w:type="spellEnd"/>
+            <w:r>
+              <w:rPr>
+                <w:sz w:val="24"/>
+                <w:szCs w:val="24"/>
+              </w:rPr>
+              <w:t>()</w:t>
+            </w:r>
+          </w:p>
+        </w:tc>
+        <w:tc>
+          <w:tcPr>
+            <w:tcW w:w="1719" w:type="dxa"/>
+          </w:tcPr>
+          <w:p>
+            <w:pPr>
+              <w:rPr>
+                <w:sz w:val="24"/>
+                <w:szCs w:val="24"/>
+                <w:lang w:val="es-CO"/>
+              </w:rPr>
+            </w:pPr>
+            <w:r>
+              <w:rPr>
+                <w:sz w:val="24"/>
+                <w:szCs w:val="24"/>
+                <w:lang w:val="es-CO"/>
+              </w:rPr>
+              <w:t xml:space="preserve">Vertex[“A”, 1] </w:t>
+            </w:r>
+          </w:p>
+          <w:p>
+            <w:pPr>
+              <w:rPr>
+                <w:sz w:val="24"/>
+                <w:szCs w:val="24"/>
+                <w:lang w:val="es-CO"/>
+              </w:rPr>
+            </w:pPr>
+          </w:p>
+          <w:p>
+            <w:pPr>
+              <w:rPr>
+                <w:sz w:val="24"/>
+                <w:szCs w:val="24"/>
+                <w:lang w:val="es-CO"/>
+              </w:rPr>
+            </w:pPr>
+            <w:r>
+              <w:rPr>
+                <w:sz w:val="24"/>
+                <w:szCs w:val="24"/>
+                <w:lang w:val="es-CO"/>
+              </w:rPr>
+              <w:t>Edge[“A”, “B”, 5]</w:t>
+            </w:r>
+          </w:p>
+        </w:tc>
+        <w:tc>
+          <w:tcPr>
+            <w:tcW w:w="1160" w:type="dxa"/>
+          </w:tcPr>
+          <w:p>
+            <w:pPr>
+              <w:rPr>
+                <w:sz w:val="24"/>
+                <w:szCs w:val="24"/>
+                <w:lang w:val="en-US"/>
+              </w:rPr>
+            </w:pPr>
+            <w:r>
+              <w:rPr>
+                <w:sz w:val="24"/>
+                <w:szCs w:val="24"/>
+                <w:lang w:val="en-US"/>
+              </w:rPr>
+              <w:t>An error message occurs when trying to connect the edge.</w:t>
+            </w:r>
+          </w:p>
+        </w:tc>
+      </w:tr>
+      <w:tr>
+        <w:trPr>
+          <w:trHeight w:val="433"/>
+        </w:trPr>
+        <w:tc>
+          <w:tcPr>
+            <w:tcW w:w="1603" w:type="dxa"/>
+          </w:tcPr>
+          <w:p>
+            <w:pPr>
+              <w:rPr>
+                <w:sz w:val="24"/>
+                <w:szCs w:val="24"/>
+              </w:rPr>
+            </w:pPr>
+            <w:r>
+              <w:rPr>
+                <w:sz w:val="24"/>
+                <w:szCs w:val="24"/>
+              </w:rPr>
+              <w:t>BFS – Linear Graph</w:t>
+            </w:r>
+          </w:p>
+        </w:tc>
+        <w:tc>
+          <w:tcPr>
+            <w:tcW w:w="1533" w:type="dxa"/>
+          </w:tcPr>
+          <w:p>
+            <w:pPr>
+              <w:rPr>
+                <w:sz w:val="24"/>
+                <w:szCs w:val="24"/>
+              </w:rPr>
+            </w:pPr>
+            <w:r>
+              <w:rPr>
+                <w:sz w:val="24"/>
+                <w:szCs w:val="24"/>
+              </w:rPr>
+              <w:t>TestListGraph</w:t>
+            </w:r>
+          </w:p>
+        </w:tc>
+        <w:tc>
+          <w:tcPr>
+            <w:tcW w:w="2813" w:type="dxa"/>
+          </w:tcPr>
+          <w:p>
+            <w:pPr>
+              <w:rPr>
+                <w:sz w:val="24"/>
+                <w:szCs w:val="24"/>
+              </w:rPr>
+            </w:pPr>
+            <w:proofErr w:type="spellStart"/>
+            <w:r>
+              <w:rPr>
+                <w:sz w:val="24"/>
+                <w:szCs w:val="24"/>
+              </w:rPr>
+              <w:t>bfs</w:t>
+            </w:r>
+            <w:proofErr w:type="spellEnd"/>
+            <w:r>
+              <w:rPr>
+                <w:sz w:val="24"/>
+                <w:szCs w:val="24"/>
+              </w:rPr>
+              <w:t>()</w:t>
+            </w:r>
+          </w:p>
+        </w:tc>
+        <w:tc>
+          <w:tcPr>
+            <w:tcW w:w="1719" w:type="dxa"/>
+          </w:tcPr>
+          <w:p>
+            <w:pPr>
+              <w:rPr>
+                <w:sz w:val="24"/>
+                <w:szCs w:val="24"/>
+                <w:lang w:val="es-CO"/>
+              </w:rPr>
+            </w:pPr>
+            <w:r>
+              <w:rPr>
+                <w:sz w:val="24"/>
+                <w:szCs w:val="24"/>
+                <w:lang w:val="es-CO"/>
+              </w:rPr>
+              <w:t xml:space="preserve">Vertex[“A”, 1], Vertex2[“B”, 2], </w:t>
+            </w:r>
+          </w:p>
+          <w:p>
+            <w:pPr>
+              <w:rPr>
+                <w:sz w:val="24"/>
+                <w:szCs w:val="24"/>
+                <w:lang w:val="es-CO"/>
+              </w:rPr>
+            </w:pPr>
+            <w:r>
+              <w:rPr>
+                <w:sz w:val="24"/>
+                <w:szCs w:val="24"/>
+                <w:lang w:val="es-CO"/>
+              </w:rPr>
+              <w:t>Vertex</w:t>
+            </w:r>
+            <w:r>
+              <w:rPr>
+                <w:sz w:val="24"/>
+                <w:szCs w:val="24"/>
+                <w:lang w:val="es-CO"/>
+              </w:rPr>
+              <w:t>3</w:t>
+            </w:r>
+            <w:r>
+              <w:rPr>
+                <w:sz w:val="24"/>
+                <w:szCs w:val="24"/>
+                <w:lang w:val="es-CO"/>
+              </w:rPr>
+              <w:t>[“</w:t>
+            </w:r>
+            <w:r>
+              <w:rPr>
+                <w:sz w:val="24"/>
+                <w:szCs w:val="24"/>
+                <w:lang w:val="es-CO"/>
+              </w:rPr>
+              <w:t>C</w:t>
+            </w:r>
+            <w:r>
+              <w:rPr>
+                <w:sz w:val="24"/>
+                <w:szCs w:val="24"/>
+                <w:lang w:val="es-CO"/>
+              </w:rPr>
+              <w:t xml:space="preserve">”, </w:t>
+            </w:r>
+            <w:r>
+              <w:rPr>
+                <w:sz w:val="24"/>
+                <w:szCs w:val="24"/>
+                <w:lang w:val="es-CO"/>
+              </w:rPr>
+              <w:t>3</w:t>
+            </w:r>
+            <w:r>
+              <w:rPr>
+                <w:sz w:val="24"/>
+                <w:szCs w:val="24"/>
+                <w:lang w:val="es-CO"/>
+              </w:rPr>
+              <w:t>], Vertex</w:t>
+            </w:r>
+            <w:r>
+              <w:rPr>
+                <w:sz w:val="24"/>
+                <w:szCs w:val="24"/>
+                <w:lang w:val="es-CO"/>
+              </w:rPr>
+              <w:t>4</w:t>
+            </w:r>
+            <w:r>
+              <w:rPr>
+                <w:sz w:val="24"/>
+                <w:szCs w:val="24"/>
+                <w:lang w:val="es-CO"/>
+              </w:rPr>
+              <w:t>[“</w:t>
+            </w:r>
+            <w:r>
+              <w:rPr>
+                <w:sz w:val="24"/>
+                <w:szCs w:val="24"/>
+                <w:lang w:val="es-CO"/>
+              </w:rPr>
+              <w:t>D</w:t>
+            </w:r>
+            <w:r>
+              <w:rPr>
+                <w:sz w:val="24"/>
+                <w:szCs w:val="24"/>
+                <w:lang w:val="es-CO"/>
+              </w:rPr>
+              <w:t xml:space="preserve">”, </w:t>
+            </w:r>
+            <w:r>
+              <w:rPr>
+                <w:sz w:val="24"/>
+                <w:szCs w:val="24"/>
+                <w:lang w:val="es-CO"/>
+              </w:rPr>
+              <w:t>4</w:t>
+            </w:r>
+            <w:r>
+              <w:rPr>
+                <w:sz w:val="24"/>
+                <w:szCs w:val="24"/>
+                <w:lang w:val="es-CO"/>
+              </w:rPr>
+              <w:t xml:space="preserve">], </w:t>
+            </w:r>
+          </w:p>
+          <w:p>
+            <w:pPr>
+              <w:rPr>
+                <w:sz w:val="24"/>
+                <w:szCs w:val="24"/>
+                <w:lang w:val="es-CO"/>
+              </w:rPr>
+            </w:pPr>
+          </w:p>
+          <w:p>
+            <w:pPr>
+              <w:rPr>
+                <w:sz w:val="24"/>
+                <w:szCs w:val="24"/>
+                <w:lang w:val="en-US"/>
+              </w:rPr>
+            </w:pPr>
+            <w:r>
+              <w:rPr>
+                <w:sz w:val="24"/>
+                <w:szCs w:val="24"/>
+                <w:lang w:val="en-US"/>
+              </w:rPr>
+              <w:t>Edge1[“A”, “B”, 1], Edge</w:t>
+            </w:r>
+            <w:r>
+              <w:rPr>
+                <w:sz w:val="24"/>
+                <w:szCs w:val="24"/>
+                <w:lang w:val="en-US"/>
+              </w:rPr>
+              <w:t>2</w:t>
+            </w:r>
+            <w:r>
+              <w:rPr>
+                <w:sz w:val="24"/>
+                <w:szCs w:val="24"/>
+                <w:lang w:val="en-US"/>
+              </w:rPr>
+              <w:t>[“</w:t>
+            </w:r>
+            <w:r>
+              <w:rPr>
+                <w:sz w:val="24"/>
+                <w:szCs w:val="24"/>
+                <w:lang w:val="en-US"/>
+              </w:rPr>
+              <w:t>B</w:t>
+            </w:r>
+            <w:r>
+              <w:rPr>
+                <w:sz w:val="24"/>
+                <w:szCs w:val="24"/>
+                <w:lang w:val="en-US"/>
+              </w:rPr>
+              <w:t>”, “</w:t>
+            </w:r>
+            <w:r>
+              <w:rPr>
+                <w:sz w:val="24"/>
+                <w:szCs w:val="24"/>
+                <w:lang w:val="en-US"/>
+              </w:rPr>
+              <w:t>C</w:t>
+            </w:r>
+            <w:r>
+              <w:rPr>
+                <w:sz w:val="24"/>
+                <w:szCs w:val="24"/>
+                <w:lang w:val="en-US"/>
+              </w:rPr>
+              <w:t>”, 1]</w:t>
+            </w:r>
+            <w:r>
+              <w:rPr>
+                <w:sz w:val="24"/>
+                <w:szCs w:val="24"/>
+                <w:lang w:val="en-US"/>
+              </w:rPr>
+              <w:t>,</w:t>
+            </w:r>
+          </w:p>
+          <w:p>
+            <w:pPr>
+              <w:rPr>
+                <w:sz w:val="24"/>
+                <w:szCs w:val="24"/>
+                <w:lang w:val="en-US"/>
+              </w:rPr>
+            </w:pPr>
+            <w:r>
+              <w:rPr>
+                <w:sz w:val="24"/>
+                <w:szCs w:val="24"/>
+                <w:lang w:val="en-US"/>
+              </w:rPr>
+              <w:t>Edge</w:t>
+            </w:r>
+            <w:r>
+              <w:rPr>
+                <w:sz w:val="24"/>
+                <w:szCs w:val="24"/>
+                <w:lang w:val="en-US"/>
+              </w:rPr>
+              <w:t>3</w:t>
+            </w:r>
+            <w:r>
+              <w:rPr>
+                <w:sz w:val="24"/>
+                <w:szCs w:val="24"/>
+                <w:lang w:val="en-US"/>
+              </w:rPr>
+              <w:t>[“</w:t>
+            </w:r>
+            <w:r>
+              <w:rPr>
+                <w:sz w:val="24"/>
+                <w:szCs w:val="24"/>
+                <w:lang w:val="en-US"/>
+              </w:rPr>
+              <w:t>C</w:t>
+            </w:r>
+            <w:r>
+              <w:rPr>
+                <w:sz w:val="24"/>
+                <w:szCs w:val="24"/>
+                <w:lang w:val="en-US"/>
+              </w:rPr>
+              <w:t>”, “</w:t>
+            </w:r>
+            <w:r>
+              <w:rPr>
+                <w:sz w:val="24"/>
+                <w:szCs w:val="24"/>
+                <w:lang w:val="en-US"/>
+              </w:rPr>
+              <w:t>D</w:t>
+            </w:r>
+            <w:r>
+              <w:rPr>
+                <w:sz w:val="24"/>
+                <w:szCs w:val="24"/>
+                <w:lang w:val="en-US"/>
+              </w:rPr>
+              <w:t xml:space="preserve">”, 1] </w:t>
+            </w:r>
+          </w:p>
+          <w:p>
+            <w:pPr>
+              <w:rPr>
+                <w:sz w:val="24"/>
+                <w:szCs w:val="24"/>
+                <w:lang w:val="en-US"/>
+              </w:rPr>
+            </w:pPr>
+          </w:p>
+          <w:p>
+            <w:pPr>
+              <w:rPr>
+                <w:sz w:val="24"/>
+                <w:szCs w:val="24"/>
+                <w:lang w:val="en-US"/>
+              </w:rPr>
+            </w:pPr>
+            <w:proofErr w:type="spellStart"/>
+            <w:r>
+              <w:rPr>
+                <w:sz w:val="24"/>
+                <w:szCs w:val="24"/>
+                <w:lang w:val="en-US"/>
+              </w:rPr>
+              <w:t>startVertexKey</w:t>
+            </w:r>
+            <w:proofErr w:type="spellEnd"/>
+            <w:r>
+              <w:rPr>
+                <w:sz w:val="24"/>
+                <w:szCs w:val="24"/>
+                <w:lang w:val="en-US"/>
+              </w:rPr>
+              <w:t xml:space="preserve"> = “A”</w:t>
+            </w:r>
+          </w:p>
+        </w:tc>
+        <w:tc>
+          <w:tcPr>
+            <w:tcW w:w="1160" w:type="dxa"/>
+          </w:tcPr>
+          <w:p>
+            <w:pPr>
+              <w:rPr>
+                <w:sz w:val="24"/>
+                <w:szCs w:val="24"/>
+                <w:lang w:val="en-US"/>
+              </w:rPr>
+            </w:pPr>
+            <w:r>
+              <w:rPr>
+                <w:sz w:val="24"/>
+                <w:szCs w:val="24"/>
+                <w:lang w:val="en-US"/>
+              </w:rPr>
+              <w:t>The message informing that all vertices have been visited is obtained.</w:t>
+            </w:r>
+          </w:p>
+        </w:tc>
+      </w:tr>
+      <w:tr>
+        <w:trPr>
+          <w:trHeight w:val="433"/>
+        </w:trPr>
+        <w:tc>
+          <w:tcPr>
+            <w:tcW w:w="1603" w:type="dxa"/>
+          </w:tcPr>
+          <w:p>
+            <w:pPr>
+              <w:rPr>
+                <w:sz w:val="24"/>
+                <w:szCs w:val="24"/>
+              </w:rPr>
+            </w:pPr>
+            <w:r>
+              <w:rPr>
+                <w:sz w:val="24"/>
+                <w:szCs w:val="24"/>
+              </w:rPr>
+              <w:t>BFS – Branched Graph</w:t>
+            </w:r>
+          </w:p>
+        </w:tc>
+        <w:tc>
+          <w:tcPr>
+            <w:tcW w:w="1533" w:type="dxa"/>
+          </w:tcPr>
+          <w:p>
+            <w:pPr>
+              <w:rPr>
+                <w:sz w:val="24"/>
+                <w:szCs w:val="24"/>
+              </w:rPr>
+            </w:pPr>
+            <w:r>
+              <w:rPr>
+                <w:sz w:val="24"/>
+                <w:szCs w:val="24"/>
+              </w:rPr>
+              <w:t>TestListGraph</w:t>
+            </w:r>
+          </w:p>
+        </w:tc>
+        <w:tc>
+          <w:tcPr>
+            <w:tcW w:w="2813" w:type="dxa"/>
+          </w:tcPr>
+          <w:p>
+            <w:pPr>
+              <w:rPr>
+                <w:sz w:val="24"/>
+                <w:szCs w:val="24"/>
+              </w:rPr>
+            </w:pPr>
+            <w:proofErr w:type="spellStart"/>
+            <w:r>
+              <w:rPr>
+                <w:sz w:val="24"/>
+                <w:szCs w:val="24"/>
+              </w:rPr>
+              <w:t>bfs</w:t>
+            </w:r>
+            <w:proofErr w:type="spellEnd"/>
+            <w:r>
+              <w:rPr>
+                <w:sz w:val="24"/>
+                <w:szCs w:val="24"/>
+              </w:rPr>
+              <w:t>()</w:t>
+            </w:r>
+          </w:p>
+        </w:tc>
+        <w:tc>
+          <w:tcPr>
+            <w:tcW w:w="1719" w:type="dxa"/>
+          </w:tcPr>
+          <w:p>
+            <w:pPr>
+              <w:rPr>
+                <w:sz w:val="24"/>
+                <w:szCs w:val="24"/>
+                <w:lang w:val="en-US"/>
+              </w:rPr>
+            </w:pPr>
+            <w:r>
+              <w:rPr>
+                <w:sz w:val="24"/>
+                <w:szCs w:val="24"/>
+                <w:lang w:val="en-US"/>
+              </w:rPr>
+              <w:t xml:space="preserve">Vertex[“A”, 1], Vertex2[“B”, 2], </w:t>
+            </w:r>
+          </w:p>
+          <w:p>
+            <w:pPr>
+              <w:rPr>
+                <w:sz w:val="24"/>
+                <w:szCs w:val="24"/>
+                <w:lang w:val="es-CO"/>
+              </w:rPr>
+            </w:pPr>
+            <w:r>
+              <w:rPr>
+                <w:sz w:val="24"/>
+                <w:szCs w:val="24"/>
+                <w:lang w:val="es-CO"/>
+              </w:rPr>
+              <w:t xml:space="preserve">Vertex3[“C”, 3], Vertex4[“D”, 4], </w:t>
+            </w:r>
+            <w:r>
+              <w:rPr>
+                <w:sz w:val="24"/>
+                <w:szCs w:val="24"/>
+                <w:lang w:val="es-CO"/>
+              </w:rPr>
+              <w:t>Ve</w:t>
+            </w:r>
+            <w:r>
+              <w:rPr>
+                <w:sz w:val="24"/>
+                <w:szCs w:val="24"/>
+                <w:lang w:val="es-CO"/>
+              </w:rPr>
+              <w:t>rtex5[“E”, 5], Vertex6[“F”, 6]</w:t>
+            </w:r>
+          </w:p>
+          <w:p>
+            <w:pPr>
+              <w:rPr>
+                <w:sz w:val="24"/>
+                <w:szCs w:val="24"/>
+                <w:lang w:val="es-CO"/>
+              </w:rPr>
+            </w:pPr>
+          </w:p>
+          <w:p>
+            <w:pPr>
+              <w:rPr>
+                <w:sz w:val="24"/>
+                <w:szCs w:val="24"/>
+                <w:lang w:val="en-US"/>
+              </w:rPr>
+            </w:pPr>
+            <w:r>
+              <w:rPr>
+                <w:sz w:val="24"/>
+                <w:szCs w:val="24"/>
+                <w:lang w:val="en-US"/>
+              </w:rPr>
+              <w:t>Edge1[“A”, “B”, 1], Edge</w:t>
+            </w:r>
+            <w:r>
+              <w:rPr>
+                <w:sz w:val="24"/>
+                <w:szCs w:val="24"/>
+                <w:lang w:val="en-US"/>
+              </w:rPr>
+              <w:t>2</w:t>
+            </w:r>
+            <w:r>
+              <w:rPr>
+                <w:sz w:val="24"/>
+                <w:szCs w:val="24"/>
+                <w:lang w:val="en-US"/>
+              </w:rPr>
+              <w:t>[“</w:t>
+            </w:r>
+            <w:r>
+              <w:rPr>
+                <w:sz w:val="24"/>
+                <w:szCs w:val="24"/>
+                <w:lang w:val="en-US"/>
+              </w:rPr>
+              <w:t>B</w:t>
+            </w:r>
+            <w:r>
+              <w:rPr>
+                <w:sz w:val="24"/>
+                <w:szCs w:val="24"/>
+                <w:lang w:val="en-US"/>
+              </w:rPr>
+              <w:t>”, “</w:t>
+            </w:r>
+            <w:r>
+              <w:rPr>
+                <w:sz w:val="24"/>
+                <w:szCs w:val="24"/>
+                <w:lang w:val="en-US"/>
+              </w:rPr>
+              <w:t>C</w:t>
+            </w:r>
+            <w:r>
+              <w:rPr>
+                <w:sz w:val="24"/>
+                <w:szCs w:val="24"/>
+                <w:lang w:val="en-US"/>
+              </w:rPr>
+              <w:t xml:space="preserve">”, </w:t>
+            </w:r>
+            <w:r>
+              <w:rPr>
+                <w:sz w:val="24"/>
+                <w:szCs w:val="24"/>
+                <w:lang w:val="en-US"/>
+              </w:rPr>
+              <w:t>2</w:t>
+            </w:r>
+            <w:r>
+              <w:rPr>
+                <w:sz w:val="24"/>
+                <w:szCs w:val="24"/>
+                <w:lang w:val="en-US"/>
+              </w:rPr>
+              <w:t>]</w:t>
+            </w:r>
+            <w:r>
+              <w:rPr>
+                <w:sz w:val="24"/>
+                <w:szCs w:val="24"/>
+                <w:lang w:val="en-US"/>
+              </w:rPr>
+              <w:t>,</w:t>
+            </w:r>
+          </w:p>
+          <w:p>
+            <w:pPr>
+              <w:rPr>
+                <w:sz w:val="24"/>
+                <w:szCs w:val="24"/>
+                <w:lang w:val="en-US"/>
+              </w:rPr>
+            </w:pPr>
+            <w:r>
+              <w:rPr>
+                <w:sz w:val="24"/>
+                <w:szCs w:val="24"/>
+                <w:lang w:val="en-US"/>
+              </w:rPr>
+              <w:t>Edge</w:t>
+            </w:r>
+            <w:r>
+              <w:rPr>
+                <w:sz w:val="24"/>
+                <w:szCs w:val="24"/>
+                <w:lang w:val="en-US"/>
+              </w:rPr>
+              <w:t>3</w:t>
+            </w:r>
+            <w:r>
+              <w:rPr>
+                <w:sz w:val="24"/>
+                <w:szCs w:val="24"/>
+                <w:lang w:val="en-US"/>
+              </w:rPr>
+              <w:t>[</w:t>
+            </w:r>
+            <w:r>
+              <w:rPr>
+                <w:sz w:val="24"/>
+                <w:szCs w:val="24"/>
+                <w:lang w:val="en-US"/>
+              </w:rPr>
+              <w:t>“A</w:t>
+            </w:r>
+            <w:r>
+              <w:rPr>
+                <w:sz w:val="24"/>
+                <w:szCs w:val="24"/>
+                <w:lang w:val="en-US"/>
+              </w:rPr>
+              <w:t>”, “</w:t>
+            </w:r>
+            <w:r>
+              <w:rPr>
+                <w:sz w:val="24"/>
+                <w:szCs w:val="24"/>
+                <w:lang w:val="en-US"/>
+              </w:rPr>
+              <w:t>D</w:t>
+            </w:r>
+            <w:r>
+              <w:rPr>
+                <w:sz w:val="24"/>
+                <w:szCs w:val="24"/>
+                <w:lang w:val="en-US"/>
+              </w:rPr>
+              <w:t xml:space="preserve">”, </w:t>
+            </w:r>
+            <w:r>
+              <w:rPr>
+                <w:sz w:val="24"/>
+                <w:szCs w:val="24"/>
+                <w:lang w:val="en-US"/>
+              </w:rPr>
+              <w:t>3</w:t>
+            </w:r>
+            <w:r>
+              <w:rPr>
+                <w:sz w:val="24"/>
+                <w:szCs w:val="24"/>
+                <w:lang w:val="en-US"/>
+              </w:rPr>
+              <w:t>]</w:t>
+            </w:r>
+            <w:r>
+              <w:rPr>
+                <w:sz w:val="24"/>
+                <w:szCs w:val="24"/>
+                <w:lang w:val="en-US"/>
+              </w:rPr>
+              <w:t>, Edge4[“B”, “E”, 4], Edge5[“B”, “F”, 5]</w:t>
+            </w:r>
+            <w:r>
+              <w:rPr>
+                <w:sz w:val="24"/>
+                <w:szCs w:val="24"/>
+                <w:lang w:val="en-US"/>
+              </w:rPr>
+              <w:t xml:space="preserve"> </w:t>
+            </w:r>
+          </w:p>
+          <w:p>
+            <w:pPr>
+              <w:rPr>
+                <w:sz w:val="24"/>
+                <w:szCs w:val="24"/>
+                <w:lang w:val="en-US"/>
+              </w:rPr>
+            </w:pPr>
+          </w:p>
+          <w:p>
+            <w:pPr>
+              <w:rPr>
+                <w:sz w:val="24"/>
+                <w:szCs w:val="24"/>
+                <w:lang w:val="en-US"/>
+              </w:rPr>
+            </w:pPr>
+            <w:proofErr w:type="spellStart"/>
+            <w:r>
+              <w:rPr>
+                <w:sz w:val="24"/>
+                <w:szCs w:val="24"/>
+                <w:lang w:val="en-US"/>
+              </w:rPr>
+              <w:t>startVertexKey</w:t>
+            </w:r>
+            <w:proofErr w:type="spellEnd"/>
+            <w:r>
+              <w:rPr>
+                <w:sz w:val="24"/>
+                <w:szCs w:val="24"/>
+                <w:lang w:val="en-US"/>
+              </w:rPr>
+              <w:t xml:space="preserve"> = “A”</w:t>
+            </w:r>
+          </w:p>
+        </w:tc>
+        <w:tc>
+          <w:tcPr>
+            <w:tcW w:w="1160" w:type="dxa"/>
+          </w:tcPr>
+          <w:p>
+            <w:pPr>
+              <w:rPr>
+                <w:sz w:val="24"/>
+                <w:szCs w:val="24"/>
+                <w:lang w:val="en-US"/>
+              </w:rPr>
+            </w:pPr>
+            <w:r>
+              <w:rPr>
+                <w:sz w:val="24"/>
+                <w:szCs w:val="24"/>
+                <w:lang w:val="en-US"/>
+              </w:rPr>
+              <w:lastRenderedPageBreak/>
+              <w:t>The message informing that all vertices have been visited is obtained.</w:t>
+            </w:r>
+          </w:p>
+        </w:tc>
+      </w:tr>
+      <w:tr>
+        <w:trPr>
+          <w:trHeight w:val="433"/>
+        </w:trPr>
+        <w:tc>
+          <w:tcPr>
+            <w:tcW w:w="1603" w:type="dxa"/>
+          </w:tcPr>
+          <w:p>
+            <w:pPr>
+              <w:rPr>
+                <w:sz w:val="24"/>
+                <w:szCs w:val="24"/>
+              </w:rPr>
+            </w:pPr>
+            <w:r>
+              <w:rPr>
+                <w:sz w:val="24"/>
+                <w:szCs w:val="24"/>
+              </w:rPr>
+              <w:t>BFS – Disconnected Graph</w:t>
+            </w:r>
+          </w:p>
+        </w:tc>
+        <w:tc>
+          <w:tcPr>
+            <w:tcW w:w="1533" w:type="dxa"/>
+          </w:tcPr>
+          <w:p>
+            <w:pPr>
+              <w:rPr>
+                <w:sz w:val="24"/>
+                <w:szCs w:val="24"/>
+              </w:rPr>
+            </w:pPr>
+            <w:r>
+              <w:rPr>
+                <w:sz w:val="24"/>
+                <w:szCs w:val="24"/>
+              </w:rPr>
+              <w:t>TestListGraph</w:t>
+            </w:r>
+          </w:p>
+        </w:tc>
+        <w:tc>
+          <w:tcPr>
+            <w:tcW w:w="2813" w:type="dxa"/>
+          </w:tcPr>
+          <w:p>
+            <w:pPr>
+              <w:rPr>
+                <w:sz w:val="24"/>
+                <w:szCs w:val="24"/>
+              </w:rPr>
+            </w:pPr>
+            <w:proofErr w:type="spellStart"/>
+            <w:r>
+              <w:rPr>
+                <w:sz w:val="24"/>
+                <w:szCs w:val="24"/>
+              </w:rPr>
+              <w:t>bfs</w:t>
+            </w:r>
+            <w:proofErr w:type="spellEnd"/>
+            <w:r>
+              <w:rPr>
+                <w:sz w:val="24"/>
+                <w:szCs w:val="24"/>
+              </w:rPr>
+              <w:t>()</w:t>
+            </w:r>
+          </w:p>
+        </w:tc>
+        <w:tc>
+          <w:tcPr>
+            <w:tcW w:w="1719" w:type="dxa"/>
+          </w:tcPr>
+          <w:p>
+            <w:pPr>
+              <w:rPr>
+                <w:sz w:val="24"/>
+                <w:szCs w:val="24"/>
+                <w:lang w:val="en-US"/>
+              </w:rPr>
+            </w:pPr>
+            <w:r>
+              <w:rPr>
+                <w:sz w:val="24"/>
+                <w:szCs w:val="24"/>
+                <w:lang w:val="en-US"/>
+              </w:rPr>
+              <w:t xml:space="preserve">Vertex[“A”, 1], Vertex2[“B”, 2], </w:t>
+            </w:r>
+          </w:p>
+          <w:p>
+            <w:pPr>
+              <w:rPr>
+                <w:sz w:val="24"/>
+                <w:szCs w:val="24"/>
+                <w:lang w:val="es-CO"/>
+              </w:rPr>
+            </w:pPr>
+            <w:r>
+              <w:rPr>
+                <w:sz w:val="24"/>
+                <w:szCs w:val="24"/>
+                <w:lang w:val="es-CO"/>
+              </w:rPr>
+              <w:t>Vertex3[“C”, 3], Vertex4[“D”, 4]</w:t>
+            </w:r>
+          </w:p>
+          <w:p>
+            <w:pPr>
+              <w:rPr>
+                <w:sz w:val="24"/>
+                <w:szCs w:val="24"/>
+                <w:lang w:val="en-US"/>
+              </w:rPr>
+            </w:pPr>
+          </w:p>
+          <w:p>
+            <w:pPr>
+              <w:rPr>
+                <w:sz w:val="24"/>
+                <w:szCs w:val="24"/>
+                <w:lang w:val="en-US"/>
+              </w:rPr>
+            </w:pPr>
+            <w:r>
+              <w:rPr>
+                <w:sz w:val="24"/>
+                <w:szCs w:val="24"/>
+                <w:lang w:val="en-US"/>
+              </w:rPr>
+              <w:t>Edge1[“A”, “B”, 1], Edge</w:t>
+            </w:r>
+            <w:r>
+              <w:rPr>
+                <w:sz w:val="24"/>
+                <w:szCs w:val="24"/>
+                <w:lang w:val="en-US"/>
+              </w:rPr>
+              <w:t>2</w:t>
+            </w:r>
+            <w:r>
+              <w:rPr>
+                <w:sz w:val="24"/>
+                <w:szCs w:val="24"/>
+                <w:lang w:val="en-US"/>
+              </w:rPr>
+              <w:t>[“</w:t>
+            </w:r>
+            <w:r>
+              <w:rPr>
+                <w:sz w:val="24"/>
+                <w:szCs w:val="24"/>
+                <w:lang w:val="en-US"/>
+              </w:rPr>
+              <w:t>C</w:t>
+            </w:r>
+            <w:r>
+              <w:rPr>
+                <w:sz w:val="24"/>
+                <w:szCs w:val="24"/>
+                <w:lang w:val="en-US"/>
+              </w:rPr>
+              <w:t>”, “</w:t>
+            </w:r>
+            <w:r>
+              <w:rPr>
+                <w:sz w:val="24"/>
+                <w:szCs w:val="24"/>
+                <w:lang w:val="en-US"/>
+              </w:rPr>
+              <w:t>D</w:t>
+            </w:r>
+            <w:r>
+              <w:rPr>
+                <w:sz w:val="24"/>
+                <w:szCs w:val="24"/>
+                <w:lang w:val="en-US"/>
+              </w:rPr>
+              <w:t>”, 1]</w:t>
+            </w:r>
+            <w:r>
+              <w:rPr>
+                <w:sz w:val="24"/>
+                <w:szCs w:val="24"/>
+                <w:lang w:val="en-US"/>
+              </w:rPr>
+              <w:t>,</w:t>
+            </w:r>
+          </w:p>
+          <w:p>
+            <w:pPr>
+              <w:rPr>
+                <w:sz w:val="24"/>
+                <w:szCs w:val="24"/>
+                <w:lang w:val="en-US"/>
+              </w:rPr>
+            </w:pPr>
+          </w:p>
+          <w:p>
+            <w:pPr>
+              <w:rPr>
+                <w:sz w:val="24"/>
+                <w:szCs w:val="24"/>
+                <w:lang w:val="en-US"/>
+              </w:rPr>
+            </w:pPr>
+            <w:proofErr w:type="spellStart"/>
+            <w:r>
+              <w:rPr>
+                <w:sz w:val="24"/>
+                <w:szCs w:val="24"/>
+                <w:lang w:val="en-US"/>
+              </w:rPr>
+              <w:t>startVertexKey</w:t>
+            </w:r>
+            <w:proofErr w:type="spellEnd"/>
+            <w:r>
+              <w:rPr>
+                <w:sz w:val="24"/>
+                <w:szCs w:val="24"/>
+                <w:lang w:val="en-US"/>
+              </w:rPr>
+              <w:t xml:space="preserve"> = “A”</w:t>
+            </w:r>
+          </w:p>
+        </w:tc>
+        <w:tc>
+          <w:tcPr>
+            <w:tcW w:w="1160" w:type="dxa"/>
+          </w:tcPr>
+          <w:p>
+            <w:pPr>
+              <w:rPr>
+                <w:sz w:val="24"/>
+                <w:szCs w:val="24"/>
+                <w:lang w:val="en-US"/>
+              </w:rPr>
+            </w:pPr>
+            <w:r>
+              <w:rPr>
+                <w:sz w:val="24"/>
+                <w:szCs w:val="24"/>
+                <w:lang w:val="en-US"/>
+              </w:rPr>
+              <w:t xml:space="preserve">The message is obtained informing that the vertices with key "A" and "B" have been visited, since they are the ones that can be accessed starting </w:t>
+            </w:r>
+            <w:r>
+              <w:rPr>
+                <w:sz w:val="24"/>
+                <w:szCs w:val="24"/>
+                <w:lang w:val="en-US"/>
+              </w:rPr>
+              <w:t>from</w:t>
+            </w:r>
+            <w:r>
+              <w:rPr>
+                <w:sz w:val="24"/>
+                <w:szCs w:val="24"/>
+                <w:lang w:val="en-US"/>
+              </w:rPr>
+              <w:t xml:space="preserve"> "A".</w:t>
+            </w:r>
+          </w:p>
+        </w:tc>
+      </w:tr>
+      <w:tr>
+        <w:trPr>
+          <w:trHeight w:val="433"/>
+        </w:trPr>
+        <w:tc>
+          <w:tcPr>
+            <w:tcW w:w="1603" w:type="dxa"/>
+          </w:tcPr>
+          <w:p>
+            <w:pPr>
+              <w:rPr>
+                <w:sz w:val="24"/>
+                <w:szCs w:val="24"/>
+              </w:rPr>
+            </w:pPr>
+            <w:r>
+              <w:rPr>
+                <w:sz w:val="24"/>
+                <w:szCs w:val="24"/>
+              </w:rPr>
+              <w:t>DFS – Simple Graph</w:t>
+            </w:r>
+          </w:p>
+        </w:tc>
+        <w:tc>
+          <w:tcPr>
+            <w:tcW w:w="1533" w:type="dxa"/>
+          </w:tcPr>
+          <w:p>
+            <w:pPr>
+              <w:rPr>
+                <w:sz w:val="24"/>
+                <w:szCs w:val="24"/>
+              </w:rPr>
+            </w:pPr>
+            <w:r>
+              <w:rPr>
+                <w:sz w:val="24"/>
+                <w:szCs w:val="24"/>
+              </w:rPr>
+              <w:t>TestListGraph</w:t>
+            </w:r>
+          </w:p>
+        </w:tc>
+        <w:tc>
+          <w:tcPr>
+            <w:tcW w:w="2813" w:type="dxa"/>
+          </w:tcPr>
+          <w:p>
+            <w:pPr>
+              <w:rPr>
+                <w:sz w:val="24"/>
+                <w:szCs w:val="24"/>
+              </w:rPr>
+            </w:pPr>
+            <w:proofErr w:type="spellStart"/>
+            <w:r>
+              <w:rPr>
+                <w:sz w:val="24"/>
+                <w:szCs w:val="24"/>
+              </w:rPr>
+              <w:t>dfs</w:t>
+            </w:r>
+            <w:proofErr w:type="spellEnd"/>
+            <w:r>
+              <w:rPr>
+                <w:sz w:val="24"/>
+                <w:szCs w:val="24"/>
+              </w:rPr>
+              <w:t>()</w:t>
+            </w:r>
+          </w:p>
+        </w:tc>
+        <w:tc>
+          <w:tcPr>
+            <w:tcW w:w="1719" w:type="dxa"/>
+          </w:tcPr>
+          <w:p>
+            <w:pPr>
+              <w:rPr>
+                <w:sz w:val="24"/>
+                <w:szCs w:val="24"/>
+                <w:lang w:val="en-US"/>
+              </w:rPr>
+            </w:pPr>
+            <w:r>
+              <w:rPr>
+                <w:sz w:val="24"/>
+                <w:szCs w:val="24"/>
+                <w:lang w:val="en-US"/>
+              </w:rPr>
+              <w:t xml:space="preserve">Vertex[“A”, 1], Vertex2[“B”, 2], </w:t>
+            </w:r>
+          </w:p>
+          <w:p>
+            <w:pPr>
+              <w:rPr>
+                <w:sz w:val="24"/>
+                <w:szCs w:val="24"/>
+                <w:lang w:val="es-CO"/>
+              </w:rPr>
+            </w:pPr>
+            <w:r>
+              <w:rPr>
+                <w:sz w:val="24"/>
+                <w:szCs w:val="24"/>
+                <w:lang w:val="es-CO"/>
+              </w:rPr>
+              <w:lastRenderedPageBreak/>
+              <w:t>Vertex3[“C”, 3], Vertex4[“D”, 4]</w:t>
+            </w:r>
+          </w:p>
+          <w:p>
+            <w:pPr>
+              <w:rPr>
+                <w:sz w:val="24"/>
+                <w:szCs w:val="24"/>
+                <w:lang w:val="es-CO"/>
+              </w:rPr>
+            </w:pPr>
+          </w:p>
+          <w:p>
+            <w:pPr>
+              <w:rPr>
+                <w:sz w:val="24"/>
+                <w:szCs w:val="24"/>
+                <w:lang w:val="en-US"/>
+              </w:rPr>
+            </w:pPr>
+            <w:r>
+              <w:rPr>
+                <w:sz w:val="24"/>
+                <w:szCs w:val="24"/>
+                <w:lang w:val="en-US"/>
+              </w:rPr>
+              <w:t>Edge1[“A”, “B”, 1], Edge</w:t>
+            </w:r>
+            <w:r>
+              <w:rPr>
+                <w:sz w:val="24"/>
+                <w:szCs w:val="24"/>
+                <w:lang w:val="en-US"/>
+              </w:rPr>
+              <w:t>2</w:t>
+            </w:r>
+            <w:r>
+              <w:rPr>
+                <w:sz w:val="24"/>
+                <w:szCs w:val="24"/>
+                <w:lang w:val="en-US"/>
+              </w:rPr>
+              <w:t>[“</w:t>
+            </w:r>
+            <w:r>
+              <w:rPr>
+                <w:sz w:val="24"/>
+                <w:szCs w:val="24"/>
+                <w:lang w:val="en-US"/>
+              </w:rPr>
+              <w:t>B</w:t>
+            </w:r>
+            <w:r>
+              <w:rPr>
+                <w:sz w:val="24"/>
+                <w:szCs w:val="24"/>
+                <w:lang w:val="en-US"/>
+              </w:rPr>
+              <w:t>”, “</w:t>
+            </w:r>
+            <w:r>
+              <w:rPr>
+                <w:sz w:val="24"/>
+                <w:szCs w:val="24"/>
+                <w:lang w:val="en-US"/>
+              </w:rPr>
+              <w:t>C</w:t>
+            </w:r>
+            <w:r>
+              <w:rPr>
+                <w:sz w:val="24"/>
+                <w:szCs w:val="24"/>
+                <w:lang w:val="en-US"/>
+              </w:rPr>
+              <w:t>”, 1]</w:t>
+            </w:r>
+            <w:r>
+              <w:rPr>
+                <w:sz w:val="24"/>
+                <w:szCs w:val="24"/>
+                <w:lang w:val="en-US"/>
+              </w:rPr>
+              <w:t>,</w:t>
+            </w:r>
+          </w:p>
+          <w:p>
+            <w:pPr>
+              <w:rPr>
+                <w:sz w:val="24"/>
+                <w:szCs w:val="24"/>
+                <w:lang w:val="en-US"/>
+              </w:rPr>
+            </w:pPr>
+            <w:r>
+              <w:rPr>
+                <w:sz w:val="24"/>
+                <w:szCs w:val="24"/>
+                <w:lang w:val="en-US"/>
+              </w:rPr>
+              <w:t>Edge</w:t>
+            </w:r>
+            <w:r>
+              <w:rPr>
+                <w:sz w:val="24"/>
+                <w:szCs w:val="24"/>
+                <w:lang w:val="en-US"/>
+              </w:rPr>
+              <w:t>3</w:t>
+            </w:r>
+            <w:r>
+              <w:rPr>
+                <w:sz w:val="24"/>
+                <w:szCs w:val="24"/>
+                <w:lang w:val="en-US"/>
+              </w:rPr>
+              <w:t>[“</w:t>
+            </w:r>
+            <w:r>
+              <w:rPr>
+                <w:sz w:val="24"/>
+                <w:szCs w:val="24"/>
+                <w:lang w:val="en-US"/>
+              </w:rPr>
+              <w:t>C</w:t>
+            </w:r>
+            <w:r>
+              <w:rPr>
+                <w:sz w:val="24"/>
+                <w:szCs w:val="24"/>
+                <w:lang w:val="en-US"/>
+              </w:rPr>
+              <w:t>”, “</w:t>
+            </w:r>
+            <w:r>
+              <w:rPr>
+                <w:sz w:val="24"/>
+                <w:szCs w:val="24"/>
+                <w:lang w:val="en-US"/>
+              </w:rPr>
+              <w:t>D</w:t>
+            </w:r>
+            <w:r>
+              <w:rPr>
+                <w:sz w:val="24"/>
+                <w:szCs w:val="24"/>
+                <w:lang w:val="en-US"/>
+              </w:rPr>
+              <w:t xml:space="preserve">”, 1] </w:t>
+            </w:r>
+          </w:p>
+          <w:p>
+            <w:pPr>
+              <w:rPr>
+                <w:sz w:val="24"/>
+                <w:szCs w:val="24"/>
+                <w:lang w:val="en-US"/>
+              </w:rPr>
+            </w:pPr>
+          </w:p>
+          <w:p>
+            <w:pPr>
+              <w:rPr>
+                <w:sz w:val="24"/>
+                <w:szCs w:val="24"/>
+                <w:lang w:val="en-US"/>
+              </w:rPr>
+            </w:pPr>
+            <w:proofErr w:type="spellStart"/>
+            <w:r>
+              <w:rPr>
+                <w:sz w:val="24"/>
+                <w:szCs w:val="24"/>
+                <w:lang w:val="en-US"/>
+              </w:rPr>
+              <w:t>startVertexKey</w:t>
+            </w:r>
+            <w:proofErr w:type="spellEnd"/>
+            <w:r>
+              <w:rPr>
+                <w:sz w:val="24"/>
+                <w:szCs w:val="24"/>
+                <w:lang w:val="en-US"/>
+              </w:rPr>
+              <w:t xml:space="preserve"> = “A”</w:t>
+            </w:r>
+          </w:p>
+        </w:tc>
+        <w:tc>
+          <w:tcPr>
+            <w:tcW w:w="1160" w:type="dxa"/>
+          </w:tcPr>
+          <w:p>
+            <w:pPr>
+              <w:rPr>
+                <w:sz w:val="24"/>
+                <w:szCs w:val="24"/>
+                <w:lang w:val="en-US"/>
+              </w:rPr>
+            </w:pPr>
+            <w:r>
+              <w:rPr>
+                <w:sz w:val="24"/>
+                <w:szCs w:val="24"/>
+                <w:lang w:val="en-US"/>
+              </w:rPr>
+              <w:lastRenderedPageBreak/>
+              <w:t>The message informin</w:t>
+            </w:r>
+            <w:r>
+              <w:rPr>
+                <w:sz w:val="24"/>
+                <w:szCs w:val="24"/>
+                <w:lang w:val="en-US"/>
+              </w:rPr>
+              <w:lastRenderedPageBreak/>
+              <w:t>g that all vertices have been visited is obtained.</w:t>
+            </w:r>
+          </w:p>
+        </w:tc>
+      </w:tr>
+      <w:tr>
+        <w:trPr>
+          <w:trHeight w:val="433"/>
+        </w:trPr>
+        <w:tc>
+          <w:tcPr>
+            <w:tcW w:w="1603" w:type="dxa"/>
+          </w:tcPr>
+          <w:p>
+            <w:pPr>
+              <w:rPr>
+                <w:sz w:val="24"/>
+                <w:szCs w:val="24"/>
+              </w:rPr>
+            </w:pPr>
+            <w:r>
+              <w:rPr>
+                <w:sz w:val="24"/>
+                <w:szCs w:val="24"/>
+              </w:rPr>
+              <w:lastRenderedPageBreak/>
+              <w:t>DFS – Branched Graph</w:t>
+            </w:r>
+          </w:p>
+        </w:tc>
+        <w:tc>
+          <w:tcPr>
+            <w:tcW w:w="1533" w:type="dxa"/>
+          </w:tcPr>
+          <w:p>
+            <w:pPr>
+              <w:rPr>
+                <w:sz w:val="24"/>
+                <w:szCs w:val="24"/>
+              </w:rPr>
+            </w:pPr>
+            <w:r>
+              <w:rPr>
+                <w:sz w:val="24"/>
+                <w:szCs w:val="24"/>
+              </w:rPr>
+              <w:t>TestListGraph</w:t>
+            </w:r>
+          </w:p>
+        </w:tc>
+        <w:tc>
+          <w:tcPr>
+            <w:tcW w:w="2813" w:type="dxa"/>
+          </w:tcPr>
+          <w:p>
+            <w:pPr>
+              <w:rPr>
+                <w:sz w:val="24"/>
+                <w:szCs w:val="24"/>
+              </w:rPr>
+            </w:pPr>
+            <w:proofErr w:type="spellStart"/>
+            <w:r>
+              <w:rPr>
+                <w:sz w:val="24"/>
+                <w:szCs w:val="24"/>
+              </w:rPr>
+              <w:t>dfs</w:t>
+            </w:r>
+            <w:proofErr w:type="spellEnd"/>
+            <w:r>
+              <w:rPr>
+                <w:sz w:val="24"/>
+                <w:szCs w:val="24"/>
+              </w:rPr>
+              <w:t>()</w:t>
+            </w:r>
+          </w:p>
+        </w:tc>
+        <w:tc>
+          <w:tcPr>
+            <w:tcW w:w="1719" w:type="dxa"/>
+          </w:tcPr>
+          <w:p>
+            <w:pPr>
+              <w:rPr>
+                <w:sz w:val="24"/>
+                <w:szCs w:val="24"/>
+                <w:lang w:val="es-CO"/>
+              </w:rPr>
+            </w:pPr>
+            <w:r>
+              <w:rPr>
+                <w:sz w:val="24"/>
+                <w:szCs w:val="24"/>
+                <w:lang w:val="es-CO"/>
+              </w:rPr>
+              <w:t xml:space="preserve">Vertex[“A”, 1], Vertex2[“B”, 2], </w:t>
+            </w:r>
+          </w:p>
+          <w:p>
+            <w:pPr>
+              <w:rPr>
+                <w:sz w:val="24"/>
+                <w:szCs w:val="24"/>
+                <w:lang w:val="es-CO"/>
+              </w:rPr>
+            </w:pPr>
+            <w:r>
+              <w:rPr>
+                <w:sz w:val="24"/>
+                <w:szCs w:val="24"/>
+                <w:lang w:val="es-CO"/>
+              </w:rPr>
+              <w:t>Vertex3[“C”, 3], Vertex4[“D”, 4], Ve</w:t>
+            </w:r>
+            <w:r>
+              <w:rPr>
+                <w:sz w:val="24"/>
+                <w:szCs w:val="24"/>
+                <w:lang w:val="es-CO"/>
+              </w:rPr>
+              <w:t>rtex5[“E”, 5], Vertex6[“F”, 6]</w:t>
+            </w:r>
+          </w:p>
+          <w:p>
+            <w:pPr>
+              <w:rPr>
+                <w:sz w:val="24"/>
+                <w:szCs w:val="24"/>
+                <w:lang w:val="es-CO"/>
+              </w:rPr>
+            </w:pPr>
+          </w:p>
+          <w:p>
+            <w:pPr>
+              <w:rPr>
+                <w:sz w:val="24"/>
+                <w:szCs w:val="24"/>
+                <w:lang w:val="en-US"/>
+              </w:rPr>
+            </w:pPr>
+            <w:r>
+              <w:rPr>
+                <w:sz w:val="24"/>
+                <w:szCs w:val="24"/>
+                <w:lang w:val="en-US"/>
+              </w:rPr>
+              <w:t>Edge1[“A”, “B”, 1], Edge</w:t>
+            </w:r>
+            <w:r>
+              <w:rPr>
+                <w:sz w:val="24"/>
+                <w:szCs w:val="24"/>
+                <w:lang w:val="en-US"/>
+              </w:rPr>
+              <w:t>2</w:t>
+            </w:r>
+            <w:r>
+              <w:rPr>
+                <w:sz w:val="24"/>
+                <w:szCs w:val="24"/>
+                <w:lang w:val="en-US"/>
+              </w:rPr>
+              <w:t>[“</w:t>
+            </w:r>
+            <w:r>
+              <w:rPr>
+                <w:sz w:val="24"/>
+                <w:szCs w:val="24"/>
+                <w:lang w:val="en-US"/>
+              </w:rPr>
+              <w:t>A</w:t>
+            </w:r>
+            <w:r>
+              <w:rPr>
+                <w:sz w:val="24"/>
+                <w:szCs w:val="24"/>
+                <w:lang w:val="en-US"/>
+              </w:rPr>
+              <w:t>”, “</w:t>
+            </w:r>
+            <w:r>
+              <w:rPr>
+                <w:sz w:val="24"/>
+                <w:szCs w:val="24"/>
+                <w:lang w:val="en-US"/>
+              </w:rPr>
+              <w:t>C</w:t>
+            </w:r>
+            <w:r>
+              <w:rPr>
+                <w:sz w:val="24"/>
+                <w:szCs w:val="24"/>
+                <w:lang w:val="en-US"/>
+              </w:rPr>
+              <w:t xml:space="preserve">”, </w:t>
+            </w:r>
+            <w:r>
+              <w:rPr>
+                <w:sz w:val="24"/>
+                <w:szCs w:val="24"/>
+                <w:lang w:val="en-US"/>
+              </w:rPr>
+              <w:t>2</w:t>
+            </w:r>
+            <w:r>
+              <w:rPr>
+                <w:sz w:val="24"/>
+                <w:szCs w:val="24"/>
+                <w:lang w:val="en-US"/>
+              </w:rPr>
+              <w:t>]</w:t>
+            </w:r>
+            <w:r>
+              <w:rPr>
+                <w:sz w:val="24"/>
+                <w:szCs w:val="24"/>
+                <w:lang w:val="en-US"/>
+              </w:rPr>
+              <w:t>,</w:t>
+            </w:r>
+          </w:p>
+          <w:p>
+            <w:pPr>
+              <w:rPr>
+                <w:sz w:val="24"/>
+                <w:szCs w:val="24"/>
+                <w:lang w:val="en-US"/>
+              </w:rPr>
+            </w:pPr>
+            <w:r>
+              <w:rPr>
+                <w:sz w:val="24"/>
+                <w:szCs w:val="24"/>
+                <w:lang w:val="en-US"/>
+              </w:rPr>
+              <w:t>Edge</w:t>
+            </w:r>
+            <w:r>
+              <w:rPr>
+                <w:sz w:val="24"/>
+                <w:szCs w:val="24"/>
+                <w:lang w:val="en-US"/>
+              </w:rPr>
+              <w:t>3</w:t>
+            </w:r>
+            <w:r>
+              <w:rPr>
+                <w:sz w:val="24"/>
+                <w:szCs w:val="24"/>
+                <w:lang w:val="en-US"/>
+              </w:rPr>
+              <w:t>[</w:t>
+            </w:r>
+            <w:r>
+              <w:rPr>
+                <w:sz w:val="24"/>
+                <w:szCs w:val="24"/>
+                <w:lang w:val="en-US"/>
+              </w:rPr>
+              <w:t>“A</w:t>
+            </w:r>
+            <w:r>
+              <w:rPr>
+                <w:sz w:val="24"/>
+                <w:szCs w:val="24"/>
+                <w:lang w:val="en-US"/>
+              </w:rPr>
+              <w:t>”, “</w:t>
+            </w:r>
+            <w:r>
+              <w:rPr>
+                <w:sz w:val="24"/>
+                <w:szCs w:val="24"/>
+                <w:lang w:val="en-US"/>
+              </w:rPr>
+              <w:t>D</w:t>
+            </w:r>
+            <w:r>
+              <w:rPr>
+                <w:sz w:val="24"/>
+                <w:szCs w:val="24"/>
+                <w:lang w:val="en-US"/>
+              </w:rPr>
+              <w:t xml:space="preserve">”, </w:t>
+            </w:r>
+            <w:r>
+              <w:rPr>
+                <w:sz w:val="24"/>
+                <w:szCs w:val="24"/>
+                <w:lang w:val="en-US"/>
+              </w:rPr>
+              <w:t>3</w:t>
+            </w:r>
+            <w:r>
+              <w:rPr>
+                <w:sz w:val="24"/>
+                <w:szCs w:val="24"/>
+                <w:lang w:val="en-US"/>
+              </w:rPr>
+              <w:t>]</w:t>
+            </w:r>
+            <w:r>
+              <w:rPr>
+                <w:sz w:val="24"/>
+                <w:szCs w:val="24"/>
+                <w:lang w:val="en-US"/>
+              </w:rPr>
+              <w:t>, Edge4[“</w:t>
+            </w:r>
+            <w:r>
+              <w:rPr>
+                <w:sz w:val="24"/>
+                <w:szCs w:val="24"/>
+                <w:lang w:val="en-US"/>
+              </w:rPr>
+              <w:t>A</w:t>
+            </w:r>
+            <w:r>
+              <w:rPr>
+                <w:sz w:val="24"/>
+                <w:szCs w:val="24"/>
+                <w:lang w:val="en-US"/>
+              </w:rPr>
+              <w:t>”, “E”, 4], Edge5[“</w:t>
+            </w:r>
+            <w:r>
+              <w:rPr>
+                <w:sz w:val="24"/>
+                <w:szCs w:val="24"/>
+                <w:lang w:val="en-US"/>
+              </w:rPr>
+              <w:t>A</w:t>
+            </w:r>
+            <w:r>
+              <w:rPr>
+                <w:sz w:val="24"/>
+                <w:szCs w:val="24"/>
+                <w:lang w:val="en-US"/>
+              </w:rPr>
+              <w:t>”, “F”, 5]</w:t>
+            </w:r>
+            <w:r>
+              <w:rPr>
+                <w:sz w:val="24"/>
+                <w:szCs w:val="24"/>
+                <w:lang w:val="en-US"/>
+              </w:rPr>
+              <w:t xml:space="preserve"> </w:t>
+            </w:r>
+          </w:p>
+          <w:p>
+            <w:pPr>
+              <w:rPr>
+                <w:sz w:val="24"/>
+                <w:szCs w:val="24"/>
+                <w:lang w:val="en-US"/>
+              </w:rPr>
+            </w:pPr>
+          </w:p>
+          <w:p>
+            <w:pPr>
+              <w:rPr>
+                <w:sz w:val="24"/>
+                <w:szCs w:val="24"/>
+                <w:lang w:val="en-US"/>
+              </w:rPr>
+            </w:pPr>
+            <w:r>
+              <w:rPr>
+                <w:sz w:val="24"/>
+                <w:szCs w:val="24"/>
+                <w:lang w:val="en-US"/>
+              </w:rPr>
+              <w:t>Edge6[“B”, “C”, 2]</w:t>
+            </w:r>
+          </w:p>
+          <w:p>
+            <w:pPr>
+              <w:rPr>
+                <w:sz w:val="24"/>
+                <w:szCs w:val="24"/>
+                <w:lang w:val="en-US"/>
+              </w:rPr>
+            </w:pPr>
+            <w:r>
+              <w:rPr>
+                <w:sz w:val="24"/>
+                <w:szCs w:val="24"/>
+                <w:lang w:val="en-US"/>
+              </w:rPr>
+              <w:lastRenderedPageBreak/>
+              <w:t>Edge7[“B”, “E”, 4], Edge8[“B”, “F”, 5]</w:t>
+            </w:r>
+          </w:p>
+          <w:p>
+            <w:pPr>
+              <w:rPr>
+                <w:sz w:val="24"/>
+                <w:szCs w:val="24"/>
+                <w:lang w:val="en-US"/>
+              </w:rPr>
+            </w:pPr>
+          </w:p>
+          <w:p>
+            <w:pPr>
+              <w:rPr>
+                <w:sz w:val="24"/>
+                <w:szCs w:val="24"/>
+                <w:lang w:val="en-US"/>
+              </w:rPr>
+            </w:pPr>
+            <w:proofErr w:type="spellStart"/>
+            <w:r>
+              <w:rPr>
+                <w:sz w:val="24"/>
+                <w:szCs w:val="24"/>
+                <w:lang w:val="en-US"/>
+              </w:rPr>
+              <w:t>startVertexKey</w:t>
+            </w:r>
+            <w:proofErr w:type="spellEnd"/>
+            <w:r>
+              <w:rPr>
+                <w:sz w:val="24"/>
+                <w:szCs w:val="24"/>
+                <w:lang w:val="en-US"/>
+              </w:rPr>
+              <w:t xml:space="preserve"> = “A” </w:t>
+            </w:r>
+          </w:p>
+          <w:p>
+            <w:pPr>
+              <w:rPr>
+                <w:sz w:val="24"/>
+                <w:szCs w:val="24"/>
+                <w:lang w:val="en-US"/>
+              </w:rPr>
+            </w:pPr>
+          </w:p>
+        </w:tc>
+        <w:tc>
+          <w:tcPr>
+            <w:tcW w:w="1160" w:type="dxa"/>
+          </w:tcPr>
+          <w:p>
+            <w:pPr>
+              <w:rPr>
+                <w:sz w:val="24"/>
+                <w:szCs w:val="24"/>
+                <w:lang w:val="en-US"/>
+              </w:rPr>
+            </w:pPr>
+            <w:r>
+              <w:rPr>
+                <w:sz w:val="24"/>
+                <w:szCs w:val="24"/>
+                <w:lang w:val="en-US"/>
+              </w:rPr>
+              <w:lastRenderedPageBreak/>
+              <w:t>The message informing that all vertices have been visited is obtained.</w:t>
+            </w:r>
+          </w:p>
+        </w:tc>
+      </w:tr>
+      <w:tr>
+        <w:trPr>
+          <w:trHeight w:val="433"/>
+        </w:trPr>
+        <w:tc>
+          <w:tcPr>
+            <w:tcW w:w="1603" w:type="dxa"/>
+          </w:tcPr>
+          <w:p>
+            <w:pPr>
+              <w:rPr>
+                <w:sz w:val="24"/>
+                <w:szCs w:val="24"/>
+              </w:rPr>
+            </w:pPr>
+            <w:r>
+              <w:rPr>
+                <w:sz w:val="24"/>
+                <w:szCs w:val="24"/>
+              </w:rPr>
+              <w:t xml:space="preserve">DFS – </w:t>
+            </w:r>
+            <w:proofErr w:type="spellStart"/>
+            <w:r>
+              <w:rPr>
+                <w:sz w:val="24"/>
+                <w:szCs w:val="24"/>
+              </w:rPr>
+              <w:t>Disconnnected</w:t>
+            </w:r>
+            <w:proofErr w:type="spellEnd"/>
+            <w:r>
+              <w:rPr>
+                <w:sz w:val="24"/>
+                <w:szCs w:val="24"/>
+              </w:rPr>
+              <w:t xml:space="preserve"> Graph</w:t>
+            </w:r>
+          </w:p>
+        </w:tc>
+        <w:tc>
+          <w:tcPr>
+            <w:tcW w:w="1533" w:type="dxa"/>
+          </w:tcPr>
+          <w:p>
+            <w:pPr>
+              <w:rPr>
+                <w:sz w:val="24"/>
+                <w:szCs w:val="24"/>
+              </w:rPr>
+            </w:pPr>
+            <w:r>
+              <w:rPr>
+                <w:sz w:val="24"/>
+                <w:szCs w:val="24"/>
+              </w:rPr>
+              <w:t>TestListGraph</w:t>
+            </w:r>
+          </w:p>
+        </w:tc>
+        <w:tc>
+          <w:tcPr>
+            <w:tcW w:w="2813" w:type="dxa"/>
+          </w:tcPr>
+          <w:p>
+            <w:pPr>
+              <w:rPr>
+                <w:sz w:val="24"/>
+                <w:szCs w:val="24"/>
+              </w:rPr>
+            </w:pPr>
+            <w:proofErr w:type="spellStart"/>
+            <w:r>
+              <w:rPr>
+                <w:sz w:val="24"/>
+                <w:szCs w:val="24"/>
+              </w:rPr>
+              <w:t>dfs</w:t>
+            </w:r>
+            <w:proofErr w:type="spellEnd"/>
+            <w:r>
+              <w:rPr>
+                <w:sz w:val="24"/>
+                <w:szCs w:val="24"/>
+              </w:rPr>
+              <w:t>()</w:t>
+            </w:r>
+          </w:p>
+        </w:tc>
+        <w:tc>
+          <w:tcPr>
+            <w:tcW w:w="1719" w:type="dxa"/>
+          </w:tcPr>
+          <w:p>
+            <w:pPr>
+              <w:rPr>
+                <w:sz w:val="24"/>
+                <w:szCs w:val="24"/>
+                <w:lang w:val="en-US"/>
+              </w:rPr>
+            </w:pPr>
+            <w:r>
+              <w:rPr>
+                <w:sz w:val="24"/>
+                <w:szCs w:val="24"/>
+                <w:lang w:val="en-US"/>
+              </w:rPr>
+              <w:t xml:space="preserve">Vertex[“A”, 1], Vertex2[“B”, 2], </w:t>
+            </w:r>
+          </w:p>
+          <w:p>
+            <w:pPr>
+              <w:rPr>
+                <w:sz w:val="24"/>
+                <w:szCs w:val="24"/>
+                <w:lang w:val="en-US"/>
+              </w:rPr>
+            </w:pPr>
+            <w:r>
+              <w:rPr>
+                <w:sz w:val="24"/>
+                <w:szCs w:val="24"/>
+                <w:lang w:val="en-US"/>
+              </w:rPr>
+              <w:t>Vertex3[“C”, 3], Vertex4[“D”, 4]</w:t>
+            </w:r>
+          </w:p>
+          <w:p>
+            <w:pPr>
+              <w:rPr>
+                <w:sz w:val="24"/>
+                <w:szCs w:val="24"/>
+                <w:lang w:val="en-US"/>
+              </w:rPr>
+            </w:pPr>
+          </w:p>
+          <w:p>
+            <w:pPr>
+              <w:rPr>
+                <w:sz w:val="24"/>
+                <w:szCs w:val="24"/>
+                <w:lang w:val="en-US"/>
+              </w:rPr>
+            </w:pPr>
+            <w:r>
+              <w:rPr>
+                <w:sz w:val="24"/>
+                <w:szCs w:val="24"/>
+                <w:lang w:val="en-US"/>
+              </w:rPr>
+              <w:t>Edge1[“A”, “B”, 1], Edge</w:t>
+            </w:r>
+            <w:r>
+              <w:rPr>
+                <w:sz w:val="24"/>
+                <w:szCs w:val="24"/>
+                <w:lang w:val="en-US"/>
+              </w:rPr>
+              <w:t>2</w:t>
+            </w:r>
+            <w:r>
+              <w:rPr>
+                <w:sz w:val="24"/>
+                <w:szCs w:val="24"/>
+                <w:lang w:val="en-US"/>
+              </w:rPr>
+              <w:t>[“</w:t>
+            </w:r>
+            <w:r>
+              <w:rPr>
+                <w:sz w:val="24"/>
+                <w:szCs w:val="24"/>
+                <w:lang w:val="en-US"/>
+              </w:rPr>
+              <w:t>C</w:t>
+            </w:r>
+            <w:r>
+              <w:rPr>
+                <w:sz w:val="24"/>
+                <w:szCs w:val="24"/>
+                <w:lang w:val="en-US"/>
+              </w:rPr>
+              <w:t>”, “</w:t>
+            </w:r>
+            <w:r>
+              <w:rPr>
+                <w:sz w:val="24"/>
+                <w:szCs w:val="24"/>
+                <w:lang w:val="en-US"/>
+              </w:rPr>
+              <w:t>D</w:t>
+            </w:r>
+            <w:r>
+              <w:rPr>
+                <w:sz w:val="24"/>
+                <w:szCs w:val="24"/>
+                <w:lang w:val="en-US"/>
+              </w:rPr>
+              <w:t>”,</w:t>
+            </w:r>
+            <w:r>
+              <w:rPr>
+                <w:sz w:val="24"/>
+                <w:szCs w:val="24"/>
+                <w:lang w:val="en-US"/>
+              </w:rPr>
+              <w:t>2</w:t>
+            </w:r>
+            <w:r>
+              <w:rPr>
+                <w:sz w:val="24"/>
+                <w:szCs w:val="24"/>
+                <w:lang w:val="en-US"/>
+              </w:rPr>
+              <w:t>]</w:t>
+            </w:r>
+            <w:r>
+              <w:rPr>
+                <w:sz w:val="24"/>
+                <w:szCs w:val="24"/>
+                <w:lang w:val="en-US"/>
+              </w:rPr>
+              <w:t>,</w:t>
+            </w:r>
+          </w:p>
+          <w:p>
+            <w:pPr>
+              <w:rPr>
+                <w:sz w:val="24"/>
+                <w:szCs w:val="24"/>
+                <w:lang w:val="en-US"/>
+              </w:rPr>
+            </w:pPr>
+          </w:p>
+          <w:p>
+            <w:pPr>
+              <w:rPr>
+                <w:sz w:val="24"/>
+                <w:szCs w:val="24"/>
+                <w:lang w:val="es-CO"/>
+              </w:rPr>
+            </w:pPr>
+            <w:proofErr w:type="spellStart"/>
+            <w:r>
+              <w:rPr>
+                <w:sz w:val="24"/>
+                <w:szCs w:val="24"/>
+                <w:lang w:val="en-US"/>
+              </w:rPr>
+              <w:t>startVertexKey</w:t>
+            </w:r>
+            <w:proofErr w:type="spellEnd"/>
+            <w:r>
+              <w:rPr>
+                <w:sz w:val="24"/>
+                <w:szCs w:val="24"/>
+                <w:lang w:val="en-US"/>
+              </w:rPr>
+              <w:t xml:space="preserve"> = “A”</w:t>
+            </w:r>
+          </w:p>
+        </w:tc>
+        <w:tc>
+          <w:tcPr>
+            <w:tcW w:w="1160" w:type="dxa"/>
+          </w:tcPr>
+          <w:p>
+            <w:pPr>
+              <w:rPr>
+                <w:sz w:val="24"/>
+                <w:szCs w:val="24"/>
+                <w:lang w:val="en-US"/>
+              </w:rPr>
+            </w:pPr>
+            <w:r>
+              <w:rPr>
+                <w:sz w:val="24"/>
+                <w:szCs w:val="24"/>
+                <w:lang w:val="en-US"/>
+              </w:rPr>
+              <w:t xml:space="preserve">The message is obtained informing that the vertices with key "A" and "B" have been visited, since they are the ones that can be accessed starting </w:t>
+            </w:r>
+            <w:r>
+              <w:rPr>
+                <w:sz w:val="24"/>
+                <w:szCs w:val="24"/>
+                <w:lang w:val="en-US"/>
+              </w:rPr>
+              <w:t>from</w:t>
+            </w:r>
+            <w:r>
+              <w:rPr>
+                <w:sz w:val="24"/>
+                <w:szCs w:val="24"/>
+                <w:lang w:val="en-US"/>
+              </w:rPr>
+              <w:t xml:space="preserve"> "A".</w:t>
+            </w:r>
+          </w:p>
+        </w:tc>
+      </w:tr>
+      <w:tr>
+        <w:trPr>
+          <w:trHeight w:val="433"/>
+        </w:trPr>
+        <w:tc>
+          <w:tcPr>
+            <w:tcW w:w="1603" w:type="dxa"/>
+          </w:tcPr>
+          <w:p>
+            <w:pPr>
+              <w:rPr>
+                <w:sz w:val="24"/>
+                <w:szCs w:val="24"/>
+              </w:rPr>
+            </w:pPr>
+            <w:proofErr w:type="spellStart"/>
+            <w:r>
+              <w:rPr>
+                <w:sz w:val="24"/>
+                <w:szCs w:val="24"/>
+              </w:rPr>
+              <w:t>Djisktra</w:t>
+            </w:r>
+            <w:proofErr w:type="spellEnd"/>
+            <w:r>
+              <w:rPr>
+                <w:sz w:val="24"/>
+                <w:szCs w:val="24"/>
+              </w:rPr>
+              <w:t xml:space="preserve"> – Shortest Path Exist</w:t>
+            </w:r>
+          </w:p>
+        </w:tc>
+        <w:tc>
+          <w:tcPr>
+            <w:tcW w:w="1533" w:type="dxa"/>
+          </w:tcPr>
+          <w:p>
+            <w:pPr>
+              <w:rPr>
+                <w:sz w:val="24"/>
+                <w:szCs w:val="24"/>
+              </w:rPr>
+            </w:pPr>
+            <w:r>
+              <w:rPr>
+                <w:sz w:val="24"/>
+                <w:szCs w:val="24"/>
+              </w:rPr>
+              <w:t>TestListGraph</w:t>
+            </w:r>
+          </w:p>
+        </w:tc>
+        <w:tc>
+          <w:tcPr>
+            <w:tcW w:w="2813" w:type="dxa"/>
+          </w:tcPr>
+          <w:p>
+            <w:pPr>
+              <w:rPr>
+                <w:sz w:val="24"/>
+                <w:szCs w:val="24"/>
+              </w:rPr>
+            </w:pPr>
+            <w:proofErr w:type="spellStart"/>
+            <w:r>
+              <w:rPr>
+                <w:sz w:val="24"/>
+                <w:szCs w:val="24"/>
+              </w:rPr>
+              <w:t>djikstra</w:t>
+            </w:r>
+            <w:proofErr w:type="spellEnd"/>
+            <w:r>
+              <w:rPr>
+                <w:sz w:val="24"/>
+                <w:szCs w:val="24"/>
+              </w:rPr>
+              <w:t>()</w:t>
+            </w:r>
+          </w:p>
+        </w:tc>
+        <w:tc>
+          <w:tcPr>
+            <w:tcW w:w="1719" w:type="dxa"/>
+          </w:tcPr>
+          <w:p>
+            <w:pPr>
+              <w:rPr>
+                <w:sz w:val="24"/>
+                <w:szCs w:val="24"/>
+                <w:lang w:val="es-CO"/>
+              </w:rPr>
+            </w:pPr>
+            <w:r>
+              <w:rPr>
+                <w:sz w:val="24"/>
+                <w:szCs w:val="24"/>
+                <w:lang w:val="es-CO"/>
+              </w:rPr>
+              <w:t xml:space="preserve">Vertex[“A”, 1], Vertex2[“B”, 2], </w:t>
+            </w:r>
+          </w:p>
+          <w:p>
+            <w:pPr>
+              <w:rPr>
+                <w:sz w:val="24"/>
+                <w:szCs w:val="24"/>
+                <w:lang w:val="es-CO"/>
+              </w:rPr>
+            </w:pPr>
+            <w:r>
+              <w:rPr>
+                <w:sz w:val="24"/>
+                <w:szCs w:val="24"/>
+                <w:lang w:val="es-CO"/>
+              </w:rPr>
+              <w:t>Vertex3[“C”, 3], Vertex4[“D”, 4], Ve</w:t>
+            </w:r>
+            <w:r>
+              <w:rPr>
+                <w:sz w:val="24"/>
+                <w:szCs w:val="24"/>
+                <w:lang w:val="es-CO"/>
+              </w:rPr>
+              <w:t>rtex5[“E”, 5]</w:t>
+            </w:r>
+          </w:p>
+          <w:p>
+            <w:pPr>
+              <w:rPr>
+                <w:sz w:val="24"/>
+                <w:szCs w:val="24"/>
+                <w:lang w:val="es-CO"/>
+              </w:rPr>
+            </w:pPr>
+          </w:p>
+          <w:p>
+            <w:pPr>
+              <w:rPr>
+                <w:sz w:val="24"/>
+                <w:szCs w:val="24"/>
+                <w:lang w:val="en-US"/>
+              </w:rPr>
+            </w:pPr>
+            <w:r>
+              <w:rPr>
+                <w:sz w:val="24"/>
+                <w:szCs w:val="24"/>
+                <w:lang w:val="en-US"/>
+              </w:rPr>
+              <w:lastRenderedPageBreak/>
+              <w:t>Edge1[“A”, “B”, 1], Edge</w:t>
+            </w:r>
+            <w:r>
+              <w:rPr>
+                <w:sz w:val="24"/>
+                <w:szCs w:val="24"/>
+                <w:lang w:val="en-US"/>
+              </w:rPr>
+              <w:t>2</w:t>
+            </w:r>
+            <w:r>
+              <w:rPr>
+                <w:sz w:val="24"/>
+                <w:szCs w:val="24"/>
+                <w:lang w:val="en-US"/>
+              </w:rPr>
+              <w:t>[“</w:t>
+            </w:r>
+            <w:r>
+              <w:rPr>
+                <w:sz w:val="24"/>
+                <w:szCs w:val="24"/>
+                <w:lang w:val="en-US"/>
+              </w:rPr>
+              <w:t>B</w:t>
+            </w:r>
+            <w:r>
+              <w:rPr>
+                <w:sz w:val="24"/>
+                <w:szCs w:val="24"/>
+                <w:lang w:val="en-US"/>
+              </w:rPr>
+              <w:t>”, “</w:t>
+            </w:r>
+            <w:r>
+              <w:rPr>
+                <w:sz w:val="24"/>
+                <w:szCs w:val="24"/>
+                <w:lang w:val="en-US"/>
+              </w:rPr>
+              <w:t>C</w:t>
+            </w:r>
+            <w:r>
+              <w:rPr>
+                <w:sz w:val="24"/>
+                <w:szCs w:val="24"/>
+                <w:lang w:val="en-US"/>
+              </w:rPr>
+              <w:t xml:space="preserve">”, </w:t>
+            </w:r>
+            <w:r>
+              <w:rPr>
+                <w:sz w:val="24"/>
+                <w:szCs w:val="24"/>
+                <w:lang w:val="en-US"/>
+              </w:rPr>
+              <w:t>2</w:t>
+            </w:r>
+            <w:r>
+              <w:rPr>
+                <w:sz w:val="24"/>
+                <w:szCs w:val="24"/>
+                <w:lang w:val="en-US"/>
+              </w:rPr>
+              <w:t>]</w:t>
+            </w:r>
+            <w:r>
+              <w:rPr>
+                <w:sz w:val="24"/>
+                <w:szCs w:val="24"/>
+                <w:lang w:val="en-US"/>
+              </w:rPr>
+              <w:t>,</w:t>
+            </w:r>
+          </w:p>
+          <w:p>
+            <w:pPr>
+              <w:rPr>
+                <w:sz w:val="24"/>
+                <w:szCs w:val="24"/>
+                <w:lang w:val="en-US"/>
+              </w:rPr>
+            </w:pPr>
+            <w:r>
+              <w:rPr>
+                <w:sz w:val="24"/>
+                <w:szCs w:val="24"/>
+                <w:lang w:val="en-US"/>
+              </w:rPr>
+              <w:t>Edge</w:t>
+            </w:r>
+            <w:r>
+              <w:rPr>
+                <w:sz w:val="24"/>
+                <w:szCs w:val="24"/>
+                <w:lang w:val="en-US"/>
+              </w:rPr>
+              <w:t>3</w:t>
+            </w:r>
+            <w:r>
+              <w:rPr>
+                <w:sz w:val="24"/>
+                <w:szCs w:val="24"/>
+                <w:lang w:val="en-US"/>
+              </w:rPr>
+              <w:t>[</w:t>
+            </w:r>
+            <w:r>
+              <w:rPr>
+                <w:sz w:val="24"/>
+                <w:szCs w:val="24"/>
+                <w:lang w:val="en-US"/>
+              </w:rPr>
+              <w:t>“</w:t>
+            </w:r>
+            <w:r>
+              <w:rPr>
+                <w:sz w:val="24"/>
+                <w:szCs w:val="24"/>
+                <w:lang w:val="en-US"/>
+              </w:rPr>
+              <w:t>C</w:t>
+            </w:r>
+            <w:r>
+              <w:rPr>
+                <w:sz w:val="24"/>
+                <w:szCs w:val="24"/>
+                <w:lang w:val="en-US"/>
+              </w:rPr>
+              <w:t>”, “</w:t>
+            </w:r>
+            <w:r>
+              <w:rPr>
+                <w:sz w:val="24"/>
+                <w:szCs w:val="24"/>
+                <w:lang w:val="en-US"/>
+              </w:rPr>
+              <w:t>D</w:t>
+            </w:r>
+            <w:r>
+              <w:rPr>
+                <w:sz w:val="24"/>
+                <w:szCs w:val="24"/>
+                <w:lang w:val="en-US"/>
+              </w:rPr>
+              <w:t xml:space="preserve">”, </w:t>
+            </w:r>
+            <w:r>
+              <w:rPr>
+                <w:sz w:val="24"/>
+                <w:szCs w:val="24"/>
+                <w:lang w:val="en-US"/>
+              </w:rPr>
+              <w:t>3</w:t>
+            </w:r>
+            <w:r>
+              <w:rPr>
+                <w:sz w:val="24"/>
+                <w:szCs w:val="24"/>
+                <w:lang w:val="en-US"/>
+              </w:rPr>
+              <w:t>]</w:t>
+            </w:r>
+            <w:r>
+              <w:rPr>
+                <w:sz w:val="24"/>
+                <w:szCs w:val="24"/>
+                <w:lang w:val="en-US"/>
+              </w:rPr>
+              <w:t>, Edge4[“</w:t>
+            </w:r>
+            <w:r>
+              <w:rPr>
+                <w:sz w:val="24"/>
+                <w:szCs w:val="24"/>
+                <w:lang w:val="en-US"/>
+              </w:rPr>
+              <w:t>D</w:t>
+            </w:r>
+            <w:r>
+              <w:rPr>
+                <w:sz w:val="24"/>
+                <w:szCs w:val="24"/>
+                <w:lang w:val="en-US"/>
+              </w:rPr>
+              <w:t>”, “E”, 4]</w:t>
+            </w:r>
+          </w:p>
+          <w:p>
+            <w:pPr>
+              <w:rPr>
+                <w:sz w:val="24"/>
+                <w:szCs w:val="24"/>
+                <w:lang w:val="en-US"/>
+              </w:rPr>
+            </w:pPr>
+          </w:p>
+          <w:p>
+            <w:pPr>
+              <w:rPr>
+                <w:sz w:val="24"/>
+                <w:szCs w:val="24"/>
+                <w:lang w:val="en-US"/>
+              </w:rPr>
+            </w:pPr>
+            <w:proofErr w:type="spellStart"/>
+            <w:r>
+              <w:rPr>
+                <w:sz w:val="24"/>
+                <w:szCs w:val="24"/>
+                <w:lang w:val="en-US"/>
+              </w:rPr>
+              <w:t>startVertexKey</w:t>
+            </w:r>
+            <w:proofErr w:type="spellEnd"/>
+            <w:r>
+              <w:rPr>
+                <w:sz w:val="24"/>
+                <w:szCs w:val="24"/>
+                <w:lang w:val="en-US"/>
+              </w:rPr>
+              <w:t xml:space="preserve"> = “A”</w:t>
+            </w:r>
+          </w:p>
+          <w:p>
+            <w:pPr>
+              <w:rPr>
+                <w:sz w:val="24"/>
+                <w:szCs w:val="24"/>
+                <w:lang w:val="en-US"/>
+              </w:rPr>
+            </w:pPr>
+            <w:r>
+              <w:rPr>
+                <w:sz w:val="24"/>
+                <w:szCs w:val="24"/>
+                <w:lang w:val="en-US"/>
+              </w:rPr>
+              <w:t xml:space="preserve"> </w:t>
+            </w:r>
+            <w:proofErr w:type="spellStart"/>
+            <w:r>
+              <w:rPr>
+                <w:sz w:val="24"/>
+                <w:szCs w:val="24"/>
+                <w:lang w:val="en-US"/>
+              </w:rPr>
+              <w:t>destinationVertexKey</w:t>
+            </w:r>
+            <w:proofErr w:type="spellEnd"/>
+            <w:r>
+              <w:rPr>
+                <w:sz w:val="24"/>
+                <w:szCs w:val="24"/>
+                <w:lang w:val="en-US"/>
+              </w:rPr>
+              <w:t xml:space="preserve"> = “E”</w:t>
+            </w:r>
+          </w:p>
+        </w:tc>
+        <w:tc>
+          <w:tcPr>
+            <w:tcW w:w="1160" w:type="dxa"/>
+          </w:tcPr>
+          <w:p>
+            <w:pPr>
+              <w:rPr>
+                <w:sz w:val="24"/>
+                <w:szCs w:val="24"/>
+                <w:lang w:val="en-US"/>
+              </w:rPr>
+            </w:pPr>
+            <w:r>
+              <w:rPr>
+                <w:sz w:val="24"/>
+                <w:szCs w:val="24"/>
+                <w:lang w:val="en-US"/>
+              </w:rPr>
+              <w:lastRenderedPageBreak/>
+              <w:t xml:space="preserve">The message informing the shortest path from the start vertex to </w:t>
+            </w:r>
+            <w:r>
+              <w:rPr>
+                <w:sz w:val="24"/>
+                <w:szCs w:val="24"/>
+                <w:lang w:val="en-US"/>
+              </w:rPr>
+              <w:lastRenderedPageBreak/>
+              <w:t>the destination vertex is obtained.</w:t>
+            </w:r>
+          </w:p>
+        </w:tc>
+      </w:tr>
+      <w:tr>
+        <w:trPr>
+          <w:trHeight w:val="433"/>
+        </w:trPr>
+        <w:tc>
+          <w:tcPr>
+            <w:tcW w:w="1603" w:type="dxa"/>
+          </w:tcPr>
+          <w:p>
+            <w:pPr>
+              <w:rPr>
+                <w:sz w:val="24"/>
+                <w:szCs w:val="24"/>
+              </w:rPr>
+            </w:pPr>
+            <w:r>
+              <w:rPr>
+                <w:sz w:val="24"/>
+                <w:szCs w:val="24"/>
+              </w:rPr>
+              <w:t>Dijkstra – No Path Exist</w:t>
+            </w:r>
+          </w:p>
+        </w:tc>
+        <w:tc>
+          <w:tcPr>
+            <w:tcW w:w="1533" w:type="dxa"/>
+          </w:tcPr>
+          <w:p>
+            <w:pPr>
+              <w:rPr>
+                <w:sz w:val="24"/>
+                <w:szCs w:val="24"/>
+              </w:rPr>
+            </w:pPr>
+            <w:r>
+              <w:rPr>
+                <w:sz w:val="24"/>
+                <w:szCs w:val="24"/>
+              </w:rPr>
+              <w:t>TestListGraph</w:t>
+            </w:r>
+          </w:p>
+        </w:tc>
+        <w:tc>
+          <w:tcPr>
+            <w:tcW w:w="2813" w:type="dxa"/>
+          </w:tcPr>
+          <w:p>
+            <w:pPr>
+              <w:rPr>
+                <w:sz w:val="24"/>
+                <w:szCs w:val="24"/>
+              </w:rPr>
+            </w:pPr>
+            <w:proofErr w:type="spellStart"/>
+            <w:r>
+              <w:rPr>
+                <w:sz w:val="24"/>
+                <w:szCs w:val="24"/>
+              </w:rPr>
+              <w:t>djikstra</w:t>
+            </w:r>
+            <w:proofErr w:type="spellEnd"/>
+            <w:r>
+              <w:rPr>
+                <w:sz w:val="24"/>
+                <w:szCs w:val="24"/>
+              </w:rPr>
+              <w:t>()</w:t>
+            </w:r>
+          </w:p>
+        </w:tc>
+        <w:tc>
+          <w:tcPr>
+            <w:tcW w:w="1719" w:type="dxa"/>
+          </w:tcPr>
+          <w:p>
+            <w:pPr>
+              <w:rPr>
+                <w:sz w:val="24"/>
+                <w:szCs w:val="24"/>
+                <w:lang w:val="es-CO"/>
+              </w:rPr>
+            </w:pPr>
+            <w:r>
+              <w:rPr>
+                <w:sz w:val="24"/>
+                <w:szCs w:val="24"/>
+                <w:lang w:val="es-CO"/>
+              </w:rPr>
+              <w:t xml:space="preserve">Vertex[“A”, 1], Vertex2[“B”, 2], </w:t>
+            </w:r>
+          </w:p>
+          <w:p>
+            <w:pPr>
+              <w:rPr>
+                <w:sz w:val="24"/>
+                <w:szCs w:val="24"/>
+                <w:lang w:val="es-CO"/>
+              </w:rPr>
+            </w:pPr>
+            <w:r>
+              <w:rPr>
+                <w:sz w:val="24"/>
+                <w:szCs w:val="24"/>
+                <w:lang w:val="es-CO"/>
+              </w:rPr>
+              <w:t>Vertex3[“C”, 3], Vertex4[“D”, 4]</w:t>
+            </w:r>
+          </w:p>
+          <w:p>
+            <w:pPr>
+              <w:rPr>
+                <w:sz w:val="24"/>
+                <w:szCs w:val="24"/>
+                <w:lang w:val="es-CO"/>
+              </w:rPr>
+            </w:pPr>
+          </w:p>
+          <w:p>
+            <w:pPr>
+              <w:rPr>
+                <w:sz w:val="24"/>
+                <w:szCs w:val="24"/>
+                <w:lang w:val="en-US"/>
+              </w:rPr>
+            </w:pPr>
+            <w:r>
+              <w:rPr>
+                <w:sz w:val="24"/>
+                <w:szCs w:val="24"/>
+                <w:lang w:val="en-US"/>
+              </w:rPr>
+              <w:t>Edge</w:t>
+            </w:r>
+            <w:r>
+              <w:rPr>
+                <w:sz w:val="24"/>
+                <w:szCs w:val="24"/>
+                <w:lang w:val="en-US"/>
+              </w:rPr>
+              <w:t>1</w:t>
+            </w:r>
+            <w:r>
+              <w:rPr>
+                <w:sz w:val="24"/>
+                <w:szCs w:val="24"/>
+                <w:lang w:val="en-US"/>
+              </w:rPr>
+              <w:t>[“A”, “B”, 2], Edge2[“</w:t>
+            </w:r>
+            <w:r>
+              <w:rPr>
+                <w:sz w:val="24"/>
+                <w:szCs w:val="24"/>
+                <w:lang w:val="en-US"/>
+              </w:rPr>
+              <w:t>C”, “D”, 1]</w:t>
+            </w:r>
+          </w:p>
+          <w:p>
+            <w:pPr>
+              <w:rPr>
+                <w:sz w:val="24"/>
+                <w:szCs w:val="24"/>
+                <w:lang w:val="en-US"/>
+              </w:rPr>
+            </w:pPr>
+          </w:p>
+          <w:p>
+            <w:pPr>
+              <w:rPr>
+                <w:sz w:val="24"/>
+                <w:szCs w:val="24"/>
+                <w:lang w:val="en-US"/>
+              </w:rPr>
+            </w:pPr>
+            <w:proofErr w:type="spellStart"/>
+            <w:r>
+              <w:rPr>
+                <w:sz w:val="24"/>
+                <w:szCs w:val="24"/>
+                <w:lang w:val="en-US"/>
+              </w:rPr>
+              <w:t>startVertexKey</w:t>
+            </w:r>
+            <w:proofErr w:type="spellEnd"/>
+            <w:r>
+              <w:rPr>
+                <w:sz w:val="24"/>
+                <w:szCs w:val="24"/>
+                <w:lang w:val="en-US"/>
+              </w:rPr>
+              <w:t xml:space="preserve"> = “A”</w:t>
+            </w:r>
+          </w:p>
+          <w:p>
+            <w:pPr>
+              <w:rPr>
+                <w:sz w:val="24"/>
+                <w:szCs w:val="24"/>
+                <w:lang w:val="en-US"/>
+              </w:rPr>
+            </w:pPr>
+            <w:r>
+              <w:rPr>
+                <w:sz w:val="24"/>
+                <w:szCs w:val="24"/>
+                <w:lang w:val="en-US"/>
+              </w:rPr>
+              <w:t xml:space="preserve"> </w:t>
+            </w:r>
+            <w:proofErr w:type="spellStart"/>
+            <w:r>
+              <w:rPr>
+                <w:sz w:val="24"/>
+                <w:szCs w:val="24"/>
+                <w:lang w:val="en-US"/>
+              </w:rPr>
+              <w:t>destinationVertexKey</w:t>
+            </w:r>
+            <w:proofErr w:type="spellEnd"/>
+            <w:r>
+              <w:rPr>
+                <w:sz w:val="24"/>
+                <w:szCs w:val="24"/>
+                <w:lang w:val="en-US"/>
+              </w:rPr>
+              <w:t xml:space="preserve"> = “</w:t>
+            </w:r>
+            <w:r>
+              <w:rPr>
+                <w:sz w:val="24"/>
+                <w:szCs w:val="24"/>
+                <w:lang w:val="en-US"/>
+              </w:rPr>
+              <w:t>D</w:t>
+            </w:r>
+            <w:r>
+              <w:rPr>
+                <w:sz w:val="24"/>
+                <w:szCs w:val="24"/>
+                <w:lang w:val="en-US"/>
+              </w:rPr>
+              <w:t>”</w:t>
+            </w:r>
+          </w:p>
+        </w:tc>
+        <w:tc>
+          <w:tcPr>
+            <w:tcW w:w="1160" w:type="dxa"/>
+          </w:tcPr>
+          <w:p>
+            <w:pPr>
+              <w:rPr>
+                <w:sz w:val="24"/>
+                <w:szCs w:val="24"/>
+                <w:lang w:val="en-US"/>
+              </w:rPr>
+            </w:pPr>
+            <w:r>
+              <w:rPr>
+                <w:sz w:val="24"/>
+                <w:szCs w:val="24"/>
+                <w:lang w:val="en-US"/>
+              </w:rPr>
+              <w:t>You get the message informing that there is no path from the start vertex to the destination vertex.</w:t>
+            </w:r>
+          </w:p>
+        </w:tc>
+      </w:tr>
+      <w:tr>
+        <w:trPr>
+          <w:trHeight w:val="433"/>
+        </w:trPr>
+        <w:tc>
+          <w:tcPr>
+            <w:tcW w:w="1603" w:type="dxa"/>
+          </w:tcPr>
+          <w:p>
+            <w:pPr>
+              <w:rPr>
+                <w:sz w:val="24"/>
+                <w:szCs w:val="24"/>
+              </w:rPr>
+            </w:pPr>
+            <w:r>
+              <w:rPr>
+                <w:sz w:val="24"/>
+                <w:szCs w:val="24"/>
+              </w:rPr>
+              <w:t>Dijkstra – Disconnected Vertices</w:t>
+            </w:r>
+          </w:p>
+        </w:tc>
+        <w:tc>
+          <w:tcPr>
+            <w:tcW w:w="1533" w:type="dxa"/>
+          </w:tcPr>
+          <w:p>
+            <w:pPr>
+              <w:rPr>
+                <w:sz w:val="24"/>
+                <w:szCs w:val="24"/>
+              </w:rPr>
+            </w:pPr>
+            <w:r>
+              <w:rPr>
+                <w:sz w:val="24"/>
+                <w:szCs w:val="24"/>
+              </w:rPr>
+              <w:t>TestListGraph</w:t>
+            </w:r>
+          </w:p>
+        </w:tc>
+        <w:tc>
+          <w:tcPr>
+            <w:tcW w:w="2813" w:type="dxa"/>
+          </w:tcPr>
+          <w:p>
+            <w:pPr>
+              <w:rPr>
+                <w:sz w:val="24"/>
+                <w:szCs w:val="24"/>
+              </w:rPr>
+            </w:pPr>
+            <w:proofErr w:type="spellStart"/>
+            <w:r>
+              <w:rPr>
+                <w:sz w:val="24"/>
+                <w:szCs w:val="24"/>
+              </w:rPr>
+              <w:t>djikstra</w:t>
+            </w:r>
+            <w:proofErr w:type="spellEnd"/>
+            <w:r>
+              <w:rPr>
+                <w:sz w:val="24"/>
+                <w:szCs w:val="24"/>
+              </w:rPr>
+              <w:t>()</w:t>
+            </w:r>
+          </w:p>
+        </w:tc>
+        <w:tc>
+          <w:tcPr>
+            <w:tcW w:w="1719" w:type="dxa"/>
+          </w:tcPr>
+          <w:p>
+            <w:pPr>
+              <w:rPr>
+                <w:sz w:val="24"/>
+                <w:szCs w:val="24"/>
+                <w:lang w:val="en-US"/>
+              </w:rPr>
+            </w:pPr>
+            <w:r>
+              <w:rPr>
+                <w:sz w:val="24"/>
+                <w:szCs w:val="24"/>
+                <w:lang w:val="en-US"/>
+              </w:rPr>
+              <w:t xml:space="preserve">Vertex[“A”, 1], Vertex2[“B”, 2], </w:t>
+            </w:r>
+          </w:p>
+          <w:p>
+            <w:pPr>
+              <w:rPr>
+                <w:sz w:val="24"/>
+                <w:szCs w:val="24"/>
+                <w:lang w:val="en-US"/>
+              </w:rPr>
+            </w:pPr>
+            <w:r>
+              <w:rPr>
+                <w:sz w:val="24"/>
+                <w:szCs w:val="24"/>
+                <w:lang w:val="en-US"/>
+              </w:rPr>
+              <w:t>Vertex3[“C”, 3], Vertex4[“D”, 4]</w:t>
+            </w:r>
+          </w:p>
+          <w:p>
+            <w:pPr>
+              <w:rPr>
+                <w:sz w:val="24"/>
+                <w:szCs w:val="24"/>
+                <w:lang w:val="en-US"/>
+              </w:rPr>
+            </w:pPr>
+          </w:p>
+          <w:p>
+            <w:pPr>
+              <w:rPr>
+                <w:sz w:val="24"/>
+                <w:szCs w:val="24"/>
+                <w:lang w:val="en-US"/>
+              </w:rPr>
+            </w:pPr>
+            <w:r>
+              <w:rPr>
+                <w:sz w:val="24"/>
+                <w:szCs w:val="24"/>
+                <w:lang w:val="en-US"/>
+              </w:rPr>
+              <w:lastRenderedPageBreak/>
+              <w:t>Edge</w:t>
+            </w:r>
+            <w:r>
+              <w:rPr>
+                <w:sz w:val="24"/>
+                <w:szCs w:val="24"/>
+                <w:lang w:val="en-US"/>
+              </w:rPr>
+              <w:t>1</w:t>
+            </w:r>
+            <w:r>
+              <w:rPr>
+                <w:sz w:val="24"/>
+                <w:szCs w:val="24"/>
+                <w:lang w:val="en-US"/>
+              </w:rPr>
+              <w:t>[“A”, “B”, 2], Edge2[“</w:t>
+            </w:r>
+            <w:r>
+              <w:rPr>
+                <w:sz w:val="24"/>
+                <w:szCs w:val="24"/>
+                <w:lang w:val="en-US"/>
+              </w:rPr>
+              <w:t>C”, “D”, 1]</w:t>
+            </w:r>
+          </w:p>
+          <w:p>
+            <w:pPr>
+              <w:rPr>
+                <w:sz w:val="24"/>
+                <w:szCs w:val="24"/>
+                <w:lang w:val="en-US"/>
+              </w:rPr>
+            </w:pPr>
+          </w:p>
+          <w:p>
+            <w:pPr>
+              <w:rPr>
+                <w:sz w:val="24"/>
+                <w:szCs w:val="24"/>
+                <w:lang w:val="en-US"/>
+              </w:rPr>
+            </w:pPr>
+            <w:proofErr w:type="spellStart"/>
+            <w:r>
+              <w:rPr>
+                <w:sz w:val="24"/>
+                <w:szCs w:val="24"/>
+                <w:lang w:val="en-US"/>
+              </w:rPr>
+              <w:t>startVertexKey</w:t>
+            </w:r>
+            <w:proofErr w:type="spellEnd"/>
+            <w:r>
+              <w:rPr>
+                <w:sz w:val="24"/>
+                <w:szCs w:val="24"/>
+                <w:lang w:val="en-US"/>
+              </w:rPr>
+              <w:t xml:space="preserve"> = “A”</w:t>
+            </w:r>
+          </w:p>
+          <w:p>
+            <w:pPr>
+              <w:rPr>
+                <w:sz w:val="24"/>
+                <w:szCs w:val="24"/>
+                <w:lang w:val="es-CO"/>
+              </w:rPr>
+            </w:pPr>
+            <w:r>
+              <w:rPr>
+                <w:sz w:val="24"/>
+                <w:szCs w:val="24"/>
+                <w:lang w:val="en-US"/>
+              </w:rPr>
+              <w:t xml:space="preserve"> </w:t>
+            </w:r>
+            <w:proofErr w:type="spellStart"/>
+            <w:r>
+              <w:rPr>
+                <w:sz w:val="24"/>
+                <w:szCs w:val="24"/>
+                <w:lang w:val="en-US"/>
+              </w:rPr>
+              <w:t>destinationVertexKey</w:t>
+            </w:r>
+            <w:proofErr w:type="spellEnd"/>
+            <w:r>
+              <w:rPr>
+                <w:sz w:val="24"/>
+                <w:szCs w:val="24"/>
+                <w:lang w:val="en-US"/>
+              </w:rPr>
+              <w:t xml:space="preserve"> = “</w:t>
+            </w:r>
+            <w:r>
+              <w:rPr>
+                <w:sz w:val="24"/>
+                <w:szCs w:val="24"/>
+                <w:lang w:val="en-US"/>
+              </w:rPr>
+              <w:t>C</w:t>
+            </w:r>
+            <w:r>
+              <w:rPr>
+                <w:sz w:val="24"/>
+                <w:szCs w:val="24"/>
+                <w:lang w:val="en-US"/>
+              </w:rPr>
+              <w:t>”</w:t>
+            </w:r>
+          </w:p>
+        </w:tc>
+        <w:tc>
+          <w:tcPr>
+            <w:tcW w:w="1160" w:type="dxa"/>
+          </w:tcPr>
+          <w:p>
+            <w:pPr>
+              <w:rPr>
+                <w:sz w:val="24"/>
+                <w:szCs w:val="24"/>
+                <w:lang w:val="en-US"/>
+              </w:rPr>
+            </w:pPr>
+            <w:r>
+              <w:rPr>
+                <w:sz w:val="24"/>
+                <w:szCs w:val="24"/>
+                <w:lang w:val="en-US"/>
+              </w:rPr>
+              <w:lastRenderedPageBreak/>
+              <w:t xml:space="preserve">You get the message informing that there is no path </w:t>
+            </w:r>
+            <w:r>
+              <w:rPr>
+                <w:sz w:val="24"/>
+                <w:szCs w:val="24"/>
+                <w:lang w:val="en-US"/>
+              </w:rPr>
+              <w:lastRenderedPageBreak/>
+              <w:t>from the start vertex to the destination vertex</w:t>
+            </w:r>
+          </w:p>
+        </w:tc>
+      </w:tr>
+    </w:tbl>
+    <w:p>
+      <w:pPr>
+        <w:rPr>
+          <w:sz w:val="24"/>
+          <w:szCs w:val="24"/>
+          <w:lang w:val="en-US"/>
         </w:rPr>
       </w:pPr>
     </w:p>
@@ -4766,6 +9048,25 @@
     <w:semiHidden/>
     <w:unhideWhenUsed/>
   </w:style>
+  <w:style w:type="table" w:styleId="Tablaconcuadrcula">
+    <w:name w:val="Table Grid"/>
+    <w:basedOn w:val="Tablanormal"/>
+    <w:uiPriority w:val="39"/>
+    <w:rsid w:val="00697EE8"/>
+    <w:pPr>
+      <w:spacing w:after="0" w:line="240" w:lineRule="auto"/>
+    </w:pPr>
+    <w:tblPr>
+      <w:tblBorders>
+        <w:top w:val="single" w:sz="4" w:space="0" w:color="auto"/>
+        <w:left w:val="single" w:sz="4" w:space="0" w:color="auto"/>
+        <w:bottom w:val="single" w:sz="4" w:space="0" w:color="auto"/>
+        <w:right w:val="single" w:sz="4" w:space="0" w:color="auto"/>
+        <w:insideH w:val="single" w:sz="4" w:space="0" w:color="auto"/>
+        <w:insideV w:val="single" w:sz="4" w:space="0" w:color="auto"/>
+      </w:tblBorders>
+    </w:tblPr>
+  </w:style>
 </w:styles>
 </file>
 

</xml_diff>